<commit_message>
Refine template_spt.docx layout for pegawai list without numbering
</commit_message>
<xml_diff>
--- a/netlify/functions/template_spt.docx
+++ b/netlify/functions/template_spt.docx
@@ -1806,17 +1806,10 @@
               <w:ind w:left="0"/>
               <w:rPr>
                 <w:rFonts w:ascii="Arial" w:hAnsi="Arial" w:cs="Arial"/>
-                <w:lang w:val="sv-SE"/>
-              </w:rPr>
-            </w:pPr>
-            <w:r>
-              <w:rPr>
-                <w:rFonts w:ascii="Arial" w:hAnsi="Arial" w:cs="Arial"/>
                 <w:bCs/>
                 <w:lang w:val="it-IT"/>
               </w:rPr>
-              <w:t>Kepada</w:t>
-            </w:r>
+            </w:pPr>
           </w:p>
         </w:tc>
         <w:tc>
@@ -1835,21 +1828,16 @@
               <w:spacing w:line="288" w:lineRule="auto"/>
               <w:rPr>
                 <w:rFonts w:ascii="Arial" w:hAnsi="Arial" w:cs="Arial"/>
-              </w:rPr>
-            </w:pPr>
-            <w:r>
-              <w:rPr>
-                <w:rFonts w:ascii="Arial" w:hAnsi="Arial" w:cs="Arial"/>
                 <w:bCs/>
                 <w:lang w:val="it-IT"/>
               </w:rPr>
-              <w:t>:</w:t>
-            </w:r>
+            </w:pPr>
           </w:p>
         </w:tc>
         <w:tc>
           <w:tcPr>
-            <w:tcW w:w="450" w:type="dxa"/>
+            <w:tcW w:w="8100" w:type="dxa"/>
+            <w:gridSpan w:val="4"/>
             <w:tcMar>
               <w:top w:w="0" w:type="dxa"/>
               <w:left w:w="108" w:type="dxa"/>
@@ -1867,7 +1855,6 @@
               </w:tabs>
               <w:spacing w:after="0" w:line="288" w:lineRule="auto"/>
               <w:ind w:left="0"/>
-              <w:jc w:val="center"/>
               <w:rPr>
                 <w:rFonts w:ascii="Arial" w:hAnsi="Arial" w:cs="Arial"/>
               </w:rPr>
@@ -1875,96 +1862,15 @@
             <w:r>
               <w:rPr>
                 <w:rFonts w:ascii="Arial" w:hAnsi="Arial" w:cs="Arial"/>
-                <w:bCs/>
-                <w:lang w:val="it-IT"/>
-              </w:rPr>
-              <w:t>1.</w:t>
-            </w:r>
-          </w:p>
-        </w:tc>
-        <w:tc>
-          <w:tcPr>
-            <w:tcW w:w="2340" w:type="dxa"/>
-            <w:vAlign w:val="center"/>
-          </w:tcPr>
-          <w:p>
-            <w:pPr>
-              <w:pStyle w:val="BodyTextIndent"/>
-              <w:tabs>
-                <w:tab w:val="left" w:pos="0"/>
-                <w:tab w:val="left" w:pos="6946"/>
-              </w:tabs>
-              <w:spacing w:after="0" w:line="288" w:lineRule="auto"/>
-              <w:ind w:left="0"/>
-              <w:rPr>
-                <w:rFonts w:ascii="Arial" w:hAnsi="Arial" w:cs="Arial"/>
-              </w:rPr>
-            </w:pPr>
-            <w:r>
-              <w:rPr>
-                <w:rFonts w:ascii="Arial" w:hAnsi="Arial" w:cs="Arial"/>
-                <w:lang w:val="id-ID"/>
-              </w:rPr>
-              <w:t>Nama</w:t>
-            </w:r>
-          </w:p>
-        </w:tc>
-        <w:tc>
-          <w:tcPr>
-            <w:tcW w:w="270" w:type="dxa"/>
-            <w:vAlign w:val="center"/>
-          </w:tcPr>
-          <w:p>
-            <w:pPr>
-              <w:pStyle w:val="BodyTextIndent"/>
-              <w:tabs>
-                <w:tab w:val="left" w:pos="0"/>
-                <w:tab w:val="left" w:pos="6946"/>
-              </w:tabs>
-              <w:spacing w:after="0" w:line="288" w:lineRule="auto"/>
-              <w:ind w:left="0"/>
-              <w:jc w:val="center"/>
-              <w:rPr>
-                <w:rFonts w:ascii="Arial" w:hAnsi="Arial" w:cs="Arial"/>
-              </w:rPr>
-            </w:pPr>
-            <w:r>
-              <w:rPr>
-                <w:rFonts w:ascii="Arial" w:hAnsi="Arial" w:cs="Arial"/>
-              </w:rPr>
-              <w:t>:</w:t>
-            </w:r>
-          </w:p>
-        </w:tc>
-        <w:tc>
-          <w:tcPr>
-            <w:tcW w:w="5040" w:type="dxa"/>
-          </w:tcPr>
-          <w:p>
-            <w:pPr>
-              <w:pStyle w:val="BodyTextIndent"/>
-              <w:tabs>
-                <w:tab w:val="left" w:pos="0"/>
-                <w:tab w:val="left" w:pos="6946"/>
-              </w:tabs>
-              <w:spacing w:after="0" w:line="288" w:lineRule="auto"/>
-              <w:ind w:left="0"/>
-              <w:rPr>
-                <w:rFonts w:ascii="Arial" w:hAnsi="Arial" w:cs="Arial"/>
-              </w:rPr>
-            </w:pPr>
-            <w:r>
-              <w:rPr>
-                <w:rFonts w:ascii="Arial" w:hAnsi="Arial" w:cs="Arial"/>
-              </w:rPr>
-              <w:t>{</w:t>
+              </w:rPr>
+              <w:t>{#</w:t>
             </w:r>
             <w:proofErr w:type="spellStart"/>
             <w:r>
               <w:rPr>
                 <w:rFonts w:ascii="Arial" w:hAnsi="Arial" w:cs="Arial"/>
               </w:rPr>
-              <w:t>namapegawai</w:t>
+              <w:t>daftarPegawai</w:t>
             </w:r>
             <w:proofErr w:type="spellEnd"/>
             <w:r>
@@ -2002,10 +1908,17 @@
               <w:ind w:left="0"/>
               <w:rPr>
                 <w:rFonts w:ascii="Arial" w:hAnsi="Arial" w:cs="Arial"/>
+                <w:lang w:val="sv-SE"/>
+              </w:rPr>
+            </w:pPr>
+            <w:r>
+              <w:rPr>
+                <w:rFonts w:ascii="Arial" w:hAnsi="Arial" w:cs="Arial"/>
                 <w:bCs/>
                 <w:lang w:val="it-IT"/>
               </w:rPr>
-            </w:pPr>
+              <w:t>Kepada</w:t>
+            </w:r>
           </w:p>
         </w:tc>
         <w:tc>
@@ -2024,10 +1937,16 @@
               <w:spacing w:line="288" w:lineRule="auto"/>
               <w:rPr>
                 <w:rFonts w:ascii="Arial" w:hAnsi="Arial" w:cs="Arial"/>
+              </w:rPr>
+            </w:pPr>
+            <w:r>
+              <w:rPr>
+                <w:rFonts w:ascii="Arial" w:hAnsi="Arial" w:cs="Arial"/>
                 <w:bCs/>
                 <w:lang w:val="it-IT"/>
               </w:rPr>
-            </w:pPr>
+              <w:t>:</w:t>
+            </w:r>
           </w:p>
         </w:tc>
         <w:tc>
@@ -2053,10 +1972,16 @@
               <w:jc w:val="center"/>
               <w:rPr>
                 <w:rFonts w:ascii="Arial" w:hAnsi="Arial" w:cs="Arial"/>
+              </w:rPr>
+            </w:pPr>
+            <w:r>
+              <w:rPr>
+                <w:rFonts w:ascii="Arial" w:hAnsi="Arial" w:cs="Arial"/>
                 <w:bCs/>
                 <w:lang w:val="it-IT"/>
               </w:rPr>
-            </w:pPr>
+              <w:t>1.</w:t>
+            </w:r>
           </w:p>
         </w:tc>
         <w:tc>
@@ -2082,13 +2007,7 @@
                 <w:rFonts w:ascii="Arial" w:hAnsi="Arial" w:cs="Arial"/>
                 <w:lang w:val="id-ID"/>
               </w:rPr>
-              <w:t>Pangkat/Gol</w:t>
-            </w:r>
-            <w:r>
-              <w:rPr>
-                <w:rFonts w:ascii="Arial" w:hAnsi="Arial" w:cs="Arial"/>
-              </w:rPr>
-              <w:t>.</w:t>
+              <w:t>Nama</w:t>
             </w:r>
           </w:p>
         </w:tc>
@@ -2139,7 +2058,6 @@
             <w:r>
               <w:rPr>
                 <w:rFonts w:ascii="Arial" w:hAnsi="Arial" w:cs="Arial"/>
-                <w:lang w:val="en-US"/>
               </w:rPr>
               <w:t>{</w:t>
             </w:r>
@@ -2147,24 +2065,15 @@
             <w:r>
               <w:rPr>
                 <w:rFonts w:ascii="Arial" w:hAnsi="Arial" w:cs="Arial"/>
-                <w:lang w:val="en-US"/>
-              </w:rPr>
-              <w:t>pangkatpegawai</w:t>
+              </w:rPr>
+              <w:t>namapegawai</w:t>
             </w:r>
             <w:proofErr w:type="spellEnd"/>
             <w:r>
               <w:rPr>
                 <w:rFonts w:ascii="Arial" w:hAnsi="Arial" w:cs="Arial"/>
-                <w:lang w:val="en-US"/>
               </w:rPr>
               <w:t>}</w:t>
-            </w:r>
-            <w:r>
-              <w:rPr>
-                <w:rFonts w:ascii="Arial" w:hAnsi="Arial" w:cs="Arial"/>
-                <w:lang w:val="id-ID"/>
-              </w:rPr>
-              <w:t xml:space="preserve"> </w:t>
             </w:r>
           </w:p>
         </w:tc>
@@ -2268,7 +2177,6 @@
               <w:ind w:left="0"/>
               <w:rPr>
                 <w:rFonts w:ascii="Arial" w:hAnsi="Arial" w:cs="Arial"/>
-                <w:lang w:val="en-US"/>
               </w:rPr>
             </w:pPr>
             <w:r>
@@ -2276,12 +2184,11 @@
                 <w:rFonts w:ascii="Arial" w:hAnsi="Arial" w:cs="Arial"/>
                 <w:lang w:val="id-ID"/>
               </w:rPr>
-              <w:t>NIP</w:t>
-            </w:r>
-            <w:r>
-              <w:rPr>
-                <w:rFonts w:ascii="Arial" w:hAnsi="Arial" w:cs="Arial"/>
-                <w:lang w:val="en-US"/>
+              <w:t>Pangkat/Gol</w:t>
+            </w:r>
+            <w:r>
+              <w:rPr>
+                <w:rFonts w:ascii="Arial" w:hAnsi="Arial" w:cs="Arial"/>
               </w:rPr>
               <w:t>.</w:t>
             </w:r>
@@ -2334,6 +2241,7 @@
             <w:r>
               <w:rPr>
                 <w:rFonts w:ascii="Arial" w:hAnsi="Arial" w:cs="Arial"/>
+                <w:lang w:val="en-US"/>
               </w:rPr>
               <w:t>{</w:t>
             </w:r>
@@ -2341,15 +2249,24 @@
             <w:r>
               <w:rPr>
                 <w:rFonts w:ascii="Arial" w:hAnsi="Arial" w:cs="Arial"/>
-              </w:rPr>
-              <w:t>nippegawai</w:t>
+                <w:lang w:val="en-US"/>
+              </w:rPr>
+              <w:t>pangkatpegawai</w:t>
             </w:r>
             <w:proofErr w:type="spellEnd"/>
             <w:r>
               <w:rPr>
                 <w:rFonts w:ascii="Arial" w:hAnsi="Arial" w:cs="Arial"/>
+                <w:lang w:val="en-US"/>
               </w:rPr>
               <w:t>}</w:t>
+            </w:r>
+            <w:r>
+              <w:rPr>
+                <w:rFonts w:ascii="Arial" w:hAnsi="Arial" w:cs="Arial"/>
+                <w:lang w:val="id-ID"/>
+              </w:rPr>
+              <w:t xml:space="preserve"> </w:t>
             </w:r>
           </w:p>
         </w:tc>
@@ -2453,6 +2370,7 @@
               <w:ind w:left="0"/>
               <w:rPr>
                 <w:rFonts w:ascii="Arial" w:hAnsi="Arial" w:cs="Arial"/>
+                <w:lang w:val="en-US"/>
               </w:rPr>
             </w:pPr>
             <w:r>
@@ -2460,7 +2378,14 @@
                 <w:rFonts w:ascii="Arial" w:hAnsi="Arial" w:cs="Arial"/>
                 <w:lang w:val="id-ID"/>
               </w:rPr>
-              <w:t>Jabatan</w:t>
+              <w:t>NIP</w:t>
+            </w:r>
+            <w:r>
+              <w:rPr>
+                <w:rFonts w:ascii="Arial" w:hAnsi="Arial" w:cs="Arial"/>
+                <w:lang w:val="en-US"/>
+              </w:rPr>
+              <w:t>.</w:t>
             </w:r>
           </w:p>
         </w:tc>
@@ -2519,6 +2444,183 @@
               <w:rPr>
                 <w:rFonts w:ascii="Arial" w:hAnsi="Arial" w:cs="Arial"/>
               </w:rPr>
+              <w:t>nippegawai</w:t>
+            </w:r>
+            <w:proofErr w:type="spellEnd"/>
+            <w:r>
+              <w:rPr>
+                <w:rFonts w:ascii="Arial" w:hAnsi="Arial" w:cs="Arial"/>
+              </w:rPr>
+              <w:t>}</w:t>
+            </w:r>
+          </w:p>
+        </w:tc>
+      </w:tr>
+      <w:tr>
+        <w:trPr>
+          <w:trHeight w:val="171"/>
+        </w:trPr>
+        <w:tc>
+          <w:tcPr>
+            <w:tcW w:w="1350" w:type="dxa"/>
+            <w:tcMar>
+              <w:top w:w="0" w:type="dxa"/>
+              <w:left w:w="108" w:type="dxa"/>
+              <w:bottom w:w="0" w:type="dxa"/>
+              <w:right w:w="108" w:type="dxa"/>
+            </w:tcMar>
+            <w:vAlign w:val="center"/>
+          </w:tcPr>
+          <w:p>
+            <w:pPr>
+              <w:pStyle w:val="BodyTextIndent"/>
+              <w:tabs>
+                <w:tab w:val="left" w:pos="0"/>
+                <w:tab w:val="left" w:pos="6946"/>
+              </w:tabs>
+              <w:spacing w:after="0" w:line="288" w:lineRule="auto"/>
+              <w:ind w:left="0"/>
+              <w:rPr>
+                <w:rFonts w:ascii="Arial" w:hAnsi="Arial" w:cs="Arial"/>
+                <w:bCs/>
+                <w:lang w:val="it-IT"/>
+              </w:rPr>
+            </w:pPr>
+          </w:p>
+        </w:tc>
+        <w:tc>
+          <w:tcPr>
+            <w:tcW w:w="270" w:type="dxa"/>
+            <w:tcMar>
+              <w:top w:w="0" w:type="dxa"/>
+              <w:left w:w="108" w:type="dxa"/>
+              <w:bottom w:w="0" w:type="dxa"/>
+              <w:right w:w="108" w:type="dxa"/>
+            </w:tcMar>
+            <w:vAlign w:val="center"/>
+          </w:tcPr>
+          <w:p>
+            <w:pPr>
+              <w:spacing w:line="288" w:lineRule="auto"/>
+              <w:rPr>
+                <w:rFonts w:ascii="Arial" w:hAnsi="Arial" w:cs="Arial"/>
+                <w:bCs/>
+                <w:lang w:val="it-IT"/>
+              </w:rPr>
+            </w:pPr>
+          </w:p>
+        </w:tc>
+        <w:tc>
+          <w:tcPr>
+            <w:tcW w:w="450" w:type="dxa"/>
+            <w:tcMar>
+              <w:top w:w="0" w:type="dxa"/>
+              <w:left w:w="108" w:type="dxa"/>
+              <w:bottom w:w="0" w:type="dxa"/>
+              <w:right w:w="108" w:type="dxa"/>
+            </w:tcMar>
+            <w:vAlign w:val="center"/>
+          </w:tcPr>
+          <w:p>
+            <w:pPr>
+              <w:pStyle w:val="BodyTextIndent"/>
+              <w:tabs>
+                <w:tab w:val="left" w:pos="0"/>
+                <w:tab w:val="left" w:pos="6946"/>
+              </w:tabs>
+              <w:spacing w:after="0" w:line="288" w:lineRule="auto"/>
+              <w:ind w:left="0"/>
+              <w:jc w:val="center"/>
+              <w:rPr>
+                <w:rFonts w:ascii="Arial" w:hAnsi="Arial" w:cs="Arial"/>
+                <w:bCs/>
+                <w:lang w:val="it-IT"/>
+              </w:rPr>
+            </w:pPr>
+          </w:p>
+        </w:tc>
+        <w:tc>
+          <w:tcPr>
+            <w:tcW w:w="2340" w:type="dxa"/>
+            <w:vAlign w:val="center"/>
+          </w:tcPr>
+          <w:p>
+            <w:pPr>
+              <w:pStyle w:val="BodyTextIndent"/>
+              <w:tabs>
+                <w:tab w:val="left" w:pos="0"/>
+                <w:tab w:val="left" w:pos="6946"/>
+              </w:tabs>
+              <w:spacing w:after="0" w:line="288" w:lineRule="auto"/>
+              <w:ind w:left="0"/>
+              <w:rPr>
+                <w:rFonts w:ascii="Arial" w:hAnsi="Arial" w:cs="Arial"/>
+              </w:rPr>
+            </w:pPr>
+            <w:r>
+              <w:rPr>
+                <w:rFonts w:ascii="Arial" w:hAnsi="Arial" w:cs="Arial"/>
+                <w:lang w:val="id-ID"/>
+              </w:rPr>
+              <w:t>Jabatan</w:t>
+            </w:r>
+          </w:p>
+        </w:tc>
+        <w:tc>
+          <w:tcPr>
+            <w:tcW w:w="270" w:type="dxa"/>
+            <w:vAlign w:val="center"/>
+          </w:tcPr>
+          <w:p>
+            <w:pPr>
+              <w:pStyle w:val="BodyTextIndent"/>
+              <w:tabs>
+                <w:tab w:val="left" w:pos="0"/>
+                <w:tab w:val="left" w:pos="6946"/>
+              </w:tabs>
+              <w:spacing w:after="0" w:line="288" w:lineRule="auto"/>
+              <w:ind w:left="0"/>
+              <w:jc w:val="center"/>
+              <w:rPr>
+                <w:rFonts w:ascii="Arial" w:hAnsi="Arial" w:cs="Arial"/>
+              </w:rPr>
+            </w:pPr>
+            <w:r>
+              <w:rPr>
+                <w:rFonts w:ascii="Arial" w:hAnsi="Arial" w:cs="Arial"/>
+              </w:rPr>
+              <w:t>:</w:t>
+            </w:r>
+          </w:p>
+        </w:tc>
+        <w:tc>
+          <w:tcPr>
+            <w:tcW w:w="5040" w:type="dxa"/>
+          </w:tcPr>
+          <w:p>
+            <w:pPr>
+              <w:pStyle w:val="BodyTextIndent"/>
+              <w:tabs>
+                <w:tab w:val="left" w:pos="0"/>
+                <w:tab w:val="left" w:pos="6946"/>
+              </w:tabs>
+              <w:spacing w:after="0" w:line="288" w:lineRule="auto"/>
+              <w:ind w:left="0"/>
+              <w:rPr>
+                <w:rFonts w:ascii="Arial" w:hAnsi="Arial" w:cs="Arial"/>
+              </w:rPr>
+            </w:pPr>
+            <w:r>
+              <w:rPr>
+                <w:rFonts w:ascii="Arial" w:hAnsi="Arial" w:cs="Arial"/>
+              </w:rPr>
+              <w:t>{</w:t>
+            </w:r>
+            <w:proofErr w:type="spellStart"/>
+            <w:r>
+              <w:rPr>
+                <w:rFonts w:ascii="Arial" w:hAnsi="Arial" w:cs="Arial"/>
+              </w:rPr>
               <w:t>jabatanpegawai</w:t>
             </w:r>
             <w:proofErr w:type="spellEnd"/>
@@ -2528,8 +2630,108 @@
               </w:rPr>
               <w:t>}</w:t>
             </w:r>
-            <w:bookmarkStart w:id="1" w:name="_GoBack"/>
-            <w:bookmarkEnd w:id="1"/>
+          </w:p>
+        </w:tc>
+      </w:tr>
+      <w:tr>
+        <w:trPr>
+          <w:trHeight w:val="171"/>
+        </w:trPr>
+        <w:tc>
+          <w:tcPr>
+            <w:tcW w:w="1350" w:type="dxa"/>
+            <w:tcMar>
+              <w:top w:w="0" w:type="dxa"/>
+              <w:left w:w="108" w:type="dxa"/>
+              <w:bottom w:w="0" w:type="dxa"/>
+              <w:right w:w="108" w:type="dxa"/>
+            </w:tcMar>
+            <w:vAlign w:val="center"/>
+          </w:tcPr>
+          <w:p>
+            <w:pPr>
+              <w:pStyle w:val="BodyTextIndent"/>
+              <w:tabs>
+                <w:tab w:val="left" w:pos="0"/>
+                <w:tab w:val="left" w:pos="6946"/>
+              </w:tabs>
+              <w:spacing w:after="0" w:line="288" w:lineRule="auto"/>
+              <w:ind w:left="0"/>
+              <w:rPr>
+                <w:rFonts w:ascii="Arial" w:hAnsi="Arial" w:cs="Arial"/>
+                <w:bCs/>
+                <w:lang w:val="it-IT"/>
+              </w:rPr>
+            </w:pPr>
+          </w:p>
+        </w:tc>
+        <w:tc>
+          <w:tcPr>
+            <w:tcW w:w="270" w:type="dxa"/>
+            <w:tcMar>
+              <w:top w:w="0" w:type="dxa"/>
+              <w:left w:w="108" w:type="dxa"/>
+              <w:bottom w:w="0" w:type="dxa"/>
+              <w:right w:w="108" w:type="dxa"/>
+            </w:tcMar>
+            <w:vAlign w:val="center"/>
+          </w:tcPr>
+          <w:p>
+            <w:pPr>
+              <w:spacing w:line="288" w:lineRule="auto"/>
+              <w:rPr>
+                <w:rFonts w:ascii="Arial" w:hAnsi="Arial" w:cs="Arial"/>
+                <w:bCs/>
+                <w:lang w:val="it-IT"/>
+              </w:rPr>
+            </w:pPr>
+          </w:p>
+        </w:tc>
+        <w:tc>
+          <w:tcPr>
+            <w:tcW w:w="8100" w:type="dxa"/>
+            <w:gridSpan w:val="4"/>
+            <w:tcMar>
+              <w:top w:w="0" w:type="dxa"/>
+              <w:left w:w="108" w:type="dxa"/>
+              <w:bottom w:w="0" w:type="dxa"/>
+              <w:right w:w="108" w:type="dxa"/>
+            </w:tcMar>
+            <w:vAlign w:val="center"/>
+          </w:tcPr>
+          <w:p>
+            <w:pPr>
+              <w:pStyle w:val="BodyTextIndent"/>
+              <w:tabs>
+                <w:tab w:val="left" w:pos="0"/>
+                <w:tab w:val="left" w:pos="6946"/>
+              </w:tabs>
+              <w:spacing w:after="0" w:line="288" w:lineRule="auto"/>
+              <w:ind w:left="0"/>
+              <w:rPr>
+                <w:rFonts w:ascii="Arial" w:hAnsi="Arial" w:cs="Arial"/>
+              </w:rPr>
+            </w:pPr>
+            <w:r>
+              <w:rPr>
+                <w:rFonts w:ascii="Arial" w:hAnsi="Arial" w:cs="Arial"/>
+              </w:rPr>
+              <w:t>{/</w:t>
+            </w:r>
+            <w:proofErr w:type="spellStart"/>
+            <w:r>
+              <w:rPr>
+                <w:rFonts w:ascii="Arial" w:hAnsi="Arial" w:cs="Arial"/>
+              </w:rPr>
+              <w:t>daftarPegawai</w:t>
+            </w:r>
+            <w:proofErr w:type="spellEnd"/>
+            <w:r>
+              <w:rPr>
+                <w:rFonts w:ascii="Arial" w:hAnsi="Arial" w:cs="Arial"/>
+              </w:rPr>
+              <w:t>}</w:t>
+            </w:r>
           </w:p>
         </w:tc>
       </w:tr>
@@ -2543,6 +2745,8 @@
           <w:lang w:val="en-US"/>
         </w:rPr>
       </w:pPr>
+      <w:bookmarkStart w:id="1" w:name="_GoBack"/>
+      <w:bookmarkEnd w:id="1"/>
     </w:p>
     <w:tbl>
       <w:tblPr>
@@ -2862,13 +3066,7 @@
               <w:rPr>
                 <w:rFonts w:ascii="Arial" w:hAnsi="Arial" w:cs="Arial"/>
               </w:rPr>
-              <w:t>}</w:t>
-            </w:r>
-            <w:r>
-              <w:rPr>
-                <w:rFonts w:ascii="Arial" w:hAnsi="Arial" w:cs="Arial"/>
-              </w:rPr>
-              <w:t xml:space="preserve"> </w:t>
+              <w:t xml:space="preserve">} </w:t>
             </w:r>
             <w:r>
               <w:rPr>
@@ -2895,19 +3093,7 @@
               <w:rPr>
                 <w:rFonts w:ascii="Arial" w:hAnsi="Arial" w:cs="Arial"/>
               </w:rPr>
-              <w:t>}</w:t>
-            </w:r>
-            <w:r>
-              <w:rPr>
-                <w:rFonts w:ascii="Arial" w:hAnsi="Arial" w:cs="Arial"/>
-              </w:rPr>
-              <w:t xml:space="preserve"> </w:t>
-            </w:r>
-            <w:r>
-              <w:rPr>
-                <w:rFonts w:ascii="Arial" w:hAnsi="Arial" w:cs="Arial"/>
-              </w:rPr>
-              <w:t>{</w:t>
+              <w:t>} {</w:t>
             </w:r>
             <w:proofErr w:type="spellStart"/>
             <w:r>
@@ -2921,13 +3107,7 @@
               <w:rPr>
                 <w:rFonts w:ascii="Arial" w:hAnsi="Arial" w:cs="Arial"/>
               </w:rPr>
-              <w:t>}</w:t>
-            </w:r>
-            <w:r>
-              <w:rPr>
-                <w:rFonts w:ascii="Arial" w:hAnsi="Arial" w:cs="Arial"/>
-              </w:rPr>
-              <w:t xml:space="preserve"> </w:t>
+              <w:t xml:space="preserve">} </w:t>
             </w:r>
             <w:r>
               <w:rPr>
@@ -9063,7 +9243,7 @@
 </file>
 
 <file path=customXml/itemProps1.xml><?xml version="1.0" encoding="utf-8"?>
-<ds:datastoreItem xmlns:ds="http://schemas.openxmlformats.org/officeDocument/2006/customXml" ds:itemID="{DA58C3E5-F032-4BB9-84B3-262E8259F7C7}">
+<ds:datastoreItem xmlns:ds="http://schemas.openxmlformats.org/officeDocument/2006/customXml" ds:itemID="{AEF53D9E-6BC9-43E8-A383-BCFFDE950779}">
   <ds:schemaRefs>
     <ds:schemaRef ds:uri="http://schemas.openxmlformats.org/officeDocument/2006/bibliography"/>
   </ds:schemaRefs>

</xml_diff>

<commit_message>
Adjust template_spt.docx: Move numbering outside table for inline display
</commit_message>
<xml_diff>
--- a/netlify/functions/template_spt.docx
+++ b/netlify/functions/template_spt.docx
@@ -1736,35 +1736,10 @@
         <w:t xml:space="preserve"> :</w:t>
       </w:r>
     </w:p>
-    <w:p>
-      <w:pPr>
-        <w:tabs>
-          <w:tab w:val="left" w:pos="2340"/>
-        </w:tabs>
-        <w:jc w:val="center"/>
-        <w:rPr>
-          <w:rFonts w:ascii="Arial" w:hAnsi="Arial" w:cs="Arial"/>
-          <w:b/>
-        </w:rPr>
-      </w:pPr>
-    </w:p>
-    <w:p>
-      <w:pPr>
-        <w:tabs>
-          <w:tab w:val="left" w:pos="2340"/>
-        </w:tabs>
-        <w:jc w:val="center"/>
-        <w:rPr>
-          <w:rFonts w:ascii="Arial" w:hAnsi="Arial" w:cs="Arial"/>
-          <w:b/>
-          <w:sz w:val="10"/>
-        </w:rPr>
-      </w:pPr>
-    </w:p>
     <w:tbl>
       <w:tblPr>
-        <w:tblW w:w="9720" w:type="dxa"/>
-        <w:tblInd w:w="-635" w:type="dxa"/>
+        <w:tblpPr w:leftFromText="180" w:rightFromText="180" w:vertAnchor="text" w:horzAnchor="page" w:tblpX="2897" w:tblpY="52"/>
+        <w:tblW w:w="7915" w:type="dxa"/>
         <w:tblLayout w:type="fixed"/>
         <w:tblCellMar>
           <w:left w:w="0" w:type="dxa"/>
@@ -1773,12 +1748,10 @@
         <w:tblLook w:val="01E0" w:firstRow="1" w:lastRow="1" w:firstColumn="1" w:lastColumn="1" w:noHBand="0" w:noVBand="0"/>
       </w:tblPr>
       <w:tblGrid>
-        <w:gridCol w:w="1350"/>
+        <w:gridCol w:w="445"/>
+        <w:gridCol w:w="2345"/>
         <w:gridCol w:w="270"/>
-        <w:gridCol w:w="450"/>
-        <w:gridCol w:w="2340"/>
-        <w:gridCol w:w="270"/>
-        <w:gridCol w:w="5040"/>
+        <w:gridCol w:w="4855"/>
       </w:tblGrid>
       <w:tr>
         <w:trPr>
@@ -1786,57 +1759,7 @@
         </w:trPr>
         <w:tc>
           <w:tcPr>
-            <w:tcW w:w="1350" w:type="dxa"/>
-            <w:tcMar>
-              <w:top w:w="0" w:type="dxa"/>
-              <w:left w:w="108" w:type="dxa"/>
-              <w:bottom w:w="0" w:type="dxa"/>
-              <w:right w:w="108" w:type="dxa"/>
-            </w:tcMar>
-            <w:vAlign w:val="center"/>
-          </w:tcPr>
-          <w:p>
-            <w:pPr>
-              <w:pStyle w:val="BodyTextIndent"/>
-              <w:tabs>
-                <w:tab w:val="left" w:pos="0"/>
-                <w:tab w:val="left" w:pos="6946"/>
-              </w:tabs>
-              <w:spacing w:after="0" w:line="288" w:lineRule="auto"/>
-              <w:ind w:left="0"/>
-              <w:rPr>
-                <w:rFonts w:ascii="Arial" w:hAnsi="Arial" w:cs="Arial"/>
-                <w:bCs/>
-                <w:lang w:val="it-IT"/>
-              </w:rPr>
-            </w:pPr>
-          </w:p>
-        </w:tc>
-        <w:tc>
-          <w:tcPr>
-            <w:tcW w:w="270" w:type="dxa"/>
-            <w:tcMar>
-              <w:top w:w="0" w:type="dxa"/>
-              <w:left w:w="108" w:type="dxa"/>
-              <w:bottom w:w="0" w:type="dxa"/>
-              <w:right w:w="108" w:type="dxa"/>
-            </w:tcMar>
-            <w:vAlign w:val="center"/>
-          </w:tcPr>
-          <w:p>
-            <w:pPr>
-              <w:spacing w:line="288" w:lineRule="auto"/>
-              <w:rPr>
-                <w:rFonts w:ascii="Arial" w:hAnsi="Arial" w:cs="Arial"/>
-                <w:bCs/>
-                <w:lang w:val="it-IT"/>
-              </w:rPr>
-            </w:pPr>
-          </w:p>
-        </w:tc>
-        <w:tc>
-          <w:tcPr>
-            <w:tcW w:w="8100" w:type="dxa"/>
+            <w:tcW w:w="7915" w:type="dxa"/>
             <w:gridSpan w:val="4"/>
             <w:tcMar>
               <w:top w:w="0" w:type="dxa"/>
@@ -1888,7 +1811,7 @@
         </w:trPr>
         <w:tc>
           <w:tcPr>
-            <w:tcW w:w="1350" w:type="dxa"/>
+            <w:tcW w:w="445" w:type="dxa"/>
             <w:tcMar>
               <w:top w:w="0" w:type="dxa"/>
               <w:left w:w="108" w:type="dxa"/>
@@ -1905,10 +1828,9 @@
                 <w:tab w:val="left" w:pos="6946"/>
               </w:tabs>
               <w:spacing w:after="0" w:line="288" w:lineRule="auto"/>
-              <w:ind w:left="0"/>
-              <w:rPr>
-                <w:rFonts w:ascii="Arial" w:hAnsi="Arial" w:cs="Arial"/>
-                <w:lang w:val="sv-SE"/>
+              <w:ind w:left="0" w:hanging="833"/>
+              <w:rPr>
+                <w:rFonts w:ascii="Arial" w:hAnsi="Arial" w:cs="Arial"/>
               </w:rPr>
             </w:pPr>
             <w:r>
@@ -1917,24 +1839,52 @@
                 <w:bCs/>
                 <w:lang w:val="it-IT"/>
               </w:rPr>
-              <w:t>Kepada</w:t>
+              <w:t>{@@+1}.</w:t>
+            </w:r>
+          </w:p>
+        </w:tc>
+        <w:tc>
+          <w:tcPr>
+            <w:tcW w:w="2345" w:type="dxa"/>
+            <w:vAlign w:val="center"/>
+          </w:tcPr>
+          <w:p>
+            <w:pPr>
+              <w:pStyle w:val="BodyTextIndent"/>
+              <w:tabs>
+                <w:tab w:val="left" w:pos="0"/>
+                <w:tab w:val="left" w:pos="6946"/>
+              </w:tabs>
+              <w:spacing w:after="0" w:line="288" w:lineRule="auto"/>
+              <w:ind w:left="0"/>
+              <w:rPr>
+                <w:rFonts w:ascii="Arial" w:hAnsi="Arial" w:cs="Arial"/>
+              </w:rPr>
+            </w:pPr>
+            <w:r>
+              <w:rPr>
+                <w:rFonts w:ascii="Arial" w:hAnsi="Arial" w:cs="Arial"/>
+                <w:lang w:val="id-ID"/>
+              </w:rPr>
+              <w:t>Nama</w:t>
             </w:r>
           </w:p>
         </w:tc>
         <w:tc>
           <w:tcPr>
             <w:tcW w:w="270" w:type="dxa"/>
-            <w:tcMar>
-              <w:top w:w="0" w:type="dxa"/>
-              <w:left w:w="108" w:type="dxa"/>
-              <w:bottom w:w="0" w:type="dxa"/>
-              <w:right w:w="108" w:type="dxa"/>
-            </w:tcMar>
             <w:vAlign w:val="center"/>
           </w:tcPr>
           <w:p>
             <w:pPr>
-              <w:spacing w:line="288" w:lineRule="auto"/>
+              <w:pStyle w:val="BodyTextIndent"/>
+              <w:tabs>
+                <w:tab w:val="left" w:pos="0"/>
+                <w:tab w:val="left" w:pos="6946"/>
+              </w:tabs>
+              <w:spacing w:after="0" w:line="288" w:lineRule="auto"/>
+              <w:ind w:left="0"/>
+              <w:jc w:val="center"/>
               <w:rPr>
                 <w:rFonts w:ascii="Arial" w:hAnsi="Arial" w:cs="Arial"/>
               </w:rPr>
@@ -1942,8 +1892,6 @@
             <w:r>
               <w:rPr>
                 <w:rFonts w:ascii="Arial" w:hAnsi="Arial" w:cs="Arial"/>
-                <w:bCs/>
-                <w:lang w:val="it-IT"/>
               </w:rPr>
               <w:t>:</w:t>
             </w:r>
@@ -1951,7 +1899,51 @@
         </w:tc>
         <w:tc>
           <w:tcPr>
-            <w:tcW w:w="450" w:type="dxa"/>
+            <w:tcW w:w="4855" w:type="dxa"/>
+          </w:tcPr>
+          <w:p>
+            <w:pPr>
+              <w:pStyle w:val="BodyTextIndent"/>
+              <w:tabs>
+                <w:tab w:val="left" w:pos="0"/>
+                <w:tab w:val="left" w:pos="6946"/>
+              </w:tabs>
+              <w:spacing w:after="0" w:line="288" w:lineRule="auto"/>
+              <w:ind w:left="0"/>
+              <w:rPr>
+                <w:rFonts w:ascii="Arial" w:hAnsi="Arial" w:cs="Arial"/>
+              </w:rPr>
+            </w:pPr>
+            <w:r>
+              <w:rPr>
+                <w:rFonts w:ascii="Arial" w:hAnsi="Arial" w:cs="Arial"/>
+              </w:rPr>
+              <w:t>{</w:t>
+            </w:r>
+            <w:proofErr w:type="spellStart"/>
+            <w:r>
+              <w:rPr>
+                <w:rFonts w:ascii="Arial" w:hAnsi="Arial" w:cs="Arial"/>
+              </w:rPr>
+              <w:t>namapegawai</w:t>
+            </w:r>
+            <w:proofErr w:type="spellEnd"/>
+            <w:r>
+              <w:rPr>
+                <w:rFonts w:ascii="Arial" w:hAnsi="Arial" w:cs="Arial"/>
+              </w:rPr>
+              <w:t>}</w:t>
+            </w:r>
+          </w:p>
+        </w:tc>
+      </w:tr>
+      <w:tr>
+        <w:trPr>
+          <w:trHeight w:val="171"/>
+        </w:trPr>
+        <w:tc>
+          <w:tcPr>
+            <w:tcW w:w="445" w:type="dxa"/>
             <w:tcMar>
               <w:top w:w="0" w:type="dxa"/>
               <w:left w:w="108" w:type="dxa"/>
@@ -1972,21 +1964,15 @@
               <w:jc w:val="center"/>
               <w:rPr>
                 <w:rFonts w:ascii="Arial" w:hAnsi="Arial" w:cs="Arial"/>
-              </w:rPr>
-            </w:pPr>
-            <w:r>
-              <w:rPr>
-                <w:rFonts w:ascii="Arial" w:hAnsi="Arial" w:cs="Arial"/>
                 <w:bCs/>
                 <w:lang w:val="it-IT"/>
               </w:rPr>
-              <w:t>1.</w:t>
-            </w:r>
+            </w:pPr>
           </w:p>
         </w:tc>
         <w:tc>
           <w:tcPr>
-            <w:tcW w:w="2340" w:type="dxa"/>
+            <w:tcW w:w="2345" w:type="dxa"/>
             <w:vAlign w:val="center"/>
           </w:tcPr>
           <w:p>
@@ -2007,7 +1993,13 @@
                 <w:rFonts w:ascii="Arial" w:hAnsi="Arial" w:cs="Arial"/>
                 <w:lang w:val="id-ID"/>
               </w:rPr>
-              <w:t>Nama</w:t>
+              <w:t>Pangkat/Gol</w:t>
+            </w:r>
+            <w:r>
+              <w:rPr>
+                <w:rFonts w:ascii="Arial" w:hAnsi="Arial" w:cs="Arial"/>
+              </w:rPr>
+              <w:t>.</w:t>
             </w:r>
           </w:p>
         </w:tc>
@@ -2040,7 +2032,7 @@
         </w:tc>
         <w:tc>
           <w:tcPr>
-            <w:tcW w:w="5040" w:type="dxa"/>
+            <w:tcW w:w="4855" w:type="dxa"/>
           </w:tcPr>
           <w:p>
             <w:pPr>
@@ -2058,6 +2050,7 @@
             <w:r>
               <w:rPr>
                 <w:rFonts w:ascii="Arial" w:hAnsi="Arial" w:cs="Arial"/>
+                <w:lang w:val="en-US"/>
               </w:rPr>
               <w:t>{</w:t>
             </w:r>
@@ -2065,15 +2058,24 @@
             <w:r>
               <w:rPr>
                 <w:rFonts w:ascii="Arial" w:hAnsi="Arial" w:cs="Arial"/>
-              </w:rPr>
-              <w:t>namapegawai</w:t>
+                <w:lang w:val="en-US"/>
+              </w:rPr>
+              <w:t>pangkatpegawai</w:t>
             </w:r>
             <w:proofErr w:type="spellEnd"/>
             <w:r>
               <w:rPr>
                 <w:rFonts w:ascii="Arial" w:hAnsi="Arial" w:cs="Arial"/>
+                <w:lang w:val="en-US"/>
               </w:rPr>
               <w:t>}</w:t>
+            </w:r>
+            <w:r>
+              <w:rPr>
+                <w:rFonts w:ascii="Arial" w:hAnsi="Arial" w:cs="Arial"/>
+                <w:lang w:val="id-ID"/>
+              </w:rPr>
+              <w:t xml:space="preserve"> </w:t>
             </w:r>
           </w:p>
         </w:tc>
@@ -2084,57 +2086,7 @@
         </w:trPr>
         <w:tc>
           <w:tcPr>
-            <w:tcW w:w="1350" w:type="dxa"/>
-            <w:tcMar>
-              <w:top w:w="0" w:type="dxa"/>
-              <w:left w:w="108" w:type="dxa"/>
-              <w:bottom w:w="0" w:type="dxa"/>
-              <w:right w:w="108" w:type="dxa"/>
-            </w:tcMar>
-            <w:vAlign w:val="center"/>
-          </w:tcPr>
-          <w:p>
-            <w:pPr>
-              <w:pStyle w:val="BodyTextIndent"/>
-              <w:tabs>
-                <w:tab w:val="left" w:pos="0"/>
-                <w:tab w:val="left" w:pos="6946"/>
-              </w:tabs>
-              <w:spacing w:after="0" w:line="288" w:lineRule="auto"/>
-              <w:ind w:left="0"/>
-              <w:rPr>
-                <w:rFonts w:ascii="Arial" w:hAnsi="Arial" w:cs="Arial"/>
-                <w:bCs/>
-                <w:lang w:val="it-IT"/>
-              </w:rPr>
-            </w:pPr>
-          </w:p>
-        </w:tc>
-        <w:tc>
-          <w:tcPr>
-            <w:tcW w:w="270" w:type="dxa"/>
-            <w:tcMar>
-              <w:top w:w="0" w:type="dxa"/>
-              <w:left w:w="108" w:type="dxa"/>
-              <w:bottom w:w="0" w:type="dxa"/>
-              <w:right w:w="108" w:type="dxa"/>
-            </w:tcMar>
-            <w:vAlign w:val="center"/>
-          </w:tcPr>
-          <w:p>
-            <w:pPr>
-              <w:spacing w:line="288" w:lineRule="auto"/>
-              <w:rPr>
-                <w:rFonts w:ascii="Arial" w:hAnsi="Arial" w:cs="Arial"/>
-                <w:bCs/>
-                <w:lang w:val="it-IT"/>
-              </w:rPr>
-            </w:pPr>
-          </w:p>
-        </w:tc>
-        <w:tc>
-          <w:tcPr>
-            <w:tcW w:w="450" w:type="dxa"/>
+            <w:tcW w:w="445" w:type="dxa"/>
             <w:tcMar>
               <w:top w:w="0" w:type="dxa"/>
               <w:left w:w="108" w:type="dxa"/>
@@ -2163,7 +2115,7 @@
         </w:tc>
         <w:tc>
           <w:tcPr>
-            <w:tcW w:w="2340" w:type="dxa"/>
+            <w:tcW w:w="2345" w:type="dxa"/>
             <w:vAlign w:val="center"/>
           </w:tcPr>
           <w:p>
@@ -2177,6 +2129,7 @@
               <w:ind w:left="0"/>
               <w:rPr>
                 <w:rFonts w:ascii="Arial" w:hAnsi="Arial" w:cs="Arial"/>
+                <w:lang w:val="en-US"/>
               </w:rPr>
             </w:pPr>
             <w:r>
@@ -2184,11 +2137,12 @@
                 <w:rFonts w:ascii="Arial" w:hAnsi="Arial" w:cs="Arial"/>
                 <w:lang w:val="id-ID"/>
               </w:rPr>
-              <w:t>Pangkat/Gol</w:t>
-            </w:r>
-            <w:r>
-              <w:rPr>
-                <w:rFonts w:ascii="Arial" w:hAnsi="Arial" w:cs="Arial"/>
+              <w:t>NIP</w:t>
+            </w:r>
+            <w:r>
+              <w:rPr>
+                <w:rFonts w:ascii="Arial" w:hAnsi="Arial" w:cs="Arial"/>
+                <w:lang w:val="en-US"/>
               </w:rPr>
               <w:t>.</w:t>
             </w:r>
@@ -2223,7 +2177,7 @@
         </w:tc>
         <w:tc>
           <w:tcPr>
-            <w:tcW w:w="5040" w:type="dxa"/>
+            <w:tcW w:w="4855" w:type="dxa"/>
           </w:tcPr>
           <w:p>
             <w:pPr>
@@ -2241,7 +2195,6 @@
             <w:r>
               <w:rPr>
                 <w:rFonts w:ascii="Arial" w:hAnsi="Arial" w:cs="Arial"/>
-                <w:lang w:val="en-US"/>
               </w:rPr>
               <w:t>{</w:t>
             </w:r>
@@ -2249,24 +2202,15 @@
             <w:r>
               <w:rPr>
                 <w:rFonts w:ascii="Arial" w:hAnsi="Arial" w:cs="Arial"/>
-                <w:lang w:val="en-US"/>
-              </w:rPr>
-              <w:t>pangkatpegawai</w:t>
+              </w:rPr>
+              <w:t>nippegawai</w:t>
             </w:r>
             <w:proofErr w:type="spellEnd"/>
             <w:r>
               <w:rPr>
                 <w:rFonts w:ascii="Arial" w:hAnsi="Arial" w:cs="Arial"/>
-                <w:lang w:val="en-US"/>
               </w:rPr>
               <w:t>}</w:t>
-            </w:r>
-            <w:r>
-              <w:rPr>
-                <w:rFonts w:ascii="Arial" w:hAnsi="Arial" w:cs="Arial"/>
-                <w:lang w:val="id-ID"/>
-              </w:rPr>
-              <w:t xml:space="preserve"> </w:t>
             </w:r>
           </w:p>
         </w:tc>
@@ -2277,57 +2221,7 @@
         </w:trPr>
         <w:tc>
           <w:tcPr>
-            <w:tcW w:w="1350" w:type="dxa"/>
-            <w:tcMar>
-              <w:top w:w="0" w:type="dxa"/>
-              <w:left w:w="108" w:type="dxa"/>
-              <w:bottom w:w="0" w:type="dxa"/>
-              <w:right w:w="108" w:type="dxa"/>
-            </w:tcMar>
-            <w:vAlign w:val="center"/>
-          </w:tcPr>
-          <w:p>
-            <w:pPr>
-              <w:pStyle w:val="BodyTextIndent"/>
-              <w:tabs>
-                <w:tab w:val="left" w:pos="0"/>
-                <w:tab w:val="left" w:pos="6946"/>
-              </w:tabs>
-              <w:spacing w:after="0" w:line="288" w:lineRule="auto"/>
-              <w:ind w:left="0"/>
-              <w:rPr>
-                <w:rFonts w:ascii="Arial" w:hAnsi="Arial" w:cs="Arial"/>
-                <w:bCs/>
-                <w:lang w:val="it-IT"/>
-              </w:rPr>
-            </w:pPr>
-          </w:p>
-        </w:tc>
-        <w:tc>
-          <w:tcPr>
-            <w:tcW w:w="270" w:type="dxa"/>
-            <w:tcMar>
-              <w:top w:w="0" w:type="dxa"/>
-              <w:left w:w="108" w:type="dxa"/>
-              <w:bottom w:w="0" w:type="dxa"/>
-              <w:right w:w="108" w:type="dxa"/>
-            </w:tcMar>
-            <w:vAlign w:val="center"/>
-          </w:tcPr>
-          <w:p>
-            <w:pPr>
-              <w:spacing w:line="288" w:lineRule="auto"/>
-              <w:rPr>
-                <w:rFonts w:ascii="Arial" w:hAnsi="Arial" w:cs="Arial"/>
-                <w:bCs/>
-                <w:lang w:val="it-IT"/>
-              </w:rPr>
-            </w:pPr>
-          </w:p>
-        </w:tc>
-        <w:tc>
-          <w:tcPr>
-            <w:tcW w:w="450" w:type="dxa"/>
+            <w:tcW w:w="445" w:type="dxa"/>
             <w:tcMar>
               <w:top w:w="0" w:type="dxa"/>
               <w:left w:w="108" w:type="dxa"/>
@@ -2356,7 +2250,7 @@
         </w:tc>
         <w:tc>
           <w:tcPr>
-            <w:tcW w:w="2340" w:type="dxa"/>
+            <w:tcW w:w="2345" w:type="dxa"/>
             <w:vAlign w:val="center"/>
           </w:tcPr>
           <w:p>
@@ -2370,7 +2264,6 @@
               <w:ind w:left="0"/>
               <w:rPr>
                 <w:rFonts w:ascii="Arial" w:hAnsi="Arial" w:cs="Arial"/>
-                <w:lang w:val="en-US"/>
               </w:rPr>
             </w:pPr>
             <w:r>
@@ -2378,14 +2271,7 @@
                 <w:rFonts w:ascii="Arial" w:hAnsi="Arial" w:cs="Arial"/>
                 <w:lang w:val="id-ID"/>
               </w:rPr>
-              <w:t>NIP</w:t>
-            </w:r>
-            <w:r>
-              <w:rPr>
-                <w:rFonts w:ascii="Arial" w:hAnsi="Arial" w:cs="Arial"/>
-                <w:lang w:val="en-US"/>
-              </w:rPr>
-              <w:t>.</w:t>
+              <w:t>Jabatan</w:t>
             </w:r>
           </w:p>
         </w:tc>
@@ -2418,7 +2304,7 @@
         </w:tc>
         <w:tc>
           <w:tcPr>
-            <w:tcW w:w="5040" w:type="dxa"/>
+            <w:tcW w:w="4855" w:type="dxa"/>
           </w:tcPr>
           <w:p>
             <w:pPr>
@@ -2444,7 +2330,7 @@
               <w:rPr>
                 <w:rFonts w:ascii="Arial" w:hAnsi="Arial" w:cs="Arial"/>
               </w:rPr>
-              <w:t>nippegawai</w:t>
+              <w:t>jabatanpegawai</w:t>
             </w:r>
             <w:proofErr w:type="spellEnd"/>
             <w:r>
@@ -2462,234 +2348,7 @@
         </w:trPr>
         <w:tc>
           <w:tcPr>
-            <w:tcW w:w="1350" w:type="dxa"/>
-            <w:tcMar>
-              <w:top w:w="0" w:type="dxa"/>
-              <w:left w:w="108" w:type="dxa"/>
-              <w:bottom w:w="0" w:type="dxa"/>
-              <w:right w:w="108" w:type="dxa"/>
-            </w:tcMar>
-            <w:vAlign w:val="center"/>
-          </w:tcPr>
-          <w:p>
-            <w:pPr>
-              <w:pStyle w:val="BodyTextIndent"/>
-              <w:tabs>
-                <w:tab w:val="left" w:pos="0"/>
-                <w:tab w:val="left" w:pos="6946"/>
-              </w:tabs>
-              <w:spacing w:after="0" w:line="288" w:lineRule="auto"/>
-              <w:ind w:left="0"/>
-              <w:rPr>
-                <w:rFonts w:ascii="Arial" w:hAnsi="Arial" w:cs="Arial"/>
-                <w:bCs/>
-                <w:lang w:val="it-IT"/>
-              </w:rPr>
-            </w:pPr>
-          </w:p>
-        </w:tc>
-        <w:tc>
-          <w:tcPr>
-            <w:tcW w:w="270" w:type="dxa"/>
-            <w:tcMar>
-              <w:top w:w="0" w:type="dxa"/>
-              <w:left w:w="108" w:type="dxa"/>
-              <w:bottom w:w="0" w:type="dxa"/>
-              <w:right w:w="108" w:type="dxa"/>
-            </w:tcMar>
-            <w:vAlign w:val="center"/>
-          </w:tcPr>
-          <w:p>
-            <w:pPr>
-              <w:spacing w:line="288" w:lineRule="auto"/>
-              <w:rPr>
-                <w:rFonts w:ascii="Arial" w:hAnsi="Arial" w:cs="Arial"/>
-                <w:bCs/>
-                <w:lang w:val="it-IT"/>
-              </w:rPr>
-            </w:pPr>
-          </w:p>
-        </w:tc>
-        <w:tc>
-          <w:tcPr>
-            <w:tcW w:w="450" w:type="dxa"/>
-            <w:tcMar>
-              <w:top w:w="0" w:type="dxa"/>
-              <w:left w:w="108" w:type="dxa"/>
-              <w:bottom w:w="0" w:type="dxa"/>
-              <w:right w:w="108" w:type="dxa"/>
-            </w:tcMar>
-            <w:vAlign w:val="center"/>
-          </w:tcPr>
-          <w:p>
-            <w:pPr>
-              <w:pStyle w:val="BodyTextIndent"/>
-              <w:tabs>
-                <w:tab w:val="left" w:pos="0"/>
-                <w:tab w:val="left" w:pos="6946"/>
-              </w:tabs>
-              <w:spacing w:after="0" w:line="288" w:lineRule="auto"/>
-              <w:ind w:left="0"/>
-              <w:jc w:val="center"/>
-              <w:rPr>
-                <w:rFonts w:ascii="Arial" w:hAnsi="Arial" w:cs="Arial"/>
-                <w:bCs/>
-                <w:lang w:val="it-IT"/>
-              </w:rPr>
-            </w:pPr>
-          </w:p>
-        </w:tc>
-        <w:tc>
-          <w:tcPr>
-            <w:tcW w:w="2340" w:type="dxa"/>
-            <w:vAlign w:val="center"/>
-          </w:tcPr>
-          <w:p>
-            <w:pPr>
-              <w:pStyle w:val="BodyTextIndent"/>
-              <w:tabs>
-                <w:tab w:val="left" w:pos="0"/>
-                <w:tab w:val="left" w:pos="6946"/>
-              </w:tabs>
-              <w:spacing w:after="0" w:line="288" w:lineRule="auto"/>
-              <w:ind w:left="0"/>
-              <w:rPr>
-                <w:rFonts w:ascii="Arial" w:hAnsi="Arial" w:cs="Arial"/>
-              </w:rPr>
-            </w:pPr>
-            <w:r>
-              <w:rPr>
-                <w:rFonts w:ascii="Arial" w:hAnsi="Arial" w:cs="Arial"/>
-                <w:lang w:val="id-ID"/>
-              </w:rPr>
-              <w:t>Jabatan</w:t>
-            </w:r>
-          </w:p>
-        </w:tc>
-        <w:tc>
-          <w:tcPr>
-            <w:tcW w:w="270" w:type="dxa"/>
-            <w:vAlign w:val="center"/>
-          </w:tcPr>
-          <w:p>
-            <w:pPr>
-              <w:pStyle w:val="BodyTextIndent"/>
-              <w:tabs>
-                <w:tab w:val="left" w:pos="0"/>
-                <w:tab w:val="left" w:pos="6946"/>
-              </w:tabs>
-              <w:spacing w:after="0" w:line="288" w:lineRule="auto"/>
-              <w:ind w:left="0"/>
-              <w:jc w:val="center"/>
-              <w:rPr>
-                <w:rFonts w:ascii="Arial" w:hAnsi="Arial" w:cs="Arial"/>
-              </w:rPr>
-            </w:pPr>
-            <w:r>
-              <w:rPr>
-                <w:rFonts w:ascii="Arial" w:hAnsi="Arial" w:cs="Arial"/>
-              </w:rPr>
-              <w:t>:</w:t>
-            </w:r>
-          </w:p>
-        </w:tc>
-        <w:tc>
-          <w:tcPr>
-            <w:tcW w:w="5040" w:type="dxa"/>
-          </w:tcPr>
-          <w:p>
-            <w:pPr>
-              <w:pStyle w:val="BodyTextIndent"/>
-              <w:tabs>
-                <w:tab w:val="left" w:pos="0"/>
-                <w:tab w:val="left" w:pos="6946"/>
-              </w:tabs>
-              <w:spacing w:after="0" w:line="288" w:lineRule="auto"/>
-              <w:ind w:left="0"/>
-              <w:rPr>
-                <w:rFonts w:ascii="Arial" w:hAnsi="Arial" w:cs="Arial"/>
-              </w:rPr>
-            </w:pPr>
-            <w:r>
-              <w:rPr>
-                <w:rFonts w:ascii="Arial" w:hAnsi="Arial" w:cs="Arial"/>
-              </w:rPr>
-              <w:t>{</w:t>
-            </w:r>
-            <w:proofErr w:type="spellStart"/>
-            <w:r>
-              <w:rPr>
-                <w:rFonts w:ascii="Arial" w:hAnsi="Arial" w:cs="Arial"/>
-              </w:rPr>
-              <w:t>jabatanpegawai</w:t>
-            </w:r>
-            <w:proofErr w:type="spellEnd"/>
-            <w:r>
-              <w:rPr>
-                <w:rFonts w:ascii="Arial" w:hAnsi="Arial" w:cs="Arial"/>
-              </w:rPr>
-              <w:t>}</w:t>
-            </w:r>
-          </w:p>
-        </w:tc>
-      </w:tr>
-      <w:tr>
-        <w:trPr>
-          <w:trHeight w:val="171"/>
-        </w:trPr>
-        <w:tc>
-          <w:tcPr>
-            <w:tcW w:w="1350" w:type="dxa"/>
-            <w:tcMar>
-              <w:top w:w="0" w:type="dxa"/>
-              <w:left w:w="108" w:type="dxa"/>
-              <w:bottom w:w="0" w:type="dxa"/>
-              <w:right w:w="108" w:type="dxa"/>
-            </w:tcMar>
-            <w:vAlign w:val="center"/>
-          </w:tcPr>
-          <w:p>
-            <w:pPr>
-              <w:pStyle w:val="BodyTextIndent"/>
-              <w:tabs>
-                <w:tab w:val="left" w:pos="0"/>
-                <w:tab w:val="left" w:pos="6946"/>
-              </w:tabs>
-              <w:spacing w:after="0" w:line="288" w:lineRule="auto"/>
-              <w:ind w:left="0"/>
-              <w:rPr>
-                <w:rFonts w:ascii="Arial" w:hAnsi="Arial" w:cs="Arial"/>
-                <w:bCs/>
-                <w:lang w:val="it-IT"/>
-              </w:rPr>
-            </w:pPr>
-          </w:p>
-        </w:tc>
-        <w:tc>
-          <w:tcPr>
-            <w:tcW w:w="270" w:type="dxa"/>
-            <w:tcMar>
-              <w:top w:w="0" w:type="dxa"/>
-              <w:left w:w="108" w:type="dxa"/>
-              <w:bottom w:w="0" w:type="dxa"/>
-              <w:right w:w="108" w:type="dxa"/>
-            </w:tcMar>
-            <w:vAlign w:val="center"/>
-          </w:tcPr>
-          <w:p>
-            <w:pPr>
-              <w:spacing w:line="288" w:lineRule="auto"/>
-              <w:rPr>
-                <w:rFonts w:ascii="Arial" w:hAnsi="Arial" w:cs="Arial"/>
-                <w:bCs/>
-                <w:lang w:val="it-IT"/>
-              </w:rPr>
-            </w:pPr>
-          </w:p>
-        </w:tc>
-        <w:tc>
-          <w:tcPr>
-            <w:tcW w:w="8100" w:type="dxa"/>
+            <w:tcW w:w="7915" w:type="dxa"/>
             <w:gridSpan w:val="4"/>
             <w:tcMar>
               <w:top w:w="0" w:type="dxa"/>
@@ -2738,6 +2397,63 @@
     </w:tbl>
     <w:p>
       <w:pPr>
+        <w:tabs>
+          <w:tab w:val="left" w:pos="2340"/>
+        </w:tabs>
+        <w:rPr>
+          <w:rFonts w:ascii="Arial" w:hAnsi="Arial" w:cs="Arial"/>
+          <w:b/>
+          <w:sz w:val="32"/>
+          <w:szCs w:val="32"/>
+        </w:rPr>
+      </w:pPr>
+    </w:p>
+    <w:p>
+      <w:pPr>
+        <w:tabs>
+          <w:tab w:val="left" w:pos="2340"/>
+        </w:tabs>
+        <w:ind w:hanging="450"/>
+        <w:rPr>
+          <w:rFonts w:ascii="Arial" w:hAnsi="Arial" w:cs="Arial"/>
+        </w:rPr>
+      </w:pPr>
+      <w:proofErr w:type="spellStart"/>
+      <w:r>
+        <w:rPr>
+          <w:rFonts w:ascii="Arial" w:hAnsi="Arial" w:cs="Arial"/>
+        </w:rPr>
+        <w:t>Kepada</w:t>
+      </w:r>
+      <w:proofErr w:type="spellEnd"/>
+      <w:r>
+        <w:rPr>
+          <w:rFonts w:ascii="Arial" w:hAnsi="Arial" w:cs="Arial"/>
+        </w:rPr>
+        <w:t xml:space="preserve">     :</w:t>
+      </w:r>
+      <w:r>
+        <w:rPr>
+          <w:rFonts w:ascii="Arial" w:hAnsi="Arial" w:cs="Arial"/>
+        </w:rPr>
+        <w:t xml:space="preserve"> </w:t>
+      </w:r>
+    </w:p>
+    <w:p>
+      <w:pPr>
+        <w:tabs>
+          <w:tab w:val="left" w:pos="2340"/>
+        </w:tabs>
+        <w:jc w:val="center"/>
+        <w:rPr>
+          <w:rFonts w:ascii="Arial" w:hAnsi="Arial" w:cs="Arial"/>
+          <w:b/>
+          <w:sz w:val="10"/>
+        </w:rPr>
+      </w:pPr>
+    </w:p>
+    <w:p>
+      <w:pPr>
         <w:rPr>
           <w:rFonts w:ascii="Arial" w:hAnsi="Arial" w:cs="Arial"/>
           <w:b/>
@@ -2745,8 +2461,56 @@
           <w:lang w:val="en-US"/>
         </w:rPr>
       </w:pPr>
-      <w:bookmarkStart w:id="1" w:name="_GoBack"/>
-      <w:bookmarkEnd w:id="1"/>
+    </w:p>
+    <w:p>
+      <w:pPr>
+        <w:rPr>
+          <w:rFonts w:ascii="Arial" w:hAnsi="Arial" w:cs="Arial"/>
+          <w:b/>
+          <w:u w:val="single"/>
+          <w:lang w:val="en-US"/>
+        </w:rPr>
+      </w:pPr>
+    </w:p>
+    <w:p>
+      <w:pPr>
+        <w:rPr>
+          <w:rFonts w:ascii="Arial" w:hAnsi="Arial" w:cs="Arial"/>
+          <w:b/>
+          <w:u w:val="single"/>
+          <w:lang w:val="en-US"/>
+        </w:rPr>
+      </w:pPr>
+    </w:p>
+    <w:p>
+      <w:pPr>
+        <w:rPr>
+          <w:rFonts w:ascii="Arial" w:hAnsi="Arial" w:cs="Arial"/>
+          <w:b/>
+          <w:u w:val="single"/>
+          <w:lang w:val="en-US"/>
+        </w:rPr>
+      </w:pPr>
+    </w:p>
+    <w:p>
+      <w:pPr>
+        <w:rPr>
+          <w:rFonts w:ascii="Arial" w:hAnsi="Arial" w:cs="Arial"/>
+          <w:b/>
+          <w:u w:val="single"/>
+          <w:lang w:val="en-US"/>
+        </w:rPr>
+      </w:pPr>
+    </w:p>
+    <w:p>
+      <w:pPr>
+        <w:rPr>
+          <w:rFonts w:ascii="Arial" w:hAnsi="Arial" w:cs="Arial"/>
+          <w:b/>
+          <w:u w:val="single"/>
+          <w:lang w:val="en-US"/>
+        </w:rPr>
+      </w:pPr>
     </w:p>
     <w:tbl>
       <w:tblPr>
@@ -3142,120 +2906,12 @@
               </w:rPr>
               <w:t>dan diberikan kepada yang bersangkutan untuk dapat dilaksanakan dengan penuh tanggung jawab.</w:t>
             </w:r>
+            <w:bookmarkStart w:id="1" w:name="_GoBack"/>
+            <w:bookmarkEnd w:id="1"/>
           </w:p>
         </w:tc>
       </w:tr>
     </w:tbl>
-    <w:p>
-      <w:pPr>
-        <w:rPr>
-          <w:rFonts w:ascii="Arial" w:hAnsi="Arial" w:cs="Arial"/>
-          <w:b/>
-          <w:u w:val="single"/>
-          <w:lang w:val="en-US"/>
-        </w:rPr>
-      </w:pPr>
-    </w:p>
-    <w:p>
-      <w:pPr>
-        <w:rPr>
-          <w:rFonts w:ascii="Arial" w:hAnsi="Arial" w:cs="Arial"/>
-          <w:b/>
-          <w:u w:val="single"/>
-          <w:lang w:val="en-US"/>
-        </w:rPr>
-      </w:pPr>
-    </w:p>
-    <w:p>
-      <w:pPr>
-        <w:rPr>
-          <w:rFonts w:ascii="Arial" w:hAnsi="Arial" w:cs="Arial"/>
-          <w:b/>
-          <w:u w:val="single"/>
-          <w:lang w:val="en-US"/>
-        </w:rPr>
-      </w:pPr>
-    </w:p>
-    <w:p>
-      <w:pPr>
-        <w:rPr>
-          <w:rFonts w:ascii="Arial" w:hAnsi="Arial" w:cs="Arial"/>
-          <w:b/>
-          <w:u w:val="single"/>
-          <w:lang w:val="en-US"/>
-        </w:rPr>
-      </w:pPr>
-    </w:p>
-    <w:p>
-      <w:pPr>
-        <w:rPr>
-          <w:rFonts w:ascii="Arial" w:hAnsi="Arial" w:cs="Arial"/>
-          <w:b/>
-          <w:u w:val="single"/>
-          <w:lang w:val="en-US"/>
-        </w:rPr>
-      </w:pPr>
-    </w:p>
-    <w:p>
-      <w:pPr>
-        <w:rPr>
-          <w:rFonts w:ascii="Arial" w:hAnsi="Arial" w:cs="Arial"/>
-          <w:b/>
-          <w:u w:val="single"/>
-          <w:lang w:val="en-US"/>
-        </w:rPr>
-      </w:pPr>
-    </w:p>
-    <w:p>
-      <w:pPr>
-        <w:rPr>
-          <w:rFonts w:ascii="Arial" w:hAnsi="Arial" w:cs="Arial"/>
-          <w:b/>
-          <w:u w:val="single"/>
-          <w:lang w:val="en-US"/>
-        </w:rPr>
-      </w:pPr>
-    </w:p>
-    <w:p>
-      <w:pPr>
-        <w:rPr>
-          <w:rFonts w:ascii="Arial" w:hAnsi="Arial" w:cs="Arial"/>
-          <w:b/>
-          <w:u w:val="single"/>
-          <w:lang w:val="en-US"/>
-        </w:rPr>
-      </w:pPr>
-    </w:p>
-    <w:p>
-      <w:pPr>
-        <w:rPr>
-          <w:rFonts w:ascii="Arial" w:hAnsi="Arial" w:cs="Arial"/>
-          <w:b/>
-          <w:u w:val="single"/>
-          <w:lang w:val="en-US"/>
-        </w:rPr>
-      </w:pPr>
-    </w:p>
-    <w:p>
-      <w:pPr>
-        <w:rPr>
-          <w:rFonts w:ascii="Arial" w:hAnsi="Arial" w:cs="Arial"/>
-          <w:b/>
-          <w:u w:val="single"/>
-          <w:lang w:val="en-US"/>
-        </w:rPr>
-      </w:pPr>
-    </w:p>
-    <w:p>
-      <w:pPr>
-        <w:rPr>
-          <w:rFonts w:ascii="Arial" w:hAnsi="Arial" w:cs="Arial"/>
-          <w:b/>
-          <w:u w:val="single"/>
-          <w:lang w:val="en-US"/>
-        </w:rPr>
-      </w:pPr>
-    </w:p>
     <w:p>
       <w:pPr>
         <w:rPr>
@@ -3415,18 +3071,6 @@
               <w:ind w:left="0"/>
               <w:rPr>
                 <w:rFonts w:ascii="Arial" w:hAnsi="Arial" w:cs="Arial"/>
-                <w:sz w:val="16"/>
-                <w:szCs w:val="16"/>
-                <w:lang w:val="id-ID"/>
-              </w:rPr>
-            </w:pPr>
-          </w:p>
-          <w:p>
-            <w:pPr>
-              <w:pStyle w:val="BodyTextIndent"/>
-              <w:ind w:left="0"/>
-              <w:rPr>
-                <w:rFonts w:ascii="Arial" w:hAnsi="Arial" w:cs="Arial"/>
                 <w:sz w:val="22"/>
                 <w:szCs w:val="22"/>
                 <w:lang w:val="id-ID"/>
@@ -3632,6 +3276,7 @@
                 <w:b/>
                 <w:u w:val="single"/>
               </w:rPr>
+              <w:lastRenderedPageBreak/>
               <w:t>Dra</w:t>
             </w:r>
             <w:proofErr w:type="spellEnd"/>
@@ -9243,7 +8888,7 @@
 </file>
 
 <file path=customXml/itemProps1.xml><?xml version="1.0" encoding="utf-8"?>
-<ds:datastoreItem xmlns:ds="http://schemas.openxmlformats.org/officeDocument/2006/customXml" ds:itemID="{AEF53D9E-6BC9-43E8-A383-BCFFDE950779}">
+<ds:datastoreItem xmlns:ds="http://schemas.openxmlformats.org/officeDocument/2006/customXml" ds:itemID="{D510024E-0E7B-4D46-9603-3435768C2714}">
   <ds:schemaRefs>
     <ds:schemaRef ds:uri="http://schemas.openxmlformats.org/officeDocument/2006/bibliography"/>
   </ds:schemaRefs>

</xml_diff>

<commit_message>
Refine template_spt.docx: Use Tab Stops/Hidden Table for 'Kepada:' alignment
</commit_message>
<xml_diff>
--- a/netlify/functions/template_spt.docx
+++ b/netlify/functions/template_spt.docx
@@ -1736,6 +1736,54 @@
         <w:t xml:space="preserve"> :</w:t>
       </w:r>
     </w:p>
+    <w:p>
+      <w:pPr>
+        <w:tabs>
+          <w:tab w:val="left" w:pos="2340"/>
+        </w:tabs>
+        <w:jc w:val="center"/>
+        <w:rPr>
+          <w:rFonts w:ascii="Arial" w:hAnsi="Arial" w:cs="Arial"/>
+          <w:b/>
+        </w:rPr>
+      </w:pPr>
+    </w:p>
+    <w:p>
+      <w:pPr>
+        <w:tabs>
+          <w:tab w:val="left" w:pos="2340"/>
+        </w:tabs>
+        <w:jc w:val="center"/>
+        <w:rPr>
+          <w:rFonts w:ascii="Arial" w:hAnsi="Arial" w:cs="Arial"/>
+          <w:b/>
+        </w:rPr>
+      </w:pPr>
+    </w:p>
+    <w:p>
+      <w:pPr>
+        <w:tabs>
+          <w:tab w:val="left" w:pos="2340"/>
+        </w:tabs>
+        <w:jc w:val="center"/>
+        <w:rPr>
+          <w:rFonts w:ascii="Arial" w:hAnsi="Arial" w:cs="Arial"/>
+          <w:b/>
+        </w:rPr>
+      </w:pPr>
+    </w:p>
+    <w:p>
+      <w:pPr>
+        <w:tabs>
+          <w:tab w:val="left" w:pos="2340"/>
+        </w:tabs>
+        <w:jc w:val="center"/>
+        <w:rPr>
+          <w:rFonts w:ascii="Arial" w:hAnsi="Arial" w:cs="Arial"/>
+          <w:b/>
+        </w:rPr>
+      </w:pPr>
+    </w:p>
     <w:tbl>
       <w:tblPr>
         <w:tblpPr w:leftFromText="180" w:rightFromText="180" w:vertAnchor="text" w:horzAnchor="page" w:tblpX="2897" w:tblpY="52"/>
@@ -1802,6 +1850,8 @@
               </w:rPr>
               <w:t>}</w:t>
             </w:r>
+            <w:bookmarkStart w:id="1" w:name="_GoBack"/>
+            <w:bookmarkEnd w:id="1"/>
           </w:p>
         </w:tc>
       </w:tr>
@@ -2403,11 +2453,80 @@
         <w:rPr>
           <w:rFonts w:ascii="Arial" w:hAnsi="Arial" w:cs="Arial"/>
           <w:b/>
-          <w:sz w:val="32"/>
-          <w:szCs w:val="32"/>
+          <w:sz w:val="30"/>
+          <w:szCs w:val="30"/>
         </w:rPr>
       </w:pPr>
     </w:p>
+    <w:tbl>
+      <w:tblPr>
+        <w:tblStyle w:val="TableGrid"/>
+        <w:tblpPr w:leftFromText="180" w:rightFromText="180" w:vertAnchor="text" w:horzAnchor="page" w:tblpX="1004" w:tblpY="36"/>
+        <w:tblW w:w="0" w:type="auto"/>
+        <w:tblBorders>
+          <w:top w:val="none" w:sz="0" w:space="0" w:color="auto"/>
+          <w:left w:val="none" w:sz="0" w:space="0" w:color="auto"/>
+          <w:bottom w:val="none" w:sz="0" w:space="0" w:color="auto"/>
+          <w:right w:val="none" w:sz="0" w:space="0" w:color="auto"/>
+          <w:insideH w:val="none" w:sz="0" w:space="0" w:color="auto"/>
+          <w:insideV w:val="none" w:sz="0" w:space="0" w:color="auto"/>
+        </w:tblBorders>
+        <w:tblLook w:val="04A0" w:firstRow="1" w:lastRow="0" w:firstColumn="1" w:lastColumn="0" w:noHBand="0" w:noVBand="1"/>
+      </w:tblPr>
+      <w:tblGrid>
+        <w:gridCol w:w="1165"/>
+        <w:gridCol w:w="630"/>
+      </w:tblGrid>
+      <w:tr>
+        <w:tc>
+          <w:tcPr>
+            <w:tcW w:w="1165" w:type="dxa"/>
+          </w:tcPr>
+          <w:p>
+            <w:pPr>
+              <w:tabs>
+                <w:tab w:val="left" w:pos="2340"/>
+              </w:tabs>
+              <w:jc w:val="center"/>
+              <w:rPr>
+                <w:rFonts w:ascii="Arial" w:hAnsi="Arial" w:cs="Arial"/>
+              </w:rPr>
+            </w:pPr>
+            <w:proofErr w:type="spellStart"/>
+            <w:r>
+              <w:rPr>
+                <w:rFonts w:ascii="Arial" w:hAnsi="Arial" w:cs="Arial"/>
+              </w:rPr>
+              <w:t>Kepada</w:t>
+            </w:r>
+            <w:proofErr w:type="spellEnd"/>
+          </w:p>
+        </w:tc>
+        <w:tc>
+          <w:tcPr>
+            <w:tcW w:w="630" w:type="dxa"/>
+          </w:tcPr>
+          <w:p>
+            <w:pPr>
+              <w:tabs>
+                <w:tab w:val="left" w:pos="2340"/>
+              </w:tabs>
+              <w:ind w:left="144"/>
+              <w:jc w:val="center"/>
+              <w:rPr>
+                <w:rFonts w:ascii="Arial" w:hAnsi="Arial" w:cs="Arial"/>
+              </w:rPr>
+            </w:pPr>
+            <w:r>
+              <w:rPr>
+                <w:rFonts w:ascii="Arial" w:hAnsi="Arial" w:cs="Arial"/>
+              </w:rPr>
+              <w:t>:</w:t>
+            </w:r>
+          </w:p>
+        </w:tc>
+      </w:tr>
+    </w:tbl>
     <w:p>
       <w:pPr>
         <w:tabs>
@@ -2418,26 +2537,6 @@
           <w:rFonts w:ascii="Arial" w:hAnsi="Arial" w:cs="Arial"/>
         </w:rPr>
       </w:pPr>
-      <w:proofErr w:type="spellStart"/>
-      <w:r>
-        <w:rPr>
-          <w:rFonts w:ascii="Arial" w:hAnsi="Arial" w:cs="Arial"/>
-        </w:rPr>
-        <w:t>Kepada</w:t>
-      </w:r>
-      <w:proofErr w:type="spellEnd"/>
-      <w:r>
-        <w:rPr>
-          <w:rFonts w:ascii="Arial" w:hAnsi="Arial" w:cs="Arial"/>
-        </w:rPr>
-        <w:t xml:space="preserve">     :</w:t>
-      </w:r>
-      <w:r>
-        <w:rPr>
-          <w:rFonts w:ascii="Arial" w:hAnsi="Arial" w:cs="Arial"/>
-        </w:rPr>
-        <w:t xml:space="preserve"> </w:t>
-      </w:r>
     </w:p>
     <w:p>
       <w:pPr>
@@ -2906,8 +3005,6 @@
               </w:rPr>
               <w:t>dan diberikan kepada yang bersangkutan untuk dapat dilaksanakan dengan penuh tanggung jawab.</w:t>
             </w:r>
-            <w:bookmarkStart w:id="1" w:name="_GoBack"/>
-            <w:bookmarkEnd w:id="1"/>
           </w:p>
         </w:tc>
       </w:tr>
@@ -3276,7 +3373,6 @@
                 <w:b/>
                 <w:u w:val="single"/>
               </w:rPr>
-              <w:lastRenderedPageBreak/>
               <w:t>Dra</w:t>
             </w:r>
             <w:proofErr w:type="spellEnd"/>
@@ -8888,7 +8984,7 @@
 </file>
 
 <file path=customXml/itemProps1.xml><?xml version="1.0" encoding="utf-8"?>
-<ds:datastoreItem xmlns:ds="http://schemas.openxmlformats.org/officeDocument/2006/customXml" ds:itemID="{D510024E-0E7B-4D46-9603-3435768C2714}">
+<ds:datastoreItem xmlns:ds="http://schemas.openxmlformats.org/officeDocument/2006/customXml" ds:itemID="{99D9B816-200F-4DD9-BBC4-585F80C6E7CA}">
   <ds:schemaRefs>
     <ds:schemaRef ds:uri="http://schemas.openxmlformats.org/officeDocument/2006/bibliography"/>
   </ds:schemaRefs>

</xml_diff>

<commit_message>
Final adjustments to script.js and template_spt.docx for numbering
</commit_message>
<xml_diff>
--- a/netlify/functions/template_spt.docx
+++ b/netlify/functions/template_spt.docx
@@ -1736,56 +1736,6 @@
         <w:t xml:space="preserve"> :</w:t>
       </w:r>
     </w:p>
-    <w:p>
-      <w:pPr>
-        <w:tabs>
-          <w:tab w:val="left" w:pos="2340"/>
-        </w:tabs>
-        <w:jc w:val="center"/>
-        <w:rPr>
-          <w:rFonts w:ascii="Arial" w:hAnsi="Arial" w:cs="Arial"/>
-          <w:b/>
-        </w:rPr>
-      </w:pPr>
-    </w:p>
-    <w:p>
-      <w:pPr>
-        <w:tabs>
-          <w:tab w:val="left" w:pos="2340"/>
-        </w:tabs>
-        <w:jc w:val="center"/>
-        <w:rPr>
-          <w:rFonts w:ascii="Arial" w:hAnsi="Arial" w:cs="Arial"/>
-          <w:b/>
-        </w:rPr>
-      </w:pPr>
-    </w:p>
-    <w:p>
-      <w:pPr>
-        <w:tabs>
-          <w:tab w:val="left" w:pos="2340"/>
-        </w:tabs>
-        <w:jc w:val="center"/>
-        <w:rPr>
-          <w:rFonts w:ascii="Arial" w:hAnsi="Arial" w:cs="Arial"/>
-          <w:b/>
-        </w:rPr>
-      </w:pPr>
-    </w:p>
-    <w:p>
-      <w:pPr>
-        <w:tabs>
-          <w:tab w:val="left" w:pos="2340"/>
-        </w:tabs>
-        <w:jc w:val="center"/>
-        <w:rPr>
-          <w:rFonts w:ascii="Arial" w:hAnsi="Arial" w:cs="Arial"/>
-          <w:b/>
-        </w:rPr>
-      </w:pPr>
-      <w:bookmarkStart w:id="1" w:name="_GoBack"/>
-      <w:bookmarkEnd w:id="1"/>
-    </w:p>
     <w:tbl>
       <w:tblPr>
         <w:tblpPr w:leftFromText="180" w:rightFromText="180" w:vertAnchor="text" w:horzAnchor="page" w:tblpX="2897" w:tblpY="52"/>
@@ -1830,11 +1780,15 @@
               <w:ind w:left="0"/>
               <w:rPr>
                 <w:rFonts w:ascii="Arial" w:hAnsi="Arial" w:cs="Arial"/>
+                <w:sz w:val="4"/>
+                <w:szCs w:val="4"/>
               </w:rPr>
             </w:pPr>
             <w:r>
               <w:rPr>
                 <w:rFonts w:ascii="Arial" w:hAnsi="Arial" w:cs="Arial"/>
+                <w:sz w:val="4"/>
+                <w:szCs w:val="4"/>
               </w:rPr>
               <w:t>{#</w:t>
             </w:r>
@@ -1842,6 +1796,8 @@
             <w:r>
               <w:rPr>
                 <w:rFonts w:ascii="Arial" w:hAnsi="Arial" w:cs="Arial"/>
+                <w:sz w:val="4"/>
+                <w:szCs w:val="4"/>
               </w:rPr>
               <w:t>daftarPegawai</w:t>
             </w:r>
@@ -1849,6 +1805,8 @@
             <w:r>
               <w:rPr>
                 <w:rFonts w:ascii="Arial" w:hAnsi="Arial" w:cs="Arial"/>
+                <w:sz w:val="4"/>
+                <w:szCs w:val="4"/>
               </w:rPr>
               <w:t>}</w:t>
             </w:r>
@@ -1877,18 +1835,29 @@
                 <w:tab w:val="left" w:pos="6946"/>
               </w:tabs>
               <w:spacing w:after="0" w:line="288" w:lineRule="auto"/>
-              <w:ind w:left="0"/>
+              <w:ind w:left="0" w:hanging="1193"/>
               <w:rPr>
                 <w:rFonts w:ascii="Arial" w:hAnsi="Arial" w:cs="Arial"/>
               </w:rPr>
             </w:pPr>
             <w:r>
-              <w:rPr>
-                <w:rFonts w:ascii="Arial" w:hAnsi="Arial" w:cs="Arial"/>
-                <w:bCs/>
-                <w:lang w:val="it-IT"/>
-              </w:rPr>
-              <w:t>1.</w:t>
+              <w:t>{</w:t>
+            </w:r>
+            <w:proofErr w:type="spellStart"/>
+            <w:proofErr w:type="gramStart"/>
+            <w:r>
+              <w:rPr>
+                <w:rFonts w:ascii="Arial" w:hAnsi="Arial" w:cs="Arial"/>
+              </w:rPr>
+              <w:t>nomorUrut</w:t>
+            </w:r>
+            <w:proofErr w:type="spellEnd"/>
+            <w:proofErr w:type="gramEnd"/>
+            <w:r>
+              <w:rPr>
+                <w:rFonts w:ascii="Arial" w:hAnsi="Arial" w:cs="Arial"/>
+              </w:rPr>
+              <w:t>}.</w:t>
             </w:r>
           </w:p>
         </w:tc>
@@ -2418,11 +2387,15 @@
               <w:ind w:left="0"/>
               <w:rPr>
                 <w:rFonts w:ascii="Arial" w:hAnsi="Arial" w:cs="Arial"/>
+                <w:sz w:val="4"/>
+                <w:szCs w:val="4"/>
               </w:rPr>
             </w:pPr>
             <w:r>
               <w:rPr>
                 <w:rFonts w:ascii="Arial" w:hAnsi="Arial" w:cs="Arial"/>
+                <w:sz w:val="4"/>
+                <w:szCs w:val="4"/>
               </w:rPr>
               <w:t>{/</w:t>
             </w:r>
@@ -2430,6 +2403,8 @@
             <w:r>
               <w:rPr>
                 <w:rFonts w:ascii="Arial" w:hAnsi="Arial" w:cs="Arial"/>
+                <w:sz w:val="4"/>
+                <w:szCs w:val="4"/>
               </w:rPr>
               <w:t>daftarPegawai</w:t>
             </w:r>
@@ -2437,6 +2412,8 @@
             <w:r>
               <w:rPr>
                 <w:rFonts w:ascii="Arial" w:hAnsi="Arial" w:cs="Arial"/>
+                <w:sz w:val="4"/>
+                <w:szCs w:val="4"/>
               </w:rPr>
               <w:t>}</w:t>
             </w:r>
@@ -2452,8 +2429,8 @@
         <w:rPr>
           <w:rFonts w:ascii="Arial" w:hAnsi="Arial" w:cs="Arial"/>
           <w:b/>
-          <w:sz w:val="28"/>
-          <w:szCs w:val="28"/>
+          <w:sz w:val="16"/>
+          <w:szCs w:val="16"/>
         </w:rPr>
       </w:pPr>
     </w:p>
@@ -2599,6 +2576,8 @@
           <w:lang w:val="en-US"/>
         </w:rPr>
       </w:pPr>
+      <w:bookmarkStart w:id="1" w:name="_GoBack"/>
+      <w:bookmarkEnd w:id="1"/>
     </w:p>
     <w:p>
       <w:pPr>
@@ -8983,7 +8962,7 @@
 </file>
 
 <file path=customXml/itemProps1.xml><?xml version="1.0" encoding="utf-8"?>
-<ds:datastoreItem xmlns:ds="http://schemas.openxmlformats.org/officeDocument/2006/customXml" ds:itemID="{5B2DC4E9-7226-487C-9899-ED8D36484675}">
+<ds:datastoreItem xmlns:ds="http://schemas.openxmlformats.org/officeDocument/2006/customXml" ds:itemID="{B57B1BD5-8DB4-45F0-91C3-88982CB87400}">
   <ds:schemaRefs>
     <ds:schemaRef ds:uri="http://schemas.openxmlformats.org/officeDocument/2006/bibliography"/>
   </ds:schemaRefs>

</xml_diff>

<commit_message>
Implement static fields for up to 3 pegawai in template and adjust script/function
</commit_message>
<xml_diff>
--- a/netlify/functions/template_spt.docx
+++ b/netlify/functions/template_spt.docx
@@ -1735,19 +1735,13 @@
         </w:rPr>
         <w:t xml:space="preserve"> :</w:t>
       </w:r>
+      <w:bookmarkStart w:id="1" w:name="_GoBack"/>
+      <w:bookmarkEnd w:id="1"/>
     </w:p>
     <w:tbl>
       <w:tblPr>
         <w:tblpPr w:leftFromText="180" w:rightFromText="180" w:vertAnchor="text" w:horzAnchor="page" w:tblpX="2897" w:tblpY="52"/>
         <w:tblW w:w="7915" w:type="dxa"/>
-        <w:tblBorders>
-          <w:top w:val="single" w:sz="4" w:space="0" w:color="auto"/>
-          <w:left w:val="single" w:sz="4" w:space="0" w:color="auto"/>
-          <w:bottom w:val="single" w:sz="4" w:space="0" w:color="auto"/>
-          <w:right w:val="single" w:sz="4" w:space="0" w:color="auto"/>
-          <w:insideH w:val="single" w:sz="4" w:space="0" w:color="auto"/>
-          <w:insideV w:val="single" w:sz="4" w:space="0" w:color="auto"/>
-        </w:tblBorders>
         <w:tblLayout w:type="fixed"/>
         <w:tblCellMar>
           <w:left w:w="0" w:type="dxa"/>
@@ -1756,8 +1750,8 @@
         <w:tblLook w:val="01E0" w:firstRow="1" w:lastRow="1" w:firstColumn="1" w:lastColumn="1" w:noHBand="0" w:noVBand="0"/>
       </w:tblPr>
       <w:tblGrid>
-        <w:gridCol w:w="445"/>
-        <w:gridCol w:w="2345"/>
+        <w:gridCol w:w="1255"/>
+        <w:gridCol w:w="1535"/>
         <w:gridCol w:w="270"/>
         <w:gridCol w:w="4855"/>
       </w:tblGrid>
@@ -1827,7 +1821,7 @@
         </w:trPr>
         <w:tc>
           <w:tcPr>
-            <w:tcW w:w="445" w:type="dxa"/>
+            <w:tcW w:w="1255" w:type="dxa"/>
             <w:tcMar>
               <w:top w:w="0" w:type="dxa"/>
               <w:left w:w="108" w:type="dxa"/>
@@ -1843,7 +1837,7 @@
                 <w:tab w:val="left" w:pos="6946"/>
               </w:tabs>
               <w:spacing w:after="0" w:line="288" w:lineRule="auto"/>
-              <w:ind w:left="0" w:hanging="833"/>
+              <w:ind w:left="0" w:hanging="23"/>
               <w:rPr>
                 <w:rFonts w:ascii="Arial" w:hAnsi="Arial" w:cs="Arial"/>
               </w:rPr>
@@ -1858,7 +1852,7 @@
         </w:tc>
         <w:tc>
           <w:tcPr>
-            <w:tcW w:w="2345" w:type="dxa"/>
+            <w:tcW w:w="1535" w:type="dxa"/>
             <w:vAlign w:val="center"/>
           </w:tcPr>
           <w:p>
@@ -1879,16 +1873,7 @@
                 <w:rFonts w:ascii="Arial" w:hAnsi="Arial" w:cs="Arial"/>
                 <w:lang w:val="id-ID"/>
               </w:rPr>
-              <w:t>Nam</w:t>
-            </w:r>
-            <w:bookmarkStart w:id="1" w:name="_GoBack"/>
-            <w:bookmarkEnd w:id="1"/>
-            <w:r>
-              <w:rPr>
-                <w:rFonts w:ascii="Arial" w:hAnsi="Arial" w:cs="Arial"/>
-                <w:lang w:val="id-ID"/>
-              </w:rPr>
-              <w:t>a</w:t>
+              <w:t>Nama</w:t>
             </w:r>
           </w:p>
         </w:tc>
@@ -1965,7 +1950,7 @@
         </w:trPr>
         <w:tc>
           <w:tcPr>
-            <w:tcW w:w="445" w:type="dxa"/>
+            <w:tcW w:w="1255" w:type="dxa"/>
             <w:tcMar>
               <w:top w:w="0" w:type="dxa"/>
               <w:left w:w="108" w:type="dxa"/>
@@ -1994,7 +1979,7 @@
         </w:tc>
         <w:tc>
           <w:tcPr>
-            <w:tcW w:w="2345" w:type="dxa"/>
+            <w:tcW w:w="1535" w:type="dxa"/>
             <w:vAlign w:val="center"/>
           </w:tcPr>
           <w:p>
@@ -2108,7 +2093,7 @@
         </w:trPr>
         <w:tc>
           <w:tcPr>
-            <w:tcW w:w="445" w:type="dxa"/>
+            <w:tcW w:w="1255" w:type="dxa"/>
             <w:tcMar>
               <w:top w:w="0" w:type="dxa"/>
               <w:left w:w="108" w:type="dxa"/>
@@ -2137,7 +2122,7 @@
         </w:tc>
         <w:tc>
           <w:tcPr>
-            <w:tcW w:w="2345" w:type="dxa"/>
+            <w:tcW w:w="1535" w:type="dxa"/>
             <w:vAlign w:val="center"/>
           </w:tcPr>
           <w:p>
@@ -2243,7 +2228,7 @@
         </w:trPr>
         <w:tc>
           <w:tcPr>
-            <w:tcW w:w="445" w:type="dxa"/>
+            <w:tcW w:w="1255" w:type="dxa"/>
             <w:tcMar>
               <w:top w:w="0" w:type="dxa"/>
               <w:left w:w="108" w:type="dxa"/>
@@ -2272,7 +2257,7 @@
         </w:tc>
         <w:tc>
           <w:tcPr>
-            <w:tcW w:w="2345" w:type="dxa"/>
+            <w:tcW w:w="1535" w:type="dxa"/>
             <w:vAlign w:val="center"/>
           </w:tcPr>
           <w:p>
@@ -2433,8 +2418,8 @@
         <w:rPr>
           <w:rFonts w:ascii="Arial" w:hAnsi="Arial" w:cs="Arial"/>
           <w:b/>
-          <w:sz w:val="14"/>
-          <w:szCs w:val="14"/>
+          <w:sz w:val="16"/>
+          <w:szCs w:val="16"/>
         </w:rPr>
       </w:pPr>
     </w:p>
@@ -8955,7 +8940,7 @@
 </file>
 
 <file path=customXml/itemProps1.xml><?xml version="1.0" encoding="utf-8"?>
-<ds:datastoreItem xmlns:ds="http://schemas.openxmlformats.org/officeDocument/2006/customXml" ds:itemID="{AFBC369A-7031-44FA-BA16-5A9C8C08190E}">
+<ds:datastoreItem xmlns:ds="http://schemas.openxmlformats.org/officeDocument/2006/customXml" ds:itemID="{FC3D5569-8638-4895-A26E-5130940247C8}">
   <ds:schemaRefs>
     <ds:schemaRef ds:uri="http://schemas.openxmlformats.org/officeDocument/2006/bibliography"/>
   </ds:schemaRefs>

</xml_diff>

<commit_message>
Refactor: Separate 'Kepada:' into its own table, maintain conditional pegawai table
</commit_message>
<xml_diff>
--- a/netlify/functions/template_spt.docx
+++ b/netlify/functions/template_spt.docx
@@ -964,7 +964,7 @@
     </w:p>
     <w:tbl>
       <w:tblPr>
-        <w:tblpPr w:leftFromText="180" w:rightFromText="180" w:vertAnchor="text" w:horzAnchor="page" w:tblpX="2487" w:tblpY="52"/>
+        <w:tblpPr w:leftFromText="180" w:rightFromText="180" w:vertAnchor="text" w:horzAnchor="page" w:tblpX="2842" w:tblpY="52"/>
         <w:tblW w:w="8205" w:type="dxa"/>
         <w:tblLayout w:type="fixed"/>
         <w:tblCellMar>
@@ -987,7 +987,6 @@
           <w:tcPr>
             <w:tcW w:w="1075" w:type="dxa"/>
             <w:vMerge w:val="restart"/>
-            <w:vAlign w:val="center"/>
           </w:tcPr>
           <w:p>
             <w:pPr>
@@ -997,7 +996,7 @@
               </w:tabs>
               <w:spacing w:after="0" w:line="288" w:lineRule="auto"/>
               <w:ind w:left="0" w:right="144"/>
-              <w:jc w:val="right"/>
+              <w:jc w:val="center"/>
               <w:rPr>
                 <w:rFonts w:ascii="Arial" w:hAnsi="Arial" w:cs="Arial"/>
               </w:rPr>
@@ -1025,7 +1024,6 @@
         <w:tc>
           <w:tcPr>
             <w:tcW w:w="2340" w:type="dxa"/>
-            <w:vAlign w:val="center"/>
           </w:tcPr>
           <w:p>
             <w:pPr>
@@ -1052,7 +1050,6 @@
         <w:tc>
           <w:tcPr>
             <w:tcW w:w="360" w:type="dxa"/>
-            <w:vAlign w:val="center"/>
           </w:tcPr>
           <w:p>
             <w:pPr>
@@ -1133,7 +1130,6 @@
         <w:tc>
           <w:tcPr>
             <w:tcW w:w="2340" w:type="dxa"/>
-            <w:vAlign w:val="center"/>
           </w:tcPr>
           <w:p>
             <w:pPr>
@@ -1166,7 +1162,6 @@
         <w:tc>
           <w:tcPr>
             <w:tcW w:w="360" w:type="dxa"/>
-            <w:vAlign w:val="center"/>
           </w:tcPr>
           <w:p>
             <w:pPr>
@@ -1255,7 +1250,6 @@
         <w:tc>
           <w:tcPr>
             <w:tcW w:w="2340" w:type="dxa"/>
-            <w:vAlign w:val="center"/>
           </w:tcPr>
           <w:p>
             <w:pPr>
@@ -1290,7 +1284,6 @@
         <w:tc>
           <w:tcPr>
             <w:tcW w:w="360" w:type="dxa"/>
-            <w:vAlign w:val="center"/>
           </w:tcPr>
           <w:p>
             <w:pPr>
@@ -1371,7 +1364,6 @@
         <w:tc>
           <w:tcPr>
             <w:tcW w:w="2340" w:type="dxa"/>
-            <w:vAlign w:val="center"/>
           </w:tcPr>
           <w:p>
             <w:pPr>
@@ -1398,7 +1390,6 @@
         <w:tc>
           <w:tcPr>
             <w:tcW w:w="360" w:type="dxa"/>
-            <w:vAlign w:val="center"/>
           </w:tcPr>
           <w:p>
             <w:pPr>
@@ -1456,7 +1447,6 @@
           <w:tcPr>
             <w:tcW w:w="1075" w:type="dxa"/>
             <w:vMerge w:val="restart"/>
-            <w:vAlign w:val="center"/>
           </w:tcPr>
           <w:p>
             <w:pPr>
@@ -1467,7 +1457,7 @@
               </w:tabs>
               <w:spacing w:after="0" w:line="288" w:lineRule="auto"/>
               <w:ind w:left="0" w:right="144"/>
-              <w:jc w:val="right"/>
+              <w:jc w:val="center"/>
               <w:rPr>
                 <w:rFonts w:ascii="Arial" w:hAnsi="Arial" w:cs="Arial"/>
               </w:rPr>
@@ -1517,7 +1507,6 @@
         <w:tc>
           <w:tcPr>
             <w:tcW w:w="360" w:type="dxa"/>
-            <w:vAlign w:val="center"/>
           </w:tcPr>
           <w:p>
             <w:pPr>
@@ -1632,7 +1621,6 @@
         <w:tc>
           <w:tcPr>
             <w:tcW w:w="360" w:type="dxa"/>
-            <w:vAlign w:val="center"/>
           </w:tcPr>
           <w:p>
             <w:pPr>
@@ -1756,7 +1744,6 @@
         <w:tc>
           <w:tcPr>
             <w:tcW w:w="360" w:type="dxa"/>
-            <w:vAlign w:val="center"/>
           </w:tcPr>
           <w:p>
             <w:pPr>
@@ -1865,7 +1852,6 @@
         <w:tc>
           <w:tcPr>
             <w:tcW w:w="360" w:type="dxa"/>
-            <w:vAlign w:val="center"/>
           </w:tcPr>
           <w:p>
             <w:pPr>
@@ -1923,7 +1909,6 @@
           <w:tcPr>
             <w:tcW w:w="1075" w:type="dxa"/>
             <w:vMerge w:val="restart"/>
-            <w:vAlign w:val="center"/>
           </w:tcPr>
           <w:p>
             <w:pPr>
@@ -1934,7 +1919,7 @@
               </w:tabs>
               <w:spacing w:after="0" w:line="288" w:lineRule="auto"/>
               <w:ind w:left="0" w:right="144"/>
-              <w:jc w:val="right"/>
+              <w:jc w:val="center"/>
               <w:rPr>
                 <w:rFonts w:ascii="Arial" w:hAnsi="Arial" w:cs="Arial"/>
               </w:rPr>
@@ -1984,7 +1969,6 @@
         <w:tc>
           <w:tcPr>
             <w:tcW w:w="360" w:type="dxa"/>
-            <w:vAlign w:val="center"/>
           </w:tcPr>
           <w:p>
             <w:pPr>
@@ -2099,7 +2083,6 @@
         <w:tc>
           <w:tcPr>
             <w:tcW w:w="360" w:type="dxa"/>
-            <w:vAlign w:val="center"/>
           </w:tcPr>
           <w:p>
             <w:pPr>
@@ -2223,7 +2206,6 @@
         <w:tc>
           <w:tcPr>
             <w:tcW w:w="360" w:type="dxa"/>
-            <w:vAlign w:val="center"/>
           </w:tcPr>
           <w:p>
             <w:pPr>
@@ -2332,7 +2314,6 @@
         <w:tc>
           <w:tcPr>
             <w:tcW w:w="360" w:type="dxa"/>
-            <w:vAlign w:val="center"/>
           </w:tcPr>
           <w:p>
             <w:pPr>
@@ -2382,3280 +2363,11 @@
           </w:p>
         </w:tc>
       </w:tr>
-      <w:tr>
-        <w:trPr>
-          <w:trHeight w:val="171"/>
-        </w:trPr>
-        <w:tc>
-          <w:tcPr>
-            <w:tcW w:w="1075" w:type="dxa"/>
-            <w:vMerge w:val="restart"/>
-            <w:vAlign w:val="center"/>
-          </w:tcPr>
-          <w:p>
-            <w:pPr>
-              <w:pStyle w:val="BodyTextIndent"/>
-              <w:tabs>
-                <w:tab w:val="left" w:pos="0"/>
-                <w:tab w:val="left" w:pos="6946"/>
-              </w:tabs>
-              <w:spacing w:after="0" w:line="288" w:lineRule="auto"/>
-              <w:ind w:left="0" w:right="144"/>
-              <w:jc w:val="right"/>
-              <w:rPr>
-                <w:rFonts w:ascii="Arial" w:hAnsi="Arial" w:cs="Arial"/>
-              </w:rPr>
-            </w:pPr>
-            <w:r>
-              <w:rPr>
-                <w:rFonts w:ascii="Arial" w:hAnsi="Arial" w:cs="Arial"/>
-              </w:rPr>
-              <w:t>{.namapegawai4}</w:t>
-            </w:r>
-            <w:r>
-              <w:rPr>
-                <w:rFonts w:ascii="Arial" w:hAnsi="Arial" w:cs="Arial"/>
-              </w:rPr>
-              <w:t>4.</w:t>
-            </w:r>
-          </w:p>
-        </w:tc>
-        <w:tc>
-          <w:tcPr>
-            <w:tcW w:w="2340" w:type="dxa"/>
-            <w:vAlign w:val="center"/>
-          </w:tcPr>
-          <w:p>
-            <w:pPr>
-              <w:pStyle w:val="BodyTextIndent"/>
-              <w:tabs>
-                <w:tab w:val="left" w:pos="0"/>
-                <w:tab w:val="left" w:pos="6946"/>
-              </w:tabs>
-              <w:spacing w:after="0" w:line="288" w:lineRule="auto"/>
-              <w:ind w:left="0"/>
-              <w:rPr>
-                <w:rFonts w:ascii="Arial" w:hAnsi="Arial" w:cs="Arial"/>
-                <w:lang w:val="id-ID"/>
-              </w:rPr>
-            </w:pPr>
-            <w:r>
-              <w:rPr>
-                <w:rFonts w:ascii="Arial" w:hAnsi="Arial" w:cs="Arial"/>
-                <w:lang w:val="id-ID"/>
-              </w:rPr>
-              <w:t>Nama</w:t>
-            </w:r>
-          </w:p>
-        </w:tc>
-        <w:tc>
-          <w:tcPr>
-            <w:tcW w:w="360" w:type="dxa"/>
-            <w:vAlign w:val="center"/>
-          </w:tcPr>
-          <w:p>
-            <w:pPr>
-              <w:pStyle w:val="BodyTextIndent"/>
-              <w:tabs>
-                <w:tab w:val="left" w:pos="0"/>
-                <w:tab w:val="left" w:pos="6946"/>
-              </w:tabs>
-              <w:spacing w:after="0" w:line="288" w:lineRule="auto"/>
-              <w:ind w:left="0"/>
-              <w:jc w:val="center"/>
-              <w:rPr>
-                <w:rFonts w:ascii="Arial" w:hAnsi="Arial" w:cs="Arial"/>
-              </w:rPr>
-            </w:pPr>
-            <w:r>
-              <w:rPr>
-                <w:rFonts w:ascii="Arial" w:hAnsi="Arial" w:cs="Arial"/>
-              </w:rPr>
-              <w:t>:</w:t>
-            </w:r>
-          </w:p>
-        </w:tc>
-        <w:tc>
-          <w:tcPr>
-            <w:tcW w:w="4430" w:type="dxa"/>
-          </w:tcPr>
-          <w:p>
-            <w:pPr>
-              <w:pStyle w:val="BodyTextIndent"/>
-              <w:tabs>
-                <w:tab w:val="left" w:pos="0"/>
-                <w:tab w:val="left" w:pos="6946"/>
-              </w:tabs>
-              <w:spacing w:after="0" w:line="288" w:lineRule="auto"/>
-              <w:ind w:left="0"/>
-              <w:rPr>
-                <w:rFonts w:ascii="Arial" w:hAnsi="Arial" w:cs="Arial"/>
-              </w:rPr>
-            </w:pPr>
-            <w:r>
-              <w:rPr>
-                <w:rFonts w:ascii="Arial" w:hAnsi="Arial" w:cs="Arial"/>
-              </w:rPr>
-              <w:t>{namapegawai4}</w:t>
-            </w:r>
-          </w:p>
-        </w:tc>
-      </w:tr>
-      <w:tr>
-        <w:trPr>
-          <w:trHeight w:val="171"/>
-        </w:trPr>
-        <w:tc>
-          <w:tcPr>
-            <w:tcW w:w="1075" w:type="dxa"/>
-            <w:vMerge/>
-            <w:vAlign w:val="center"/>
-          </w:tcPr>
-          <w:p>
-            <w:pPr>
-              <w:pStyle w:val="BodyTextIndent"/>
-              <w:tabs>
-                <w:tab w:val="left" w:pos="0"/>
-                <w:tab w:val="left" w:pos="6946"/>
-              </w:tabs>
-              <w:spacing w:after="0" w:line="288" w:lineRule="auto"/>
-              <w:ind w:left="0" w:right="144"/>
-              <w:jc w:val="right"/>
-              <w:rPr>
-                <w:rFonts w:ascii="Arial" w:hAnsi="Arial" w:cs="Arial"/>
-                <w:bCs/>
-                <w:lang w:val="it-IT"/>
-              </w:rPr>
-            </w:pPr>
-          </w:p>
-        </w:tc>
-        <w:tc>
-          <w:tcPr>
-            <w:tcW w:w="2340" w:type="dxa"/>
-            <w:vAlign w:val="center"/>
-          </w:tcPr>
-          <w:p>
-            <w:pPr>
-              <w:pStyle w:val="BodyTextIndent"/>
-              <w:tabs>
-                <w:tab w:val="left" w:pos="0"/>
-                <w:tab w:val="left" w:pos="6946"/>
-              </w:tabs>
-              <w:spacing w:after="0" w:line="288" w:lineRule="auto"/>
-              <w:ind w:left="0"/>
-              <w:rPr>
-                <w:rFonts w:ascii="Arial" w:hAnsi="Arial" w:cs="Arial"/>
-                <w:lang w:val="id-ID"/>
-              </w:rPr>
-            </w:pPr>
-            <w:r>
-              <w:rPr>
-                <w:rFonts w:ascii="Arial" w:hAnsi="Arial" w:cs="Arial"/>
-                <w:lang w:val="id-ID"/>
-              </w:rPr>
-              <w:t>Pangkat/Gol</w:t>
-            </w:r>
-            <w:r>
-              <w:rPr>
-                <w:rFonts w:ascii="Arial" w:hAnsi="Arial" w:cs="Arial"/>
-              </w:rPr>
-              <w:t>.</w:t>
-            </w:r>
-          </w:p>
-        </w:tc>
-        <w:tc>
-          <w:tcPr>
-            <w:tcW w:w="360" w:type="dxa"/>
-            <w:vAlign w:val="center"/>
-          </w:tcPr>
-          <w:p>
-            <w:pPr>
-              <w:pStyle w:val="BodyTextIndent"/>
-              <w:tabs>
-                <w:tab w:val="left" w:pos="0"/>
-                <w:tab w:val="left" w:pos="6946"/>
-              </w:tabs>
-              <w:spacing w:after="0" w:line="288" w:lineRule="auto"/>
-              <w:ind w:left="0"/>
-              <w:jc w:val="center"/>
-              <w:rPr>
-                <w:rFonts w:ascii="Arial" w:hAnsi="Arial" w:cs="Arial"/>
-              </w:rPr>
-            </w:pPr>
-            <w:r>
-              <w:rPr>
-                <w:rFonts w:ascii="Arial" w:hAnsi="Arial" w:cs="Arial"/>
-              </w:rPr>
-              <w:t>:</w:t>
-            </w:r>
-          </w:p>
-        </w:tc>
-        <w:tc>
-          <w:tcPr>
-            <w:tcW w:w="4430" w:type="dxa"/>
-          </w:tcPr>
-          <w:p>
-            <w:pPr>
-              <w:pStyle w:val="BodyTextIndent"/>
-              <w:tabs>
-                <w:tab w:val="left" w:pos="0"/>
-                <w:tab w:val="left" w:pos="6946"/>
-              </w:tabs>
-              <w:spacing w:after="0" w:line="288" w:lineRule="auto"/>
-              <w:ind w:left="0"/>
-              <w:rPr>
-                <w:rFonts w:ascii="Arial" w:hAnsi="Arial" w:cs="Arial"/>
-              </w:rPr>
-            </w:pPr>
-            <w:r>
-              <w:rPr>
-                <w:rFonts w:ascii="Arial" w:hAnsi="Arial" w:cs="Arial"/>
-                <w:lang w:val="en-US"/>
-              </w:rPr>
-              <w:t>{pangkatpegawai4}</w:t>
-            </w:r>
-            <w:r>
-              <w:rPr>
-                <w:rFonts w:ascii="Arial" w:hAnsi="Arial" w:cs="Arial"/>
-                <w:lang w:val="id-ID"/>
-              </w:rPr>
-              <w:t xml:space="preserve"> </w:t>
-            </w:r>
-          </w:p>
-        </w:tc>
-      </w:tr>
-      <w:tr>
-        <w:trPr>
-          <w:trHeight w:val="171"/>
-        </w:trPr>
-        <w:tc>
-          <w:tcPr>
-            <w:tcW w:w="1075" w:type="dxa"/>
-            <w:vMerge/>
-            <w:vAlign w:val="center"/>
-          </w:tcPr>
-          <w:p>
-            <w:pPr>
-              <w:pStyle w:val="BodyTextIndent"/>
-              <w:tabs>
-                <w:tab w:val="left" w:pos="0"/>
-                <w:tab w:val="left" w:pos="6946"/>
-              </w:tabs>
-              <w:spacing w:after="0" w:line="288" w:lineRule="auto"/>
-              <w:ind w:left="0" w:right="144"/>
-              <w:jc w:val="right"/>
-              <w:rPr>
-                <w:rFonts w:ascii="Arial" w:hAnsi="Arial" w:cs="Arial"/>
-                <w:bCs/>
-                <w:lang w:val="it-IT"/>
-              </w:rPr>
-            </w:pPr>
-          </w:p>
-        </w:tc>
-        <w:tc>
-          <w:tcPr>
-            <w:tcW w:w="2340" w:type="dxa"/>
-            <w:vAlign w:val="center"/>
-          </w:tcPr>
-          <w:p>
-            <w:pPr>
-              <w:pStyle w:val="BodyTextIndent"/>
-              <w:tabs>
-                <w:tab w:val="left" w:pos="0"/>
-                <w:tab w:val="left" w:pos="6946"/>
-              </w:tabs>
-              <w:spacing w:after="0" w:line="288" w:lineRule="auto"/>
-              <w:ind w:left="0"/>
-              <w:rPr>
-                <w:rFonts w:ascii="Arial" w:hAnsi="Arial" w:cs="Arial"/>
-                <w:lang w:val="id-ID"/>
-              </w:rPr>
-            </w:pPr>
-            <w:r>
-              <w:rPr>
-                <w:rFonts w:ascii="Arial" w:hAnsi="Arial" w:cs="Arial"/>
-                <w:lang w:val="id-ID"/>
-              </w:rPr>
-              <w:t>NIP</w:t>
-            </w:r>
-            <w:r>
-              <w:rPr>
-                <w:rFonts w:ascii="Arial" w:hAnsi="Arial" w:cs="Arial"/>
-                <w:lang w:val="en-US"/>
-              </w:rPr>
-              <w:t>.</w:t>
-            </w:r>
-          </w:p>
-        </w:tc>
-        <w:tc>
-          <w:tcPr>
-            <w:tcW w:w="360" w:type="dxa"/>
-            <w:vAlign w:val="center"/>
-          </w:tcPr>
-          <w:p>
-            <w:pPr>
-              <w:pStyle w:val="BodyTextIndent"/>
-              <w:tabs>
-                <w:tab w:val="left" w:pos="0"/>
-                <w:tab w:val="left" w:pos="6946"/>
-              </w:tabs>
-              <w:spacing w:after="0" w:line="288" w:lineRule="auto"/>
-              <w:ind w:left="0"/>
-              <w:jc w:val="center"/>
-              <w:rPr>
-                <w:rFonts w:ascii="Arial" w:hAnsi="Arial" w:cs="Arial"/>
-              </w:rPr>
-            </w:pPr>
-            <w:r>
-              <w:rPr>
-                <w:rFonts w:ascii="Arial" w:hAnsi="Arial" w:cs="Arial"/>
-              </w:rPr>
-              <w:t>:</w:t>
-            </w:r>
-          </w:p>
-        </w:tc>
-        <w:tc>
-          <w:tcPr>
-            <w:tcW w:w="4430" w:type="dxa"/>
-          </w:tcPr>
-          <w:p>
-            <w:pPr>
-              <w:pStyle w:val="BodyTextIndent"/>
-              <w:tabs>
-                <w:tab w:val="left" w:pos="0"/>
-                <w:tab w:val="left" w:pos="6946"/>
-              </w:tabs>
-              <w:spacing w:after="0" w:line="288" w:lineRule="auto"/>
-              <w:ind w:left="0"/>
-              <w:rPr>
-                <w:rFonts w:ascii="Arial" w:hAnsi="Arial" w:cs="Arial"/>
-              </w:rPr>
-            </w:pPr>
-            <w:r>
-              <w:rPr>
-                <w:rFonts w:ascii="Arial" w:hAnsi="Arial" w:cs="Arial"/>
-              </w:rPr>
-              <w:t>{nippegawai4}</w:t>
-            </w:r>
-          </w:p>
-        </w:tc>
-      </w:tr>
-      <w:tr>
-        <w:trPr>
-          <w:trHeight w:val="171"/>
-        </w:trPr>
-        <w:tc>
-          <w:tcPr>
-            <w:tcW w:w="1075" w:type="dxa"/>
-            <w:vMerge/>
-            <w:vAlign w:val="center"/>
-          </w:tcPr>
-          <w:p>
-            <w:pPr>
-              <w:pStyle w:val="BodyTextIndent"/>
-              <w:tabs>
-                <w:tab w:val="left" w:pos="0"/>
-                <w:tab w:val="left" w:pos="6946"/>
-              </w:tabs>
-              <w:spacing w:after="0" w:line="288" w:lineRule="auto"/>
-              <w:ind w:left="0" w:right="144"/>
-              <w:jc w:val="right"/>
-              <w:rPr>
-                <w:rFonts w:ascii="Arial" w:hAnsi="Arial" w:cs="Arial"/>
-                <w:bCs/>
-                <w:lang w:val="it-IT"/>
-              </w:rPr>
-            </w:pPr>
-          </w:p>
-        </w:tc>
-        <w:tc>
-          <w:tcPr>
-            <w:tcW w:w="2340" w:type="dxa"/>
-            <w:vAlign w:val="center"/>
-          </w:tcPr>
-          <w:p>
-            <w:pPr>
-              <w:pStyle w:val="BodyTextIndent"/>
-              <w:tabs>
-                <w:tab w:val="left" w:pos="0"/>
-                <w:tab w:val="left" w:pos="6946"/>
-              </w:tabs>
-              <w:spacing w:after="0" w:line="288" w:lineRule="auto"/>
-              <w:ind w:left="0"/>
-              <w:rPr>
-                <w:rFonts w:ascii="Arial" w:hAnsi="Arial" w:cs="Arial"/>
-                <w:lang w:val="id-ID"/>
-              </w:rPr>
-            </w:pPr>
-            <w:r>
-              <w:rPr>
-                <w:rFonts w:ascii="Arial" w:hAnsi="Arial" w:cs="Arial"/>
-                <w:lang w:val="id-ID"/>
-              </w:rPr>
-              <w:t>Jabatan</w:t>
-            </w:r>
-          </w:p>
-        </w:tc>
-        <w:tc>
-          <w:tcPr>
-            <w:tcW w:w="360" w:type="dxa"/>
-            <w:vAlign w:val="center"/>
-          </w:tcPr>
-          <w:p>
-            <w:pPr>
-              <w:pStyle w:val="BodyTextIndent"/>
-              <w:tabs>
-                <w:tab w:val="left" w:pos="0"/>
-                <w:tab w:val="left" w:pos="6946"/>
-              </w:tabs>
-              <w:spacing w:after="0" w:line="288" w:lineRule="auto"/>
-              <w:ind w:left="0"/>
-              <w:jc w:val="center"/>
-              <w:rPr>
-                <w:rFonts w:ascii="Arial" w:hAnsi="Arial" w:cs="Arial"/>
-              </w:rPr>
-            </w:pPr>
-            <w:r>
-              <w:rPr>
-                <w:rFonts w:ascii="Arial" w:hAnsi="Arial" w:cs="Arial"/>
-              </w:rPr>
-              <w:t>:</w:t>
-            </w:r>
-          </w:p>
-        </w:tc>
-        <w:tc>
-          <w:tcPr>
-            <w:tcW w:w="4430" w:type="dxa"/>
-          </w:tcPr>
-          <w:p>
-            <w:pPr>
-              <w:pStyle w:val="BodyTextIndent"/>
-              <w:tabs>
-                <w:tab w:val="left" w:pos="0"/>
-                <w:tab w:val="left" w:pos="6946"/>
-              </w:tabs>
-              <w:spacing w:after="0" w:line="288" w:lineRule="auto"/>
-              <w:ind w:left="0"/>
-              <w:rPr>
-                <w:rFonts w:ascii="Arial" w:hAnsi="Arial" w:cs="Arial"/>
-              </w:rPr>
-            </w:pPr>
-            <w:r>
-              <w:rPr>
-                <w:rFonts w:ascii="Arial" w:hAnsi="Arial" w:cs="Arial"/>
-              </w:rPr>
-              <w:t>{jabatanpegawai4}</w:t>
-            </w:r>
-          </w:p>
-        </w:tc>
-      </w:tr>
-      <w:tr>
-        <w:trPr>
-          <w:trHeight w:val="171"/>
-        </w:trPr>
-        <w:tc>
-          <w:tcPr>
-            <w:tcW w:w="1075" w:type="dxa"/>
-            <w:vMerge w:val="restart"/>
-            <w:vAlign w:val="center"/>
-          </w:tcPr>
-          <w:p>
-            <w:pPr>
-              <w:pStyle w:val="BodyTextIndent"/>
-              <w:tabs>
-                <w:tab w:val="left" w:pos="0"/>
-                <w:tab w:val="left" w:pos="6946"/>
-              </w:tabs>
-              <w:spacing w:after="0" w:line="288" w:lineRule="auto"/>
-              <w:ind w:left="0" w:right="144"/>
-              <w:jc w:val="right"/>
-              <w:rPr>
-                <w:rFonts w:ascii="Arial" w:hAnsi="Arial" w:cs="Arial"/>
-              </w:rPr>
-            </w:pPr>
-            <w:r>
-              <w:rPr>
-                <w:rFonts w:ascii="Arial" w:hAnsi="Arial" w:cs="Arial"/>
-              </w:rPr>
-              <w:t>{.namapegawai5}</w:t>
-            </w:r>
-            <w:r>
-              <w:rPr>
-                <w:rFonts w:ascii="Arial" w:hAnsi="Arial" w:cs="Arial"/>
-              </w:rPr>
-              <w:t>5.</w:t>
-            </w:r>
-          </w:p>
-        </w:tc>
-        <w:tc>
-          <w:tcPr>
-            <w:tcW w:w="2340" w:type="dxa"/>
-            <w:vAlign w:val="center"/>
-          </w:tcPr>
-          <w:p>
-            <w:pPr>
-              <w:pStyle w:val="BodyTextIndent"/>
-              <w:tabs>
-                <w:tab w:val="left" w:pos="0"/>
-                <w:tab w:val="left" w:pos="6946"/>
-              </w:tabs>
-              <w:spacing w:after="0" w:line="288" w:lineRule="auto"/>
-              <w:ind w:left="0"/>
-              <w:rPr>
-                <w:rFonts w:ascii="Arial" w:hAnsi="Arial" w:cs="Arial"/>
-                <w:lang w:val="id-ID"/>
-              </w:rPr>
-            </w:pPr>
-            <w:r>
-              <w:rPr>
-                <w:rFonts w:ascii="Arial" w:hAnsi="Arial" w:cs="Arial"/>
-                <w:lang w:val="id-ID"/>
-              </w:rPr>
-              <w:t>Nama</w:t>
-            </w:r>
-          </w:p>
-        </w:tc>
-        <w:tc>
-          <w:tcPr>
-            <w:tcW w:w="360" w:type="dxa"/>
-            <w:vAlign w:val="center"/>
-          </w:tcPr>
-          <w:p>
-            <w:pPr>
-              <w:pStyle w:val="BodyTextIndent"/>
-              <w:tabs>
-                <w:tab w:val="left" w:pos="0"/>
-                <w:tab w:val="left" w:pos="6946"/>
-              </w:tabs>
-              <w:spacing w:after="0" w:line="288" w:lineRule="auto"/>
-              <w:ind w:left="0"/>
-              <w:jc w:val="center"/>
-              <w:rPr>
-                <w:rFonts w:ascii="Arial" w:hAnsi="Arial" w:cs="Arial"/>
-              </w:rPr>
-            </w:pPr>
-            <w:r>
-              <w:rPr>
-                <w:rFonts w:ascii="Arial" w:hAnsi="Arial" w:cs="Arial"/>
-              </w:rPr>
-              <w:t>:</w:t>
-            </w:r>
-          </w:p>
-        </w:tc>
-        <w:tc>
-          <w:tcPr>
-            <w:tcW w:w="4430" w:type="dxa"/>
-          </w:tcPr>
-          <w:p>
-            <w:pPr>
-              <w:pStyle w:val="BodyTextIndent"/>
-              <w:tabs>
-                <w:tab w:val="left" w:pos="0"/>
-                <w:tab w:val="left" w:pos="6946"/>
-              </w:tabs>
-              <w:spacing w:after="0" w:line="288" w:lineRule="auto"/>
-              <w:ind w:left="0"/>
-              <w:rPr>
-                <w:rFonts w:ascii="Arial" w:hAnsi="Arial" w:cs="Arial"/>
-              </w:rPr>
-            </w:pPr>
-            <w:r>
-              <w:rPr>
-                <w:rFonts w:ascii="Arial" w:hAnsi="Arial" w:cs="Arial"/>
-              </w:rPr>
-              <w:t>{namapegawai5}</w:t>
-            </w:r>
-          </w:p>
-        </w:tc>
-      </w:tr>
-      <w:tr>
-        <w:trPr>
-          <w:trHeight w:val="171"/>
-        </w:trPr>
-        <w:tc>
-          <w:tcPr>
-            <w:tcW w:w="1075" w:type="dxa"/>
-            <w:vMerge/>
-            <w:vAlign w:val="center"/>
-          </w:tcPr>
-          <w:p>
-            <w:pPr>
-              <w:pStyle w:val="BodyTextIndent"/>
-              <w:tabs>
-                <w:tab w:val="left" w:pos="0"/>
-                <w:tab w:val="left" w:pos="6946"/>
-              </w:tabs>
-              <w:spacing w:after="0" w:line="288" w:lineRule="auto"/>
-              <w:ind w:left="0" w:right="144"/>
-              <w:jc w:val="right"/>
-              <w:rPr>
-                <w:rFonts w:ascii="Arial" w:hAnsi="Arial" w:cs="Arial"/>
-                <w:bCs/>
-                <w:lang w:val="it-IT"/>
-              </w:rPr>
-            </w:pPr>
-          </w:p>
-        </w:tc>
-        <w:tc>
-          <w:tcPr>
-            <w:tcW w:w="2340" w:type="dxa"/>
-            <w:vAlign w:val="center"/>
-          </w:tcPr>
-          <w:p>
-            <w:pPr>
-              <w:pStyle w:val="BodyTextIndent"/>
-              <w:tabs>
-                <w:tab w:val="left" w:pos="0"/>
-                <w:tab w:val="left" w:pos="6946"/>
-              </w:tabs>
-              <w:spacing w:after="0" w:line="288" w:lineRule="auto"/>
-              <w:ind w:left="0"/>
-              <w:rPr>
-                <w:rFonts w:ascii="Arial" w:hAnsi="Arial" w:cs="Arial"/>
-                <w:lang w:val="id-ID"/>
-              </w:rPr>
-            </w:pPr>
-            <w:r>
-              <w:rPr>
-                <w:rFonts w:ascii="Arial" w:hAnsi="Arial" w:cs="Arial"/>
-                <w:lang w:val="id-ID"/>
-              </w:rPr>
-              <w:t>Pangkat/Gol</w:t>
-            </w:r>
-            <w:r>
-              <w:rPr>
-                <w:rFonts w:ascii="Arial" w:hAnsi="Arial" w:cs="Arial"/>
-              </w:rPr>
-              <w:t>.</w:t>
-            </w:r>
-          </w:p>
-        </w:tc>
-        <w:tc>
-          <w:tcPr>
-            <w:tcW w:w="360" w:type="dxa"/>
-            <w:vAlign w:val="center"/>
-          </w:tcPr>
-          <w:p>
-            <w:pPr>
-              <w:pStyle w:val="BodyTextIndent"/>
-              <w:tabs>
-                <w:tab w:val="left" w:pos="0"/>
-                <w:tab w:val="left" w:pos="6946"/>
-              </w:tabs>
-              <w:spacing w:after="0" w:line="288" w:lineRule="auto"/>
-              <w:ind w:left="0"/>
-              <w:jc w:val="center"/>
-              <w:rPr>
-                <w:rFonts w:ascii="Arial" w:hAnsi="Arial" w:cs="Arial"/>
-              </w:rPr>
-            </w:pPr>
-            <w:r>
-              <w:rPr>
-                <w:rFonts w:ascii="Arial" w:hAnsi="Arial" w:cs="Arial"/>
-              </w:rPr>
-              <w:t>:</w:t>
-            </w:r>
-          </w:p>
-        </w:tc>
-        <w:tc>
-          <w:tcPr>
-            <w:tcW w:w="4430" w:type="dxa"/>
-          </w:tcPr>
-          <w:p>
-            <w:pPr>
-              <w:pStyle w:val="BodyTextIndent"/>
-              <w:tabs>
-                <w:tab w:val="left" w:pos="0"/>
-                <w:tab w:val="left" w:pos="6946"/>
-              </w:tabs>
-              <w:spacing w:after="0" w:line="288" w:lineRule="auto"/>
-              <w:ind w:left="0"/>
-              <w:rPr>
-                <w:rFonts w:ascii="Arial" w:hAnsi="Arial" w:cs="Arial"/>
-              </w:rPr>
-            </w:pPr>
-            <w:r>
-              <w:rPr>
-                <w:rFonts w:ascii="Arial" w:hAnsi="Arial" w:cs="Arial"/>
-                <w:lang w:val="en-US"/>
-              </w:rPr>
-              <w:t>{pangkatpegawai5}</w:t>
-            </w:r>
-            <w:r>
-              <w:rPr>
-                <w:rFonts w:ascii="Arial" w:hAnsi="Arial" w:cs="Arial"/>
-                <w:lang w:val="id-ID"/>
-              </w:rPr>
-              <w:t xml:space="preserve"> </w:t>
-            </w:r>
-          </w:p>
-        </w:tc>
-      </w:tr>
-      <w:tr>
-        <w:trPr>
-          <w:trHeight w:val="171"/>
-        </w:trPr>
-        <w:tc>
-          <w:tcPr>
-            <w:tcW w:w="1075" w:type="dxa"/>
-            <w:vMerge/>
-            <w:vAlign w:val="center"/>
-          </w:tcPr>
-          <w:p>
-            <w:pPr>
-              <w:pStyle w:val="BodyTextIndent"/>
-              <w:tabs>
-                <w:tab w:val="left" w:pos="0"/>
-                <w:tab w:val="left" w:pos="6946"/>
-              </w:tabs>
-              <w:spacing w:after="0" w:line="288" w:lineRule="auto"/>
-              <w:ind w:left="0" w:right="144"/>
-              <w:jc w:val="right"/>
-              <w:rPr>
-                <w:rFonts w:ascii="Arial" w:hAnsi="Arial" w:cs="Arial"/>
-                <w:bCs/>
-                <w:lang w:val="it-IT"/>
-              </w:rPr>
-            </w:pPr>
-          </w:p>
-        </w:tc>
-        <w:tc>
-          <w:tcPr>
-            <w:tcW w:w="2340" w:type="dxa"/>
-            <w:vAlign w:val="center"/>
-          </w:tcPr>
-          <w:p>
-            <w:pPr>
-              <w:pStyle w:val="BodyTextIndent"/>
-              <w:tabs>
-                <w:tab w:val="left" w:pos="0"/>
-                <w:tab w:val="left" w:pos="6946"/>
-              </w:tabs>
-              <w:spacing w:after="0" w:line="288" w:lineRule="auto"/>
-              <w:ind w:left="0"/>
-              <w:rPr>
-                <w:rFonts w:ascii="Arial" w:hAnsi="Arial" w:cs="Arial"/>
-                <w:lang w:val="id-ID"/>
-              </w:rPr>
-            </w:pPr>
-            <w:r>
-              <w:rPr>
-                <w:rFonts w:ascii="Arial" w:hAnsi="Arial" w:cs="Arial"/>
-                <w:lang w:val="id-ID"/>
-              </w:rPr>
-              <w:t>NIP</w:t>
-            </w:r>
-            <w:r>
-              <w:rPr>
-                <w:rFonts w:ascii="Arial" w:hAnsi="Arial" w:cs="Arial"/>
-                <w:lang w:val="en-US"/>
-              </w:rPr>
-              <w:t>.</w:t>
-            </w:r>
-          </w:p>
-        </w:tc>
-        <w:tc>
-          <w:tcPr>
-            <w:tcW w:w="360" w:type="dxa"/>
-            <w:vAlign w:val="center"/>
-          </w:tcPr>
-          <w:p>
-            <w:pPr>
-              <w:pStyle w:val="BodyTextIndent"/>
-              <w:tabs>
-                <w:tab w:val="left" w:pos="0"/>
-                <w:tab w:val="left" w:pos="6946"/>
-              </w:tabs>
-              <w:spacing w:after="0" w:line="288" w:lineRule="auto"/>
-              <w:ind w:left="0"/>
-              <w:jc w:val="center"/>
-              <w:rPr>
-                <w:rFonts w:ascii="Arial" w:hAnsi="Arial" w:cs="Arial"/>
-              </w:rPr>
-            </w:pPr>
-            <w:r>
-              <w:rPr>
-                <w:rFonts w:ascii="Arial" w:hAnsi="Arial" w:cs="Arial"/>
-              </w:rPr>
-              <w:t>:</w:t>
-            </w:r>
-          </w:p>
-        </w:tc>
-        <w:tc>
-          <w:tcPr>
-            <w:tcW w:w="4430" w:type="dxa"/>
-          </w:tcPr>
-          <w:p>
-            <w:pPr>
-              <w:pStyle w:val="BodyTextIndent"/>
-              <w:tabs>
-                <w:tab w:val="left" w:pos="0"/>
-                <w:tab w:val="left" w:pos="6946"/>
-              </w:tabs>
-              <w:spacing w:after="0" w:line="288" w:lineRule="auto"/>
-              <w:ind w:left="0"/>
-              <w:rPr>
-                <w:rFonts w:ascii="Arial" w:hAnsi="Arial" w:cs="Arial"/>
-              </w:rPr>
-            </w:pPr>
-            <w:r>
-              <w:rPr>
-                <w:rFonts w:ascii="Arial" w:hAnsi="Arial" w:cs="Arial"/>
-              </w:rPr>
-              <w:t>{nippegawai5}</w:t>
-            </w:r>
-          </w:p>
-        </w:tc>
-      </w:tr>
-      <w:tr>
-        <w:trPr>
-          <w:trHeight w:val="171"/>
-        </w:trPr>
-        <w:tc>
-          <w:tcPr>
-            <w:tcW w:w="1075" w:type="dxa"/>
-            <w:vMerge/>
-            <w:vAlign w:val="center"/>
-          </w:tcPr>
-          <w:p>
-            <w:pPr>
-              <w:pStyle w:val="BodyTextIndent"/>
-              <w:tabs>
-                <w:tab w:val="left" w:pos="0"/>
-                <w:tab w:val="left" w:pos="6946"/>
-              </w:tabs>
-              <w:spacing w:after="0" w:line="288" w:lineRule="auto"/>
-              <w:ind w:left="0" w:right="144"/>
-              <w:jc w:val="right"/>
-              <w:rPr>
-                <w:rFonts w:ascii="Arial" w:hAnsi="Arial" w:cs="Arial"/>
-                <w:bCs/>
-                <w:lang w:val="it-IT"/>
-              </w:rPr>
-            </w:pPr>
-          </w:p>
-        </w:tc>
-        <w:tc>
-          <w:tcPr>
-            <w:tcW w:w="2340" w:type="dxa"/>
-            <w:vAlign w:val="center"/>
-          </w:tcPr>
-          <w:p>
-            <w:pPr>
-              <w:pStyle w:val="BodyTextIndent"/>
-              <w:tabs>
-                <w:tab w:val="left" w:pos="0"/>
-                <w:tab w:val="left" w:pos="6946"/>
-              </w:tabs>
-              <w:spacing w:after="0" w:line="288" w:lineRule="auto"/>
-              <w:ind w:left="0"/>
-              <w:rPr>
-                <w:rFonts w:ascii="Arial" w:hAnsi="Arial" w:cs="Arial"/>
-                <w:lang w:val="id-ID"/>
-              </w:rPr>
-            </w:pPr>
-            <w:r>
-              <w:rPr>
-                <w:rFonts w:ascii="Arial" w:hAnsi="Arial" w:cs="Arial"/>
-                <w:lang w:val="id-ID"/>
-              </w:rPr>
-              <w:t>Jabatan</w:t>
-            </w:r>
-          </w:p>
-        </w:tc>
-        <w:tc>
-          <w:tcPr>
-            <w:tcW w:w="360" w:type="dxa"/>
-            <w:vAlign w:val="center"/>
-          </w:tcPr>
-          <w:p>
-            <w:pPr>
-              <w:pStyle w:val="BodyTextIndent"/>
-              <w:tabs>
-                <w:tab w:val="left" w:pos="0"/>
-                <w:tab w:val="left" w:pos="6946"/>
-              </w:tabs>
-              <w:spacing w:after="0" w:line="288" w:lineRule="auto"/>
-              <w:ind w:left="0"/>
-              <w:jc w:val="center"/>
-              <w:rPr>
-                <w:rFonts w:ascii="Arial" w:hAnsi="Arial" w:cs="Arial"/>
-              </w:rPr>
-            </w:pPr>
-            <w:r>
-              <w:rPr>
-                <w:rFonts w:ascii="Arial" w:hAnsi="Arial" w:cs="Arial"/>
-              </w:rPr>
-              <w:t>:</w:t>
-            </w:r>
-          </w:p>
-        </w:tc>
-        <w:tc>
-          <w:tcPr>
-            <w:tcW w:w="4430" w:type="dxa"/>
-          </w:tcPr>
-          <w:p>
-            <w:pPr>
-              <w:pStyle w:val="BodyTextIndent"/>
-              <w:tabs>
-                <w:tab w:val="left" w:pos="0"/>
-                <w:tab w:val="left" w:pos="6946"/>
-              </w:tabs>
-              <w:spacing w:after="0" w:line="288" w:lineRule="auto"/>
-              <w:ind w:left="0"/>
-              <w:rPr>
-                <w:rFonts w:ascii="Arial" w:hAnsi="Arial" w:cs="Arial"/>
-              </w:rPr>
-            </w:pPr>
-            <w:r>
-              <w:rPr>
-                <w:rFonts w:ascii="Arial" w:hAnsi="Arial" w:cs="Arial"/>
-              </w:rPr>
-              <w:t>{jabatanpegawai5}</w:t>
-            </w:r>
-          </w:p>
-        </w:tc>
-      </w:tr>
-      <w:tr>
-        <w:trPr>
-          <w:trHeight w:val="171"/>
-        </w:trPr>
-        <w:tc>
-          <w:tcPr>
-            <w:tcW w:w="1075" w:type="dxa"/>
-            <w:vMerge w:val="restart"/>
-            <w:vAlign w:val="center"/>
-          </w:tcPr>
-          <w:p>
-            <w:pPr>
-              <w:pStyle w:val="BodyTextIndent"/>
-              <w:tabs>
-                <w:tab w:val="left" w:pos="0"/>
-                <w:tab w:val="left" w:pos="6946"/>
-              </w:tabs>
-              <w:spacing w:after="0" w:line="288" w:lineRule="auto"/>
-              <w:ind w:left="0" w:right="144"/>
-              <w:jc w:val="right"/>
-              <w:rPr>
-                <w:rFonts w:ascii="Arial" w:hAnsi="Arial" w:cs="Arial"/>
-              </w:rPr>
-            </w:pPr>
-            <w:r>
-              <w:rPr>
-                <w:rFonts w:ascii="Arial" w:hAnsi="Arial" w:cs="Arial"/>
-              </w:rPr>
-              <w:lastRenderedPageBreak/>
-              <w:t>{.namapegawai6}</w:t>
-            </w:r>
-            <w:r>
-              <w:rPr>
-                <w:rFonts w:ascii="Arial" w:hAnsi="Arial" w:cs="Arial"/>
-              </w:rPr>
-              <w:t>6.</w:t>
-            </w:r>
-          </w:p>
-        </w:tc>
-        <w:tc>
-          <w:tcPr>
-            <w:tcW w:w="2340" w:type="dxa"/>
-            <w:vAlign w:val="center"/>
-          </w:tcPr>
-          <w:p>
-            <w:pPr>
-              <w:pStyle w:val="BodyTextIndent"/>
-              <w:tabs>
-                <w:tab w:val="left" w:pos="0"/>
-                <w:tab w:val="left" w:pos="6946"/>
-              </w:tabs>
-              <w:spacing w:after="0" w:line="288" w:lineRule="auto"/>
-              <w:ind w:left="0"/>
-              <w:rPr>
-                <w:rFonts w:ascii="Arial" w:hAnsi="Arial" w:cs="Arial"/>
-                <w:lang w:val="id-ID"/>
-              </w:rPr>
-            </w:pPr>
-            <w:r>
-              <w:rPr>
-                <w:rFonts w:ascii="Arial" w:hAnsi="Arial" w:cs="Arial"/>
-                <w:lang w:val="id-ID"/>
-              </w:rPr>
-              <w:t>Nama</w:t>
-            </w:r>
-          </w:p>
-        </w:tc>
-        <w:tc>
-          <w:tcPr>
-            <w:tcW w:w="360" w:type="dxa"/>
-            <w:vAlign w:val="center"/>
-          </w:tcPr>
-          <w:p>
-            <w:pPr>
-              <w:pStyle w:val="BodyTextIndent"/>
-              <w:tabs>
-                <w:tab w:val="left" w:pos="0"/>
-                <w:tab w:val="left" w:pos="6946"/>
-              </w:tabs>
-              <w:spacing w:after="0" w:line="288" w:lineRule="auto"/>
-              <w:ind w:left="0"/>
-              <w:jc w:val="center"/>
-              <w:rPr>
-                <w:rFonts w:ascii="Arial" w:hAnsi="Arial" w:cs="Arial"/>
-              </w:rPr>
-            </w:pPr>
-            <w:r>
-              <w:rPr>
-                <w:rFonts w:ascii="Arial" w:hAnsi="Arial" w:cs="Arial"/>
-              </w:rPr>
-              <w:t>:</w:t>
-            </w:r>
-          </w:p>
-        </w:tc>
-        <w:tc>
-          <w:tcPr>
-            <w:tcW w:w="4430" w:type="dxa"/>
-          </w:tcPr>
-          <w:p>
-            <w:pPr>
-              <w:pStyle w:val="BodyTextIndent"/>
-              <w:tabs>
-                <w:tab w:val="left" w:pos="0"/>
-                <w:tab w:val="left" w:pos="6946"/>
-              </w:tabs>
-              <w:spacing w:after="0" w:line="288" w:lineRule="auto"/>
-              <w:ind w:left="0"/>
-              <w:rPr>
-                <w:rFonts w:ascii="Arial" w:hAnsi="Arial" w:cs="Arial"/>
-              </w:rPr>
-            </w:pPr>
-            <w:r>
-              <w:rPr>
-                <w:rFonts w:ascii="Arial" w:hAnsi="Arial" w:cs="Arial"/>
-              </w:rPr>
-              <w:t>{namapegawai6}</w:t>
-            </w:r>
-          </w:p>
-        </w:tc>
-      </w:tr>
-      <w:tr>
-        <w:trPr>
-          <w:trHeight w:val="171"/>
-        </w:trPr>
-        <w:tc>
-          <w:tcPr>
-            <w:tcW w:w="1075" w:type="dxa"/>
-            <w:vMerge/>
-            <w:vAlign w:val="center"/>
-          </w:tcPr>
-          <w:p>
-            <w:pPr>
-              <w:pStyle w:val="BodyTextIndent"/>
-              <w:tabs>
-                <w:tab w:val="left" w:pos="0"/>
-                <w:tab w:val="left" w:pos="6946"/>
-              </w:tabs>
-              <w:spacing w:after="0" w:line="288" w:lineRule="auto"/>
-              <w:ind w:left="0" w:right="144"/>
-              <w:jc w:val="right"/>
-              <w:rPr>
-                <w:rFonts w:ascii="Arial" w:hAnsi="Arial" w:cs="Arial"/>
-                <w:bCs/>
-                <w:lang w:val="it-IT"/>
-              </w:rPr>
-            </w:pPr>
-          </w:p>
-        </w:tc>
-        <w:tc>
-          <w:tcPr>
-            <w:tcW w:w="2340" w:type="dxa"/>
-            <w:vAlign w:val="center"/>
-          </w:tcPr>
-          <w:p>
-            <w:pPr>
-              <w:pStyle w:val="BodyTextIndent"/>
-              <w:tabs>
-                <w:tab w:val="left" w:pos="0"/>
-                <w:tab w:val="left" w:pos="6946"/>
-              </w:tabs>
-              <w:spacing w:after="0" w:line="288" w:lineRule="auto"/>
-              <w:ind w:left="0"/>
-              <w:rPr>
-                <w:rFonts w:ascii="Arial" w:hAnsi="Arial" w:cs="Arial"/>
-                <w:lang w:val="id-ID"/>
-              </w:rPr>
-            </w:pPr>
-            <w:r>
-              <w:rPr>
-                <w:rFonts w:ascii="Arial" w:hAnsi="Arial" w:cs="Arial"/>
-                <w:lang w:val="id-ID"/>
-              </w:rPr>
-              <w:t>Pangkat/Gol</w:t>
-            </w:r>
-            <w:r>
-              <w:rPr>
-                <w:rFonts w:ascii="Arial" w:hAnsi="Arial" w:cs="Arial"/>
-              </w:rPr>
-              <w:t>.</w:t>
-            </w:r>
-          </w:p>
-        </w:tc>
-        <w:tc>
-          <w:tcPr>
-            <w:tcW w:w="360" w:type="dxa"/>
-            <w:vAlign w:val="center"/>
-          </w:tcPr>
-          <w:p>
-            <w:pPr>
-              <w:pStyle w:val="BodyTextIndent"/>
-              <w:tabs>
-                <w:tab w:val="left" w:pos="0"/>
-                <w:tab w:val="left" w:pos="6946"/>
-              </w:tabs>
-              <w:spacing w:after="0" w:line="288" w:lineRule="auto"/>
-              <w:ind w:left="0"/>
-              <w:jc w:val="center"/>
-              <w:rPr>
-                <w:rFonts w:ascii="Arial" w:hAnsi="Arial" w:cs="Arial"/>
-              </w:rPr>
-            </w:pPr>
-            <w:r>
-              <w:rPr>
-                <w:rFonts w:ascii="Arial" w:hAnsi="Arial" w:cs="Arial"/>
-              </w:rPr>
-              <w:t>:</w:t>
-            </w:r>
-          </w:p>
-        </w:tc>
-        <w:tc>
-          <w:tcPr>
-            <w:tcW w:w="4430" w:type="dxa"/>
-          </w:tcPr>
-          <w:p>
-            <w:pPr>
-              <w:pStyle w:val="BodyTextIndent"/>
-              <w:tabs>
-                <w:tab w:val="left" w:pos="0"/>
-                <w:tab w:val="left" w:pos="6946"/>
-              </w:tabs>
-              <w:spacing w:after="0" w:line="288" w:lineRule="auto"/>
-              <w:ind w:left="0"/>
-              <w:rPr>
-                <w:rFonts w:ascii="Arial" w:hAnsi="Arial" w:cs="Arial"/>
-              </w:rPr>
-            </w:pPr>
-            <w:r>
-              <w:rPr>
-                <w:rFonts w:ascii="Arial" w:hAnsi="Arial" w:cs="Arial"/>
-                <w:lang w:val="en-US"/>
-              </w:rPr>
-              <w:t>{pangkatpegawai6}</w:t>
-            </w:r>
-            <w:r>
-              <w:rPr>
-                <w:rFonts w:ascii="Arial" w:hAnsi="Arial" w:cs="Arial"/>
-                <w:lang w:val="id-ID"/>
-              </w:rPr>
-              <w:t xml:space="preserve"> </w:t>
-            </w:r>
-          </w:p>
-        </w:tc>
-      </w:tr>
-      <w:tr>
-        <w:trPr>
-          <w:trHeight w:val="171"/>
-        </w:trPr>
-        <w:tc>
-          <w:tcPr>
-            <w:tcW w:w="1075" w:type="dxa"/>
-            <w:vMerge/>
-            <w:vAlign w:val="center"/>
-          </w:tcPr>
-          <w:p>
-            <w:pPr>
-              <w:pStyle w:val="BodyTextIndent"/>
-              <w:tabs>
-                <w:tab w:val="left" w:pos="0"/>
-                <w:tab w:val="left" w:pos="6946"/>
-              </w:tabs>
-              <w:spacing w:after="0" w:line="288" w:lineRule="auto"/>
-              <w:ind w:left="0" w:right="144"/>
-              <w:jc w:val="right"/>
-              <w:rPr>
-                <w:rFonts w:ascii="Arial" w:hAnsi="Arial" w:cs="Arial"/>
-                <w:bCs/>
-                <w:lang w:val="it-IT"/>
-              </w:rPr>
-            </w:pPr>
-          </w:p>
-        </w:tc>
-        <w:tc>
-          <w:tcPr>
-            <w:tcW w:w="2340" w:type="dxa"/>
-            <w:vAlign w:val="center"/>
-          </w:tcPr>
-          <w:p>
-            <w:pPr>
-              <w:pStyle w:val="BodyTextIndent"/>
-              <w:tabs>
-                <w:tab w:val="left" w:pos="0"/>
-                <w:tab w:val="left" w:pos="6946"/>
-              </w:tabs>
-              <w:spacing w:after="0" w:line="288" w:lineRule="auto"/>
-              <w:ind w:left="0"/>
-              <w:rPr>
-                <w:rFonts w:ascii="Arial" w:hAnsi="Arial" w:cs="Arial"/>
-                <w:lang w:val="id-ID"/>
-              </w:rPr>
-            </w:pPr>
-            <w:r>
-              <w:rPr>
-                <w:rFonts w:ascii="Arial" w:hAnsi="Arial" w:cs="Arial"/>
-                <w:lang w:val="id-ID"/>
-              </w:rPr>
-              <w:t>NIP</w:t>
-            </w:r>
-            <w:r>
-              <w:rPr>
-                <w:rFonts w:ascii="Arial" w:hAnsi="Arial" w:cs="Arial"/>
-                <w:lang w:val="en-US"/>
-              </w:rPr>
-              <w:t>.</w:t>
-            </w:r>
-          </w:p>
-        </w:tc>
-        <w:tc>
-          <w:tcPr>
-            <w:tcW w:w="360" w:type="dxa"/>
-            <w:vAlign w:val="center"/>
-          </w:tcPr>
-          <w:p>
-            <w:pPr>
-              <w:pStyle w:val="BodyTextIndent"/>
-              <w:tabs>
-                <w:tab w:val="left" w:pos="0"/>
-                <w:tab w:val="left" w:pos="6946"/>
-              </w:tabs>
-              <w:spacing w:after="0" w:line="288" w:lineRule="auto"/>
-              <w:ind w:left="0"/>
-              <w:jc w:val="center"/>
-              <w:rPr>
-                <w:rFonts w:ascii="Arial" w:hAnsi="Arial" w:cs="Arial"/>
-              </w:rPr>
-            </w:pPr>
-            <w:r>
-              <w:rPr>
-                <w:rFonts w:ascii="Arial" w:hAnsi="Arial" w:cs="Arial"/>
-              </w:rPr>
-              <w:t>:</w:t>
-            </w:r>
-          </w:p>
-        </w:tc>
-        <w:tc>
-          <w:tcPr>
-            <w:tcW w:w="4430" w:type="dxa"/>
-          </w:tcPr>
-          <w:p>
-            <w:pPr>
-              <w:pStyle w:val="BodyTextIndent"/>
-              <w:tabs>
-                <w:tab w:val="left" w:pos="0"/>
-                <w:tab w:val="left" w:pos="6946"/>
-              </w:tabs>
-              <w:spacing w:after="0" w:line="288" w:lineRule="auto"/>
-              <w:ind w:left="0"/>
-              <w:rPr>
-                <w:rFonts w:ascii="Arial" w:hAnsi="Arial" w:cs="Arial"/>
-              </w:rPr>
-            </w:pPr>
-            <w:r>
-              <w:rPr>
-                <w:rFonts w:ascii="Arial" w:hAnsi="Arial" w:cs="Arial"/>
-              </w:rPr>
-              <w:t>{nippegawai6}</w:t>
-            </w:r>
-          </w:p>
-        </w:tc>
-      </w:tr>
-      <w:tr>
-        <w:trPr>
-          <w:trHeight w:val="171"/>
-        </w:trPr>
-        <w:tc>
-          <w:tcPr>
-            <w:tcW w:w="1075" w:type="dxa"/>
-            <w:vMerge/>
-            <w:vAlign w:val="center"/>
-          </w:tcPr>
-          <w:p>
-            <w:pPr>
-              <w:pStyle w:val="BodyTextIndent"/>
-              <w:tabs>
-                <w:tab w:val="left" w:pos="0"/>
-                <w:tab w:val="left" w:pos="6946"/>
-              </w:tabs>
-              <w:spacing w:after="0" w:line="288" w:lineRule="auto"/>
-              <w:ind w:left="0" w:right="144"/>
-              <w:jc w:val="right"/>
-              <w:rPr>
-                <w:rFonts w:ascii="Arial" w:hAnsi="Arial" w:cs="Arial"/>
-                <w:bCs/>
-                <w:lang w:val="it-IT"/>
-              </w:rPr>
-            </w:pPr>
-          </w:p>
-        </w:tc>
-        <w:tc>
-          <w:tcPr>
-            <w:tcW w:w="2340" w:type="dxa"/>
-            <w:vAlign w:val="center"/>
-          </w:tcPr>
-          <w:p>
-            <w:pPr>
-              <w:pStyle w:val="BodyTextIndent"/>
-              <w:tabs>
-                <w:tab w:val="left" w:pos="0"/>
-                <w:tab w:val="left" w:pos="6946"/>
-              </w:tabs>
-              <w:spacing w:after="0" w:line="288" w:lineRule="auto"/>
-              <w:ind w:left="0"/>
-              <w:rPr>
-                <w:rFonts w:ascii="Arial" w:hAnsi="Arial" w:cs="Arial"/>
-                <w:lang w:val="id-ID"/>
-              </w:rPr>
-            </w:pPr>
-            <w:r>
-              <w:rPr>
-                <w:rFonts w:ascii="Arial" w:hAnsi="Arial" w:cs="Arial"/>
-                <w:lang w:val="id-ID"/>
-              </w:rPr>
-              <w:t>Jabatan</w:t>
-            </w:r>
-          </w:p>
-        </w:tc>
-        <w:tc>
-          <w:tcPr>
-            <w:tcW w:w="360" w:type="dxa"/>
-            <w:vAlign w:val="center"/>
-          </w:tcPr>
-          <w:p>
-            <w:pPr>
-              <w:pStyle w:val="BodyTextIndent"/>
-              <w:tabs>
-                <w:tab w:val="left" w:pos="0"/>
-                <w:tab w:val="left" w:pos="6946"/>
-              </w:tabs>
-              <w:spacing w:after="0" w:line="288" w:lineRule="auto"/>
-              <w:ind w:left="0"/>
-              <w:jc w:val="center"/>
-              <w:rPr>
-                <w:rFonts w:ascii="Arial" w:hAnsi="Arial" w:cs="Arial"/>
-              </w:rPr>
-            </w:pPr>
-            <w:r>
-              <w:rPr>
-                <w:rFonts w:ascii="Arial" w:hAnsi="Arial" w:cs="Arial"/>
-              </w:rPr>
-              <w:t>:</w:t>
-            </w:r>
-          </w:p>
-        </w:tc>
-        <w:tc>
-          <w:tcPr>
-            <w:tcW w:w="4430" w:type="dxa"/>
-          </w:tcPr>
-          <w:p>
-            <w:pPr>
-              <w:pStyle w:val="BodyTextIndent"/>
-              <w:tabs>
-                <w:tab w:val="left" w:pos="0"/>
-                <w:tab w:val="left" w:pos="6946"/>
-              </w:tabs>
-              <w:spacing w:after="0" w:line="288" w:lineRule="auto"/>
-              <w:ind w:left="0"/>
-              <w:rPr>
-                <w:rFonts w:ascii="Arial" w:hAnsi="Arial" w:cs="Arial"/>
-              </w:rPr>
-            </w:pPr>
-            <w:r>
-              <w:rPr>
-                <w:rFonts w:ascii="Arial" w:hAnsi="Arial" w:cs="Arial"/>
-              </w:rPr>
-              <w:t>{jabatanpegawai6}</w:t>
-            </w:r>
-          </w:p>
-        </w:tc>
-      </w:tr>
-      <w:tr>
-        <w:trPr>
-          <w:trHeight w:val="171"/>
-        </w:trPr>
-        <w:tc>
-          <w:tcPr>
-            <w:tcW w:w="1075" w:type="dxa"/>
-            <w:vMerge w:val="restart"/>
-            <w:vAlign w:val="center"/>
-          </w:tcPr>
-          <w:p>
-            <w:pPr>
-              <w:pStyle w:val="BodyTextIndent"/>
-              <w:tabs>
-                <w:tab w:val="left" w:pos="0"/>
-                <w:tab w:val="left" w:pos="6946"/>
-              </w:tabs>
-              <w:spacing w:after="0" w:line="288" w:lineRule="auto"/>
-              <w:ind w:left="0" w:right="144"/>
-              <w:jc w:val="right"/>
-              <w:rPr>
-                <w:rFonts w:ascii="Arial" w:hAnsi="Arial" w:cs="Arial"/>
-              </w:rPr>
-            </w:pPr>
-            <w:r>
-              <w:rPr>
-                <w:rFonts w:ascii="Arial" w:hAnsi="Arial" w:cs="Arial"/>
-              </w:rPr>
-              <w:t>{.namapegawai7}</w:t>
-            </w:r>
-            <w:r>
-              <w:rPr>
-                <w:rFonts w:ascii="Arial" w:hAnsi="Arial" w:cs="Arial"/>
-              </w:rPr>
-              <w:t>7.</w:t>
-            </w:r>
-          </w:p>
-        </w:tc>
-        <w:tc>
-          <w:tcPr>
-            <w:tcW w:w="2340" w:type="dxa"/>
-            <w:vAlign w:val="center"/>
-          </w:tcPr>
-          <w:p>
-            <w:pPr>
-              <w:pStyle w:val="BodyTextIndent"/>
-              <w:tabs>
-                <w:tab w:val="left" w:pos="0"/>
-                <w:tab w:val="left" w:pos="6946"/>
-              </w:tabs>
-              <w:spacing w:after="0" w:line="288" w:lineRule="auto"/>
-              <w:ind w:left="0"/>
-              <w:rPr>
-                <w:rFonts w:ascii="Arial" w:hAnsi="Arial" w:cs="Arial"/>
-                <w:lang w:val="id-ID"/>
-              </w:rPr>
-            </w:pPr>
-            <w:r>
-              <w:rPr>
-                <w:rFonts w:ascii="Arial" w:hAnsi="Arial" w:cs="Arial"/>
-                <w:lang w:val="id-ID"/>
-              </w:rPr>
-              <w:t>Nama</w:t>
-            </w:r>
-          </w:p>
-        </w:tc>
-        <w:tc>
-          <w:tcPr>
-            <w:tcW w:w="360" w:type="dxa"/>
-            <w:vAlign w:val="center"/>
-          </w:tcPr>
-          <w:p>
-            <w:pPr>
-              <w:pStyle w:val="BodyTextIndent"/>
-              <w:tabs>
-                <w:tab w:val="left" w:pos="0"/>
-                <w:tab w:val="left" w:pos="6946"/>
-              </w:tabs>
-              <w:spacing w:after="0" w:line="288" w:lineRule="auto"/>
-              <w:ind w:left="0"/>
-              <w:jc w:val="center"/>
-              <w:rPr>
-                <w:rFonts w:ascii="Arial" w:hAnsi="Arial" w:cs="Arial"/>
-              </w:rPr>
-            </w:pPr>
-            <w:r>
-              <w:rPr>
-                <w:rFonts w:ascii="Arial" w:hAnsi="Arial" w:cs="Arial"/>
-              </w:rPr>
-              <w:t>:</w:t>
-            </w:r>
-          </w:p>
-        </w:tc>
-        <w:tc>
-          <w:tcPr>
-            <w:tcW w:w="4430" w:type="dxa"/>
-          </w:tcPr>
-          <w:p>
-            <w:pPr>
-              <w:pStyle w:val="BodyTextIndent"/>
-              <w:tabs>
-                <w:tab w:val="left" w:pos="0"/>
-                <w:tab w:val="left" w:pos="6946"/>
-              </w:tabs>
-              <w:spacing w:after="0" w:line="288" w:lineRule="auto"/>
-              <w:ind w:left="0"/>
-              <w:rPr>
-                <w:rFonts w:ascii="Arial" w:hAnsi="Arial" w:cs="Arial"/>
-              </w:rPr>
-            </w:pPr>
-            <w:r>
-              <w:rPr>
-                <w:rFonts w:ascii="Arial" w:hAnsi="Arial" w:cs="Arial"/>
-              </w:rPr>
-              <w:t>{namapegawai7}</w:t>
-            </w:r>
-          </w:p>
-        </w:tc>
-      </w:tr>
-      <w:tr>
-        <w:trPr>
-          <w:trHeight w:val="171"/>
-        </w:trPr>
-        <w:tc>
-          <w:tcPr>
-            <w:tcW w:w="1075" w:type="dxa"/>
-            <w:vMerge/>
-            <w:vAlign w:val="center"/>
-          </w:tcPr>
-          <w:p>
-            <w:pPr>
-              <w:pStyle w:val="BodyTextIndent"/>
-              <w:tabs>
-                <w:tab w:val="left" w:pos="0"/>
-                <w:tab w:val="left" w:pos="6946"/>
-              </w:tabs>
-              <w:spacing w:after="0" w:line="288" w:lineRule="auto"/>
-              <w:ind w:left="0" w:right="144"/>
-              <w:jc w:val="right"/>
-              <w:rPr>
-                <w:rFonts w:ascii="Arial" w:hAnsi="Arial" w:cs="Arial"/>
-                <w:bCs/>
-                <w:lang w:val="it-IT"/>
-              </w:rPr>
-            </w:pPr>
-          </w:p>
-        </w:tc>
-        <w:tc>
-          <w:tcPr>
-            <w:tcW w:w="2340" w:type="dxa"/>
-            <w:vAlign w:val="center"/>
-          </w:tcPr>
-          <w:p>
-            <w:pPr>
-              <w:pStyle w:val="BodyTextIndent"/>
-              <w:tabs>
-                <w:tab w:val="left" w:pos="0"/>
-                <w:tab w:val="left" w:pos="6946"/>
-              </w:tabs>
-              <w:spacing w:after="0" w:line="288" w:lineRule="auto"/>
-              <w:ind w:left="0"/>
-              <w:rPr>
-                <w:rFonts w:ascii="Arial" w:hAnsi="Arial" w:cs="Arial"/>
-                <w:lang w:val="id-ID"/>
-              </w:rPr>
-            </w:pPr>
-            <w:r>
-              <w:rPr>
-                <w:rFonts w:ascii="Arial" w:hAnsi="Arial" w:cs="Arial"/>
-                <w:lang w:val="id-ID"/>
-              </w:rPr>
-              <w:t>Pangkat/Gol</w:t>
-            </w:r>
-            <w:r>
-              <w:rPr>
-                <w:rFonts w:ascii="Arial" w:hAnsi="Arial" w:cs="Arial"/>
-              </w:rPr>
-              <w:t>.</w:t>
-            </w:r>
-          </w:p>
-        </w:tc>
-        <w:tc>
-          <w:tcPr>
-            <w:tcW w:w="360" w:type="dxa"/>
-            <w:vAlign w:val="center"/>
-          </w:tcPr>
-          <w:p>
-            <w:pPr>
-              <w:pStyle w:val="BodyTextIndent"/>
-              <w:tabs>
-                <w:tab w:val="left" w:pos="0"/>
-                <w:tab w:val="left" w:pos="6946"/>
-              </w:tabs>
-              <w:spacing w:after="0" w:line="288" w:lineRule="auto"/>
-              <w:ind w:left="0"/>
-              <w:jc w:val="center"/>
-              <w:rPr>
-                <w:rFonts w:ascii="Arial" w:hAnsi="Arial" w:cs="Arial"/>
-              </w:rPr>
-            </w:pPr>
-            <w:r>
-              <w:rPr>
-                <w:rFonts w:ascii="Arial" w:hAnsi="Arial" w:cs="Arial"/>
-              </w:rPr>
-              <w:t>:</w:t>
-            </w:r>
-          </w:p>
-        </w:tc>
-        <w:tc>
-          <w:tcPr>
-            <w:tcW w:w="4430" w:type="dxa"/>
-          </w:tcPr>
-          <w:p>
-            <w:pPr>
-              <w:pStyle w:val="BodyTextIndent"/>
-              <w:tabs>
-                <w:tab w:val="left" w:pos="0"/>
-                <w:tab w:val="left" w:pos="6946"/>
-              </w:tabs>
-              <w:spacing w:after="0" w:line="288" w:lineRule="auto"/>
-              <w:ind w:left="0"/>
-              <w:rPr>
-                <w:rFonts w:ascii="Arial" w:hAnsi="Arial" w:cs="Arial"/>
-              </w:rPr>
-            </w:pPr>
-            <w:r>
-              <w:rPr>
-                <w:rFonts w:ascii="Arial" w:hAnsi="Arial" w:cs="Arial"/>
-                <w:lang w:val="en-US"/>
-              </w:rPr>
-              <w:t>{pangkatpegawai7}</w:t>
-            </w:r>
-            <w:r>
-              <w:rPr>
-                <w:rFonts w:ascii="Arial" w:hAnsi="Arial" w:cs="Arial"/>
-                <w:lang w:val="id-ID"/>
-              </w:rPr>
-              <w:t xml:space="preserve"> </w:t>
-            </w:r>
-          </w:p>
-        </w:tc>
-      </w:tr>
-      <w:tr>
-        <w:trPr>
-          <w:trHeight w:val="171"/>
-        </w:trPr>
-        <w:tc>
-          <w:tcPr>
-            <w:tcW w:w="1075" w:type="dxa"/>
-            <w:vMerge/>
-            <w:vAlign w:val="center"/>
-          </w:tcPr>
-          <w:p>
-            <w:pPr>
-              <w:pStyle w:val="BodyTextIndent"/>
-              <w:tabs>
-                <w:tab w:val="left" w:pos="0"/>
-                <w:tab w:val="left" w:pos="6946"/>
-              </w:tabs>
-              <w:spacing w:after="0" w:line="288" w:lineRule="auto"/>
-              <w:ind w:left="0" w:right="144"/>
-              <w:jc w:val="right"/>
-              <w:rPr>
-                <w:rFonts w:ascii="Arial" w:hAnsi="Arial" w:cs="Arial"/>
-                <w:bCs/>
-                <w:lang w:val="it-IT"/>
-              </w:rPr>
-            </w:pPr>
-          </w:p>
-        </w:tc>
-        <w:tc>
-          <w:tcPr>
-            <w:tcW w:w="2340" w:type="dxa"/>
-            <w:vAlign w:val="center"/>
-          </w:tcPr>
-          <w:p>
-            <w:pPr>
-              <w:pStyle w:val="BodyTextIndent"/>
-              <w:tabs>
-                <w:tab w:val="left" w:pos="0"/>
-                <w:tab w:val="left" w:pos="6946"/>
-              </w:tabs>
-              <w:spacing w:after="0" w:line="288" w:lineRule="auto"/>
-              <w:ind w:left="0"/>
-              <w:rPr>
-                <w:rFonts w:ascii="Arial" w:hAnsi="Arial" w:cs="Arial"/>
-                <w:lang w:val="id-ID"/>
-              </w:rPr>
-            </w:pPr>
-            <w:r>
-              <w:rPr>
-                <w:rFonts w:ascii="Arial" w:hAnsi="Arial" w:cs="Arial"/>
-                <w:lang w:val="id-ID"/>
-              </w:rPr>
-              <w:t>NIP</w:t>
-            </w:r>
-            <w:r>
-              <w:rPr>
-                <w:rFonts w:ascii="Arial" w:hAnsi="Arial" w:cs="Arial"/>
-                <w:lang w:val="en-US"/>
-              </w:rPr>
-              <w:t>.</w:t>
-            </w:r>
-          </w:p>
-        </w:tc>
-        <w:tc>
-          <w:tcPr>
-            <w:tcW w:w="360" w:type="dxa"/>
-            <w:vAlign w:val="center"/>
-          </w:tcPr>
-          <w:p>
-            <w:pPr>
-              <w:pStyle w:val="BodyTextIndent"/>
-              <w:tabs>
-                <w:tab w:val="left" w:pos="0"/>
-                <w:tab w:val="left" w:pos="6946"/>
-              </w:tabs>
-              <w:spacing w:after="0" w:line="288" w:lineRule="auto"/>
-              <w:ind w:left="0"/>
-              <w:jc w:val="center"/>
-              <w:rPr>
-                <w:rFonts w:ascii="Arial" w:hAnsi="Arial" w:cs="Arial"/>
-              </w:rPr>
-            </w:pPr>
-            <w:r>
-              <w:rPr>
-                <w:rFonts w:ascii="Arial" w:hAnsi="Arial" w:cs="Arial"/>
-              </w:rPr>
-              <w:t>:</w:t>
-            </w:r>
-          </w:p>
-        </w:tc>
-        <w:tc>
-          <w:tcPr>
-            <w:tcW w:w="4430" w:type="dxa"/>
-          </w:tcPr>
-          <w:p>
-            <w:pPr>
-              <w:pStyle w:val="BodyTextIndent"/>
-              <w:tabs>
-                <w:tab w:val="left" w:pos="0"/>
-                <w:tab w:val="left" w:pos="6946"/>
-              </w:tabs>
-              <w:spacing w:after="0" w:line="288" w:lineRule="auto"/>
-              <w:ind w:left="0"/>
-              <w:rPr>
-                <w:rFonts w:ascii="Arial" w:hAnsi="Arial" w:cs="Arial"/>
-              </w:rPr>
-            </w:pPr>
-            <w:r>
-              <w:rPr>
-                <w:rFonts w:ascii="Arial" w:hAnsi="Arial" w:cs="Arial"/>
-              </w:rPr>
-              <w:t>{nippegawai7}</w:t>
-            </w:r>
-          </w:p>
-        </w:tc>
-      </w:tr>
-      <w:tr>
-        <w:trPr>
-          <w:trHeight w:val="171"/>
-        </w:trPr>
-        <w:tc>
-          <w:tcPr>
-            <w:tcW w:w="1075" w:type="dxa"/>
-            <w:vMerge/>
-            <w:vAlign w:val="center"/>
-          </w:tcPr>
-          <w:p>
-            <w:pPr>
-              <w:pStyle w:val="BodyTextIndent"/>
-              <w:tabs>
-                <w:tab w:val="left" w:pos="0"/>
-                <w:tab w:val="left" w:pos="6946"/>
-              </w:tabs>
-              <w:spacing w:after="0" w:line="288" w:lineRule="auto"/>
-              <w:ind w:left="0" w:right="144"/>
-              <w:jc w:val="right"/>
-              <w:rPr>
-                <w:rFonts w:ascii="Arial" w:hAnsi="Arial" w:cs="Arial"/>
-                <w:bCs/>
-                <w:lang w:val="it-IT"/>
-              </w:rPr>
-            </w:pPr>
-          </w:p>
-        </w:tc>
-        <w:tc>
-          <w:tcPr>
-            <w:tcW w:w="2340" w:type="dxa"/>
-            <w:vAlign w:val="center"/>
-          </w:tcPr>
-          <w:p>
-            <w:pPr>
-              <w:pStyle w:val="BodyTextIndent"/>
-              <w:tabs>
-                <w:tab w:val="left" w:pos="0"/>
-                <w:tab w:val="left" w:pos="6946"/>
-              </w:tabs>
-              <w:spacing w:after="0" w:line="288" w:lineRule="auto"/>
-              <w:ind w:left="0"/>
-              <w:rPr>
-                <w:rFonts w:ascii="Arial" w:hAnsi="Arial" w:cs="Arial"/>
-                <w:lang w:val="id-ID"/>
-              </w:rPr>
-            </w:pPr>
-            <w:r>
-              <w:rPr>
-                <w:rFonts w:ascii="Arial" w:hAnsi="Arial" w:cs="Arial"/>
-                <w:lang w:val="id-ID"/>
-              </w:rPr>
-              <w:t>Jabatan</w:t>
-            </w:r>
-          </w:p>
-        </w:tc>
-        <w:tc>
-          <w:tcPr>
-            <w:tcW w:w="360" w:type="dxa"/>
-            <w:vAlign w:val="center"/>
-          </w:tcPr>
-          <w:p>
-            <w:pPr>
-              <w:pStyle w:val="BodyTextIndent"/>
-              <w:tabs>
-                <w:tab w:val="left" w:pos="0"/>
-                <w:tab w:val="left" w:pos="6946"/>
-              </w:tabs>
-              <w:spacing w:after="0" w:line="288" w:lineRule="auto"/>
-              <w:ind w:left="0"/>
-              <w:jc w:val="center"/>
-              <w:rPr>
-                <w:rFonts w:ascii="Arial" w:hAnsi="Arial" w:cs="Arial"/>
-              </w:rPr>
-            </w:pPr>
-            <w:r>
-              <w:rPr>
-                <w:rFonts w:ascii="Arial" w:hAnsi="Arial" w:cs="Arial"/>
-              </w:rPr>
-              <w:t>:</w:t>
-            </w:r>
-          </w:p>
-        </w:tc>
-        <w:tc>
-          <w:tcPr>
-            <w:tcW w:w="4430" w:type="dxa"/>
-          </w:tcPr>
-          <w:p>
-            <w:pPr>
-              <w:pStyle w:val="BodyTextIndent"/>
-              <w:tabs>
-                <w:tab w:val="left" w:pos="0"/>
-                <w:tab w:val="left" w:pos="6946"/>
-              </w:tabs>
-              <w:spacing w:after="0" w:line="288" w:lineRule="auto"/>
-              <w:ind w:left="0"/>
-              <w:rPr>
-                <w:rFonts w:ascii="Arial" w:hAnsi="Arial" w:cs="Arial"/>
-              </w:rPr>
-            </w:pPr>
-            <w:r>
-              <w:rPr>
-                <w:rFonts w:ascii="Arial" w:hAnsi="Arial" w:cs="Arial"/>
-              </w:rPr>
-              <w:t>{jabatanpegawai7}</w:t>
-            </w:r>
-          </w:p>
-        </w:tc>
-      </w:tr>
-      <w:tr>
-        <w:trPr>
-          <w:trHeight w:val="171"/>
-        </w:trPr>
-        <w:tc>
-          <w:tcPr>
-            <w:tcW w:w="1075" w:type="dxa"/>
-            <w:vMerge w:val="restart"/>
-            <w:vAlign w:val="center"/>
-          </w:tcPr>
-          <w:p>
-            <w:pPr>
-              <w:pStyle w:val="BodyTextIndent"/>
-              <w:tabs>
-                <w:tab w:val="left" w:pos="0"/>
-                <w:tab w:val="left" w:pos="6946"/>
-              </w:tabs>
-              <w:spacing w:after="0" w:line="288" w:lineRule="auto"/>
-              <w:ind w:left="0" w:right="144"/>
-              <w:jc w:val="right"/>
-              <w:rPr>
-                <w:rFonts w:ascii="Arial" w:hAnsi="Arial" w:cs="Arial"/>
-              </w:rPr>
-            </w:pPr>
-            <w:r>
-              <w:rPr>
-                <w:rFonts w:ascii="Arial" w:hAnsi="Arial" w:cs="Arial"/>
-              </w:rPr>
-              <w:t>{.namapegawai8}</w:t>
-            </w:r>
-            <w:r>
-              <w:rPr>
-                <w:rFonts w:ascii="Arial" w:hAnsi="Arial" w:cs="Arial"/>
-              </w:rPr>
-              <w:t>8.</w:t>
-            </w:r>
-          </w:p>
-        </w:tc>
-        <w:tc>
-          <w:tcPr>
-            <w:tcW w:w="2340" w:type="dxa"/>
-            <w:vAlign w:val="center"/>
-          </w:tcPr>
-          <w:p>
-            <w:pPr>
-              <w:pStyle w:val="BodyTextIndent"/>
-              <w:tabs>
-                <w:tab w:val="left" w:pos="0"/>
-                <w:tab w:val="left" w:pos="6946"/>
-              </w:tabs>
-              <w:spacing w:after="0" w:line="288" w:lineRule="auto"/>
-              <w:ind w:left="0"/>
-              <w:rPr>
-                <w:rFonts w:ascii="Arial" w:hAnsi="Arial" w:cs="Arial"/>
-                <w:lang w:val="id-ID"/>
-              </w:rPr>
-            </w:pPr>
-            <w:r>
-              <w:rPr>
-                <w:rFonts w:ascii="Arial" w:hAnsi="Arial" w:cs="Arial"/>
-                <w:lang w:val="id-ID"/>
-              </w:rPr>
-              <w:t>Nama</w:t>
-            </w:r>
-          </w:p>
-        </w:tc>
-        <w:tc>
-          <w:tcPr>
-            <w:tcW w:w="360" w:type="dxa"/>
-            <w:vAlign w:val="center"/>
-          </w:tcPr>
-          <w:p>
-            <w:pPr>
-              <w:pStyle w:val="BodyTextIndent"/>
-              <w:tabs>
-                <w:tab w:val="left" w:pos="0"/>
-                <w:tab w:val="left" w:pos="6946"/>
-              </w:tabs>
-              <w:spacing w:after="0" w:line="288" w:lineRule="auto"/>
-              <w:ind w:left="0"/>
-              <w:jc w:val="center"/>
-              <w:rPr>
-                <w:rFonts w:ascii="Arial" w:hAnsi="Arial" w:cs="Arial"/>
-              </w:rPr>
-            </w:pPr>
-            <w:r>
-              <w:rPr>
-                <w:rFonts w:ascii="Arial" w:hAnsi="Arial" w:cs="Arial"/>
-              </w:rPr>
-              <w:t>:</w:t>
-            </w:r>
-          </w:p>
-        </w:tc>
-        <w:tc>
-          <w:tcPr>
-            <w:tcW w:w="4430" w:type="dxa"/>
-          </w:tcPr>
-          <w:p>
-            <w:pPr>
-              <w:pStyle w:val="BodyTextIndent"/>
-              <w:tabs>
-                <w:tab w:val="left" w:pos="0"/>
-                <w:tab w:val="left" w:pos="6946"/>
-              </w:tabs>
-              <w:spacing w:after="0" w:line="288" w:lineRule="auto"/>
-              <w:ind w:left="0"/>
-              <w:rPr>
-                <w:rFonts w:ascii="Arial" w:hAnsi="Arial" w:cs="Arial"/>
-              </w:rPr>
-            </w:pPr>
-            <w:r>
-              <w:rPr>
-                <w:rFonts w:ascii="Arial" w:hAnsi="Arial" w:cs="Arial"/>
-              </w:rPr>
-              <w:t>{namapegawai8}</w:t>
-            </w:r>
-          </w:p>
-        </w:tc>
-      </w:tr>
-      <w:tr>
-        <w:trPr>
-          <w:trHeight w:val="171"/>
-        </w:trPr>
-        <w:tc>
-          <w:tcPr>
-            <w:tcW w:w="1075" w:type="dxa"/>
-            <w:vMerge/>
-            <w:vAlign w:val="center"/>
-          </w:tcPr>
-          <w:p>
-            <w:pPr>
-              <w:pStyle w:val="BodyTextIndent"/>
-              <w:tabs>
-                <w:tab w:val="left" w:pos="0"/>
-                <w:tab w:val="left" w:pos="6946"/>
-              </w:tabs>
-              <w:spacing w:after="0" w:line="288" w:lineRule="auto"/>
-              <w:ind w:left="0" w:right="144"/>
-              <w:jc w:val="right"/>
-              <w:rPr>
-                <w:rFonts w:ascii="Arial" w:hAnsi="Arial" w:cs="Arial"/>
-                <w:bCs/>
-                <w:lang w:val="it-IT"/>
-              </w:rPr>
-            </w:pPr>
-          </w:p>
-        </w:tc>
-        <w:tc>
-          <w:tcPr>
-            <w:tcW w:w="2340" w:type="dxa"/>
-            <w:vAlign w:val="center"/>
-          </w:tcPr>
-          <w:p>
-            <w:pPr>
-              <w:pStyle w:val="BodyTextIndent"/>
-              <w:tabs>
-                <w:tab w:val="left" w:pos="0"/>
-                <w:tab w:val="left" w:pos="6946"/>
-              </w:tabs>
-              <w:spacing w:after="0" w:line="288" w:lineRule="auto"/>
-              <w:ind w:left="0"/>
-              <w:rPr>
-                <w:rFonts w:ascii="Arial" w:hAnsi="Arial" w:cs="Arial"/>
-                <w:lang w:val="id-ID"/>
-              </w:rPr>
-            </w:pPr>
-            <w:r>
-              <w:rPr>
-                <w:rFonts w:ascii="Arial" w:hAnsi="Arial" w:cs="Arial"/>
-                <w:lang w:val="id-ID"/>
-              </w:rPr>
-              <w:t>Pangkat/Gol</w:t>
-            </w:r>
-            <w:r>
-              <w:rPr>
-                <w:rFonts w:ascii="Arial" w:hAnsi="Arial" w:cs="Arial"/>
-              </w:rPr>
-              <w:t>.</w:t>
-            </w:r>
-          </w:p>
-        </w:tc>
-        <w:tc>
-          <w:tcPr>
-            <w:tcW w:w="360" w:type="dxa"/>
-            <w:vAlign w:val="center"/>
-          </w:tcPr>
-          <w:p>
-            <w:pPr>
-              <w:pStyle w:val="BodyTextIndent"/>
-              <w:tabs>
-                <w:tab w:val="left" w:pos="0"/>
-                <w:tab w:val="left" w:pos="6946"/>
-              </w:tabs>
-              <w:spacing w:after="0" w:line="288" w:lineRule="auto"/>
-              <w:ind w:left="0"/>
-              <w:jc w:val="center"/>
-              <w:rPr>
-                <w:rFonts w:ascii="Arial" w:hAnsi="Arial" w:cs="Arial"/>
-              </w:rPr>
-            </w:pPr>
-            <w:r>
-              <w:rPr>
-                <w:rFonts w:ascii="Arial" w:hAnsi="Arial" w:cs="Arial"/>
-              </w:rPr>
-              <w:t>:</w:t>
-            </w:r>
-          </w:p>
-        </w:tc>
-        <w:tc>
-          <w:tcPr>
-            <w:tcW w:w="4430" w:type="dxa"/>
-          </w:tcPr>
-          <w:p>
-            <w:pPr>
-              <w:pStyle w:val="BodyTextIndent"/>
-              <w:tabs>
-                <w:tab w:val="left" w:pos="0"/>
-                <w:tab w:val="left" w:pos="6946"/>
-              </w:tabs>
-              <w:spacing w:after="0" w:line="288" w:lineRule="auto"/>
-              <w:ind w:left="0"/>
-              <w:rPr>
-                <w:rFonts w:ascii="Arial" w:hAnsi="Arial" w:cs="Arial"/>
-              </w:rPr>
-            </w:pPr>
-            <w:r>
-              <w:rPr>
-                <w:rFonts w:ascii="Arial" w:hAnsi="Arial" w:cs="Arial"/>
-                <w:lang w:val="en-US"/>
-              </w:rPr>
-              <w:t>{pangkatpegawai8}</w:t>
-            </w:r>
-            <w:r>
-              <w:rPr>
-                <w:rFonts w:ascii="Arial" w:hAnsi="Arial" w:cs="Arial"/>
-                <w:lang w:val="id-ID"/>
-              </w:rPr>
-              <w:t xml:space="preserve"> </w:t>
-            </w:r>
-          </w:p>
-        </w:tc>
-      </w:tr>
-      <w:tr>
-        <w:trPr>
-          <w:trHeight w:val="171"/>
-        </w:trPr>
-        <w:tc>
-          <w:tcPr>
-            <w:tcW w:w="1075" w:type="dxa"/>
-            <w:vMerge/>
-            <w:vAlign w:val="center"/>
-          </w:tcPr>
-          <w:p>
-            <w:pPr>
-              <w:pStyle w:val="BodyTextIndent"/>
-              <w:tabs>
-                <w:tab w:val="left" w:pos="0"/>
-                <w:tab w:val="left" w:pos="6946"/>
-              </w:tabs>
-              <w:spacing w:after="0" w:line="288" w:lineRule="auto"/>
-              <w:ind w:left="0" w:right="144"/>
-              <w:jc w:val="right"/>
-              <w:rPr>
-                <w:rFonts w:ascii="Arial" w:hAnsi="Arial" w:cs="Arial"/>
-                <w:bCs/>
-                <w:lang w:val="it-IT"/>
-              </w:rPr>
-            </w:pPr>
-          </w:p>
-        </w:tc>
-        <w:tc>
-          <w:tcPr>
-            <w:tcW w:w="2340" w:type="dxa"/>
-            <w:vAlign w:val="center"/>
-          </w:tcPr>
-          <w:p>
-            <w:pPr>
-              <w:pStyle w:val="BodyTextIndent"/>
-              <w:tabs>
-                <w:tab w:val="left" w:pos="0"/>
-                <w:tab w:val="left" w:pos="6946"/>
-              </w:tabs>
-              <w:spacing w:after="0" w:line="288" w:lineRule="auto"/>
-              <w:ind w:left="0"/>
-              <w:rPr>
-                <w:rFonts w:ascii="Arial" w:hAnsi="Arial" w:cs="Arial"/>
-                <w:lang w:val="id-ID"/>
-              </w:rPr>
-            </w:pPr>
-            <w:r>
-              <w:rPr>
-                <w:rFonts w:ascii="Arial" w:hAnsi="Arial" w:cs="Arial"/>
-                <w:lang w:val="id-ID"/>
-              </w:rPr>
-              <w:t>NIP</w:t>
-            </w:r>
-            <w:r>
-              <w:rPr>
-                <w:rFonts w:ascii="Arial" w:hAnsi="Arial" w:cs="Arial"/>
-                <w:lang w:val="en-US"/>
-              </w:rPr>
-              <w:t>.</w:t>
-            </w:r>
-          </w:p>
-        </w:tc>
-        <w:tc>
-          <w:tcPr>
-            <w:tcW w:w="360" w:type="dxa"/>
-            <w:vAlign w:val="center"/>
-          </w:tcPr>
-          <w:p>
-            <w:pPr>
-              <w:pStyle w:val="BodyTextIndent"/>
-              <w:tabs>
-                <w:tab w:val="left" w:pos="0"/>
-                <w:tab w:val="left" w:pos="6946"/>
-              </w:tabs>
-              <w:spacing w:after="0" w:line="288" w:lineRule="auto"/>
-              <w:ind w:left="0"/>
-              <w:jc w:val="center"/>
-              <w:rPr>
-                <w:rFonts w:ascii="Arial" w:hAnsi="Arial" w:cs="Arial"/>
-              </w:rPr>
-            </w:pPr>
-            <w:r>
-              <w:rPr>
-                <w:rFonts w:ascii="Arial" w:hAnsi="Arial" w:cs="Arial"/>
-              </w:rPr>
-              <w:t>:</w:t>
-            </w:r>
-          </w:p>
-        </w:tc>
-        <w:tc>
-          <w:tcPr>
-            <w:tcW w:w="4430" w:type="dxa"/>
-          </w:tcPr>
-          <w:p>
-            <w:pPr>
-              <w:pStyle w:val="BodyTextIndent"/>
-              <w:tabs>
-                <w:tab w:val="left" w:pos="0"/>
-                <w:tab w:val="left" w:pos="6946"/>
-              </w:tabs>
-              <w:spacing w:after="0" w:line="288" w:lineRule="auto"/>
-              <w:ind w:left="0"/>
-              <w:rPr>
-                <w:rFonts w:ascii="Arial" w:hAnsi="Arial" w:cs="Arial"/>
-              </w:rPr>
-            </w:pPr>
-            <w:r>
-              <w:rPr>
-                <w:rFonts w:ascii="Arial" w:hAnsi="Arial" w:cs="Arial"/>
-              </w:rPr>
-              <w:t>{nippegawai8}</w:t>
-            </w:r>
-          </w:p>
-        </w:tc>
-      </w:tr>
-      <w:tr>
-        <w:trPr>
-          <w:trHeight w:val="171"/>
-        </w:trPr>
-        <w:tc>
-          <w:tcPr>
-            <w:tcW w:w="1075" w:type="dxa"/>
-            <w:vMerge/>
-            <w:vAlign w:val="center"/>
-          </w:tcPr>
-          <w:p>
-            <w:pPr>
-              <w:pStyle w:val="BodyTextIndent"/>
-              <w:tabs>
-                <w:tab w:val="left" w:pos="0"/>
-                <w:tab w:val="left" w:pos="6946"/>
-              </w:tabs>
-              <w:spacing w:after="0" w:line="288" w:lineRule="auto"/>
-              <w:ind w:left="0" w:right="144"/>
-              <w:jc w:val="right"/>
-              <w:rPr>
-                <w:rFonts w:ascii="Arial" w:hAnsi="Arial" w:cs="Arial"/>
-                <w:bCs/>
-                <w:lang w:val="it-IT"/>
-              </w:rPr>
-            </w:pPr>
-          </w:p>
-        </w:tc>
-        <w:tc>
-          <w:tcPr>
-            <w:tcW w:w="2340" w:type="dxa"/>
-            <w:vAlign w:val="center"/>
-          </w:tcPr>
-          <w:p>
-            <w:pPr>
-              <w:pStyle w:val="BodyTextIndent"/>
-              <w:tabs>
-                <w:tab w:val="left" w:pos="0"/>
-                <w:tab w:val="left" w:pos="6946"/>
-              </w:tabs>
-              <w:spacing w:after="0" w:line="288" w:lineRule="auto"/>
-              <w:ind w:left="0"/>
-              <w:rPr>
-                <w:rFonts w:ascii="Arial" w:hAnsi="Arial" w:cs="Arial"/>
-                <w:lang w:val="id-ID"/>
-              </w:rPr>
-            </w:pPr>
-            <w:r>
-              <w:rPr>
-                <w:rFonts w:ascii="Arial" w:hAnsi="Arial" w:cs="Arial"/>
-                <w:lang w:val="id-ID"/>
-              </w:rPr>
-              <w:t>Jabatan</w:t>
-            </w:r>
-          </w:p>
-        </w:tc>
-        <w:tc>
-          <w:tcPr>
-            <w:tcW w:w="360" w:type="dxa"/>
-            <w:vAlign w:val="center"/>
-          </w:tcPr>
-          <w:p>
-            <w:pPr>
-              <w:pStyle w:val="BodyTextIndent"/>
-              <w:tabs>
-                <w:tab w:val="left" w:pos="0"/>
-                <w:tab w:val="left" w:pos="6946"/>
-              </w:tabs>
-              <w:spacing w:after="0" w:line="288" w:lineRule="auto"/>
-              <w:ind w:left="0"/>
-              <w:jc w:val="center"/>
-              <w:rPr>
-                <w:rFonts w:ascii="Arial" w:hAnsi="Arial" w:cs="Arial"/>
-              </w:rPr>
-            </w:pPr>
-            <w:r>
-              <w:rPr>
-                <w:rFonts w:ascii="Arial" w:hAnsi="Arial" w:cs="Arial"/>
-              </w:rPr>
-              <w:t>:</w:t>
-            </w:r>
-          </w:p>
-        </w:tc>
-        <w:tc>
-          <w:tcPr>
-            <w:tcW w:w="4430" w:type="dxa"/>
-          </w:tcPr>
-          <w:p>
-            <w:pPr>
-              <w:pStyle w:val="BodyTextIndent"/>
-              <w:tabs>
-                <w:tab w:val="left" w:pos="0"/>
-                <w:tab w:val="left" w:pos="6946"/>
-              </w:tabs>
-              <w:spacing w:after="0" w:line="288" w:lineRule="auto"/>
-              <w:ind w:left="0"/>
-              <w:rPr>
-                <w:rFonts w:ascii="Arial" w:hAnsi="Arial" w:cs="Arial"/>
-              </w:rPr>
-            </w:pPr>
-            <w:r>
-              <w:rPr>
-                <w:rFonts w:ascii="Arial" w:hAnsi="Arial" w:cs="Arial"/>
-              </w:rPr>
-              <w:t>{jabatanpegawai8}</w:t>
-            </w:r>
-          </w:p>
-        </w:tc>
-      </w:tr>
-      <w:tr>
-        <w:trPr>
-          <w:trHeight w:val="171"/>
-        </w:trPr>
-        <w:tc>
-          <w:tcPr>
-            <w:tcW w:w="1075" w:type="dxa"/>
-            <w:vMerge w:val="restart"/>
-            <w:vAlign w:val="center"/>
-          </w:tcPr>
-          <w:p>
-            <w:pPr>
-              <w:pStyle w:val="BodyTextIndent"/>
-              <w:tabs>
-                <w:tab w:val="left" w:pos="0"/>
-                <w:tab w:val="left" w:pos="6946"/>
-              </w:tabs>
-              <w:spacing w:after="0" w:line="288" w:lineRule="auto"/>
-              <w:ind w:left="0" w:right="144"/>
-              <w:jc w:val="right"/>
-              <w:rPr>
-                <w:rFonts w:ascii="Arial" w:hAnsi="Arial" w:cs="Arial"/>
-              </w:rPr>
-            </w:pPr>
-            <w:r>
-              <w:rPr>
-                <w:rFonts w:ascii="Arial" w:hAnsi="Arial" w:cs="Arial"/>
-              </w:rPr>
-              <w:t>{.namapegawai9}</w:t>
-            </w:r>
-            <w:r>
-              <w:rPr>
-                <w:rFonts w:ascii="Arial" w:hAnsi="Arial" w:cs="Arial"/>
-              </w:rPr>
-              <w:t>9.</w:t>
-            </w:r>
-          </w:p>
-        </w:tc>
-        <w:tc>
-          <w:tcPr>
-            <w:tcW w:w="2340" w:type="dxa"/>
-            <w:vAlign w:val="center"/>
-          </w:tcPr>
-          <w:p>
-            <w:pPr>
-              <w:pStyle w:val="BodyTextIndent"/>
-              <w:tabs>
-                <w:tab w:val="left" w:pos="0"/>
-                <w:tab w:val="left" w:pos="6946"/>
-              </w:tabs>
-              <w:spacing w:after="0" w:line="288" w:lineRule="auto"/>
-              <w:ind w:left="0"/>
-              <w:rPr>
-                <w:rFonts w:ascii="Arial" w:hAnsi="Arial" w:cs="Arial"/>
-                <w:lang w:val="id-ID"/>
-              </w:rPr>
-            </w:pPr>
-            <w:r>
-              <w:rPr>
-                <w:rFonts w:ascii="Arial" w:hAnsi="Arial" w:cs="Arial"/>
-                <w:lang w:val="id-ID"/>
-              </w:rPr>
-              <w:t>Nama</w:t>
-            </w:r>
-          </w:p>
-        </w:tc>
-        <w:tc>
-          <w:tcPr>
-            <w:tcW w:w="360" w:type="dxa"/>
-            <w:vAlign w:val="center"/>
-          </w:tcPr>
-          <w:p>
-            <w:pPr>
-              <w:pStyle w:val="BodyTextIndent"/>
-              <w:tabs>
-                <w:tab w:val="left" w:pos="0"/>
-                <w:tab w:val="left" w:pos="6946"/>
-              </w:tabs>
-              <w:spacing w:after="0" w:line="288" w:lineRule="auto"/>
-              <w:ind w:left="0"/>
-              <w:jc w:val="center"/>
-              <w:rPr>
-                <w:rFonts w:ascii="Arial" w:hAnsi="Arial" w:cs="Arial"/>
-              </w:rPr>
-            </w:pPr>
-            <w:r>
-              <w:rPr>
-                <w:rFonts w:ascii="Arial" w:hAnsi="Arial" w:cs="Arial"/>
-              </w:rPr>
-              <w:t>:</w:t>
-            </w:r>
-          </w:p>
-        </w:tc>
-        <w:tc>
-          <w:tcPr>
-            <w:tcW w:w="4430" w:type="dxa"/>
-          </w:tcPr>
-          <w:p>
-            <w:pPr>
-              <w:pStyle w:val="BodyTextIndent"/>
-              <w:tabs>
-                <w:tab w:val="left" w:pos="0"/>
-                <w:tab w:val="left" w:pos="6946"/>
-              </w:tabs>
-              <w:spacing w:after="0" w:line="288" w:lineRule="auto"/>
-              <w:ind w:left="0"/>
-              <w:rPr>
-                <w:rFonts w:ascii="Arial" w:hAnsi="Arial" w:cs="Arial"/>
-              </w:rPr>
-            </w:pPr>
-            <w:r>
-              <w:rPr>
-                <w:rFonts w:ascii="Arial" w:hAnsi="Arial" w:cs="Arial"/>
-              </w:rPr>
-              <w:t>{namapegawai9}</w:t>
-            </w:r>
-          </w:p>
-        </w:tc>
-      </w:tr>
-      <w:tr>
-        <w:trPr>
-          <w:trHeight w:val="171"/>
-        </w:trPr>
-        <w:tc>
-          <w:tcPr>
-            <w:tcW w:w="1075" w:type="dxa"/>
-            <w:vMerge/>
-            <w:vAlign w:val="center"/>
-          </w:tcPr>
-          <w:p>
-            <w:pPr>
-              <w:pStyle w:val="BodyTextIndent"/>
-              <w:tabs>
-                <w:tab w:val="left" w:pos="0"/>
-                <w:tab w:val="left" w:pos="6946"/>
-              </w:tabs>
-              <w:spacing w:after="0" w:line="288" w:lineRule="auto"/>
-              <w:ind w:left="0" w:right="144"/>
-              <w:jc w:val="right"/>
-              <w:rPr>
-                <w:rFonts w:ascii="Arial" w:hAnsi="Arial" w:cs="Arial"/>
-                <w:bCs/>
-                <w:lang w:val="it-IT"/>
-              </w:rPr>
-            </w:pPr>
-          </w:p>
-        </w:tc>
-        <w:tc>
-          <w:tcPr>
-            <w:tcW w:w="2340" w:type="dxa"/>
-            <w:vAlign w:val="center"/>
-          </w:tcPr>
-          <w:p>
-            <w:pPr>
-              <w:pStyle w:val="BodyTextIndent"/>
-              <w:tabs>
-                <w:tab w:val="left" w:pos="0"/>
-                <w:tab w:val="left" w:pos="6946"/>
-              </w:tabs>
-              <w:spacing w:after="0" w:line="288" w:lineRule="auto"/>
-              <w:ind w:left="0"/>
-              <w:rPr>
-                <w:rFonts w:ascii="Arial" w:hAnsi="Arial" w:cs="Arial"/>
-                <w:lang w:val="id-ID"/>
-              </w:rPr>
-            </w:pPr>
-            <w:r>
-              <w:rPr>
-                <w:rFonts w:ascii="Arial" w:hAnsi="Arial" w:cs="Arial"/>
-                <w:lang w:val="id-ID"/>
-              </w:rPr>
-              <w:t>Pangkat/Gol</w:t>
-            </w:r>
-            <w:r>
-              <w:rPr>
-                <w:rFonts w:ascii="Arial" w:hAnsi="Arial" w:cs="Arial"/>
-              </w:rPr>
-              <w:t>.</w:t>
-            </w:r>
-          </w:p>
-        </w:tc>
-        <w:tc>
-          <w:tcPr>
-            <w:tcW w:w="360" w:type="dxa"/>
-            <w:vAlign w:val="center"/>
-          </w:tcPr>
-          <w:p>
-            <w:pPr>
-              <w:pStyle w:val="BodyTextIndent"/>
-              <w:tabs>
-                <w:tab w:val="left" w:pos="0"/>
-                <w:tab w:val="left" w:pos="6946"/>
-              </w:tabs>
-              <w:spacing w:after="0" w:line="288" w:lineRule="auto"/>
-              <w:ind w:left="0"/>
-              <w:jc w:val="center"/>
-              <w:rPr>
-                <w:rFonts w:ascii="Arial" w:hAnsi="Arial" w:cs="Arial"/>
-              </w:rPr>
-            </w:pPr>
-            <w:r>
-              <w:rPr>
-                <w:rFonts w:ascii="Arial" w:hAnsi="Arial" w:cs="Arial"/>
-              </w:rPr>
-              <w:t>:</w:t>
-            </w:r>
-          </w:p>
-        </w:tc>
-        <w:tc>
-          <w:tcPr>
-            <w:tcW w:w="4430" w:type="dxa"/>
-          </w:tcPr>
-          <w:p>
-            <w:pPr>
-              <w:pStyle w:val="BodyTextIndent"/>
-              <w:tabs>
-                <w:tab w:val="left" w:pos="0"/>
-                <w:tab w:val="left" w:pos="6946"/>
-              </w:tabs>
-              <w:spacing w:after="0" w:line="288" w:lineRule="auto"/>
-              <w:ind w:left="0"/>
-              <w:rPr>
-                <w:rFonts w:ascii="Arial" w:hAnsi="Arial" w:cs="Arial"/>
-              </w:rPr>
-            </w:pPr>
-            <w:r>
-              <w:rPr>
-                <w:rFonts w:ascii="Arial" w:hAnsi="Arial" w:cs="Arial"/>
-                <w:lang w:val="en-US"/>
-              </w:rPr>
-              <w:t>{pangkatpegawai9}</w:t>
-            </w:r>
-            <w:r>
-              <w:rPr>
-                <w:rFonts w:ascii="Arial" w:hAnsi="Arial" w:cs="Arial"/>
-                <w:lang w:val="id-ID"/>
-              </w:rPr>
-              <w:t xml:space="preserve"> </w:t>
-            </w:r>
-          </w:p>
-        </w:tc>
-      </w:tr>
-      <w:tr>
-        <w:trPr>
-          <w:trHeight w:val="171"/>
-        </w:trPr>
-        <w:tc>
-          <w:tcPr>
-            <w:tcW w:w="1075" w:type="dxa"/>
-            <w:vMerge/>
-            <w:vAlign w:val="center"/>
-          </w:tcPr>
-          <w:p>
-            <w:pPr>
-              <w:pStyle w:val="BodyTextIndent"/>
-              <w:tabs>
-                <w:tab w:val="left" w:pos="0"/>
-                <w:tab w:val="left" w:pos="6946"/>
-              </w:tabs>
-              <w:spacing w:after="0" w:line="288" w:lineRule="auto"/>
-              <w:ind w:left="0" w:right="144"/>
-              <w:jc w:val="right"/>
-              <w:rPr>
-                <w:rFonts w:ascii="Arial" w:hAnsi="Arial" w:cs="Arial"/>
-                <w:bCs/>
-                <w:lang w:val="it-IT"/>
-              </w:rPr>
-            </w:pPr>
-          </w:p>
-        </w:tc>
-        <w:tc>
-          <w:tcPr>
-            <w:tcW w:w="2340" w:type="dxa"/>
-            <w:vAlign w:val="center"/>
-          </w:tcPr>
-          <w:p>
-            <w:pPr>
-              <w:pStyle w:val="BodyTextIndent"/>
-              <w:tabs>
-                <w:tab w:val="left" w:pos="0"/>
-                <w:tab w:val="left" w:pos="6946"/>
-              </w:tabs>
-              <w:spacing w:after="0" w:line="288" w:lineRule="auto"/>
-              <w:ind w:left="0"/>
-              <w:rPr>
-                <w:rFonts w:ascii="Arial" w:hAnsi="Arial" w:cs="Arial"/>
-                <w:lang w:val="id-ID"/>
-              </w:rPr>
-            </w:pPr>
-            <w:r>
-              <w:rPr>
-                <w:rFonts w:ascii="Arial" w:hAnsi="Arial" w:cs="Arial"/>
-                <w:lang w:val="id-ID"/>
-              </w:rPr>
-              <w:t>NIP</w:t>
-            </w:r>
-            <w:r>
-              <w:rPr>
-                <w:rFonts w:ascii="Arial" w:hAnsi="Arial" w:cs="Arial"/>
-                <w:lang w:val="en-US"/>
-              </w:rPr>
-              <w:t>.</w:t>
-            </w:r>
-          </w:p>
-        </w:tc>
-        <w:tc>
-          <w:tcPr>
-            <w:tcW w:w="360" w:type="dxa"/>
-            <w:vAlign w:val="center"/>
-          </w:tcPr>
-          <w:p>
-            <w:pPr>
-              <w:pStyle w:val="BodyTextIndent"/>
-              <w:tabs>
-                <w:tab w:val="left" w:pos="0"/>
-                <w:tab w:val="left" w:pos="6946"/>
-              </w:tabs>
-              <w:spacing w:after="0" w:line="288" w:lineRule="auto"/>
-              <w:ind w:left="0"/>
-              <w:jc w:val="center"/>
-              <w:rPr>
-                <w:rFonts w:ascii="Arial" w:hAnsi="Arial" w:cs="Arial"/>
-              </w:rPr>
-            </w:pPr>
-            <w:r>
-              <w:rPr>
-                <w:rFonts w:ascii="Arial" w:hAnsi="Arial" w:cs="Arial"/>
-              </w:rPr>
-              <w:t>:</w:t>
-            </w:r>
-          </w:p>
-        </w:tc>
-        <w:tc>
-          <w:tcPr>
-            <w:tcW w:w="4430" w:type="dxa"/>
-          </w:tcPr>
-          <w:p>
-            <w:pPr>
-              <w:pStyle w:val="BodyTextIndent"/>
-              <w:tabs>
-                <w:tab w:val="left" w:pos="0"/>
-                <w:tab w:val="left" w:pos="6946"/>
-              </w:tabs>
-              <w:spacing w:after="0" w:line="288" w:lineRule="auto"/>
-              <w:ind w:left="0"/>
-              <w:rPr>
-                <w:rFonts w:ascii="Arial" w:hAnsi="Arial" w:cs="Arial"/>
-              </w:rPr>
-            </w:pPr>
-            <w:r>
-              <w:rPr>
-                <w:rFonts w:ascii="Arial" w:hAnsi="Arial" w:cs="Arial"/>
-              </w:rPr>
-              <w:t>{nippegawai9}</w:t>
-            </w:r>
-          </w:p>
-        </w:tc>
-      </w:tr>
-      <w:tr>
-        <w:trPr>
-          <w:trHeight w:val="171"/>
-        </w:trPr>
-        <w:tc>
-          <w:tcPr>
-            <w:tcW w:w="1075" w:type="dxa"/>
-            <w:vMerge/>
-            <w:vAlign w:val="center"/>
-          </w:tcPr>
-          <w:p>
-            <w:pPr>
-              <w:pStyle w:val="BodyTextIndent"/>
-              <w:tabs>
-                <w:tab w:val="left" w:pos="0"/>
-                <w:tab w:val="left" w:pos="6946"/>
-              </w:tabs>
-              <w:spacing w:after="0" w:line="288" w:lineRule="auto"/>
-              <w:ind w:left="0" w:right="144"/>
-              <w:jc w:val="right"/>
-              <w:rPr>
-                <w:rFonts w:ascii="Arial" w:hAnsi="Arial" w:cs="Arial"/>
-                <w:bCs/>
-                <w:lang w:val="it-IT"/>
-              </w:rPr>
-            </w:pPr>
-          </w:p>
-        </w:tc>
-        <w:tc>
-          <w:tcPr>
-            <w:tcW w:w="2340" w:type="dxa"/>
-            <w:vAlign w:val="center"/>
-          </w:tcPr>
-          <w:p>
-            <w:pPr>
-              <w:pStyle w:val="BodyTextIndent"/>
-              <w:tabs>
-                <w:tab w:val="left" w:pos="0"/>
-                <w:tab w:val="left" w:pos="6946"/>
-              </w:tabs>
-              <w:spacing w:after="0" w:line="288" w:lineRule="auto"/>
-              <w:ind w:left="0"/>
-              <w:rPr>
-                <w:rFonts w:ascii="Arial" w:hAnsi="Arial" w:cs="Arial"/>
-                <w:lang w:val="id-ID"/>
-              </w:rPr>
-            </w:pPr>
-            <w:r>
-              <w:rPr>
-                <w:rFonts w:ascii="Arial" w:hAnsi="Arial" w:cs="Arial"/>
-                <w:lang w:val="id-ID"/>
-              </w:rPr>
-              <w:t>Jabatan</w:t>
-            </w:r>
-          </w:p>
-        </w:tc>
-        <w:tc>
-          <w:tcPr>
-            <w:tcW w:w="360" w:type="dxa"/>
-            <w:vAlign w:val="center"/>
-          </w:tcPr>
-          <w:p>
-            <w:pPr>
-              <w:pStyle w:val="BodyTextIndent"/>
-              <w:tabs>
-                <w:tab w:val="left" w:pos="0"/>
-                <w:tab w:val="left" w:pos="6946"/>
-              </w:tabs>
-              <w:spacing w:after="0" w:line="288" w:lineRule="auto"/>
-              <w:ind w:left="0"/>
-              <w:jc w:val="center"/>
-              <w:rPr>
-                <w:rFonts w:ascii="Arial" w:hAnsi="Arial" w:cs="Arial"/>
-              </w:rPr>
-            </w:pPr>
-            <w:r>
-              <w:rPr>
-                <w:rFonts w:ascii="Arial" w:hAnsi="Arial" w:cs="Arial"/>
-              </w:rPr>
-              <w:t>:</w:t>
-            </w:r>
-          </w:p>
-        </w:tc>
-        <w:tc>
-          <w:tcPr>
-            <w:tcW w:w="4430" w:type="dxa"/>
-          </w:tcPr>
-          <w:p>
-            <w:pPr>
-              <w:pStyle w:val="BodyTextIndent"/>
-              <w:tabs>
-                <w:tab w:val="left" w:pos="0"/>
-                <w:tab w:val="left" w:pos="6946"/>
-              </w:tabs>
-              <w:spacing w:after="0" w:line="288" w:lineRule="auto"/>
-              <w:ind w:left="0"/>
-              <w:rPr>
-                <w:rFonts w:ascii="Arial" w:hAnsi="Arial" w:cs="Arial"/>
-              </w:rPr>
-            </w:pPr>
-            <w:r>
-              <w:rPr>
-                <w:rFonts w:ascii="Arial" w:hAnsi="Arial" w:cs="Arial"/>
-              </w:rPr>
-              <w:t>{jabatanpegawai9}</w:t>
-            </w:r>
-          </w:p>
-        </w:tc>
-      </w:tr>
-      <w:tr>
-        <w:trPr>
-          <w:trHeight w:val="171"/>
-        </w:trPr>
-        <w:tc>
-          <w:tcPr>
-            <w:tcW w:w="1075" w:type="dxa"/>
-            <w:vMerge w:val="restart"/>
-            <w:vAlign w:val="center"/>
-          </w:tcPr>
-          <w:p>
-            <w:pPr>
-              <w:pStyle w:val="BodyTextIndent"/>
-              <w:tabs>
-                <w:tab w:val="left" w:pos="6946"/>
-              </w:tabs>
-              <w:spacing w:after="0" w:line="288" w:lineRule="auto"/>
-              <w:ind w:left="0" w:right="144" w:hanging="5"/>
-              <w:jc w:val="right"/>
-              <w:rPr>
-                <w:rFonts w:ascii="Arial" w:hAnsi="Arial" w:cs="Arial"/>
-              </w:rPr>
-            </w:pPr>
-            <w:r>
-              <w:rPr>
-                <w:rFonts w:ascii="Arial" w:hAnsi="Arial" w:cs="Arial"/>
-              </w:rPr>
-              <w:t>{.namapegawai10}</w:t>
-            </w:r>
-            <w:r>
-              <w:rPr>
-                <w:rFonts w:ascii="Arial" w:hAnsi="Arial" w:cs="Arial"/>
-              </w:rPr>
-              <w:t>10.</w:t>
-            </w:r>
-          </w:p>
-        </w:tc>
-        <w:tc>
-          <w:tcPr>
-            <w:tcW w:w="2340" w:type="dxa"/>
-            <w:vAlign w:val="center"/>
-          </w:tcPr>
-          <w:p>
-            <w:pPr>
-              <w:pStyle w:val="BodyTextIndent"/>
-              <w:tabs>
-                <w:tab w:val="left" w:pos="0"/>
-                <w:tab w:val="left" w:pos="6946"/>
-              </w:tabs>
-              <w:spacing w:after="0" w:line="288" w:lineRule="auto"/>
-              <w:ind w:left="0"/>
-              <w:rPr>
-                <w:rFonts w:ascii="Arial" w:hAnsi="Arial" w:cs="Arial"/>
-                <w:lang w:val="id-ID"/>
-              </w:rPr>
-            </w:pPr>
-            <w:r>
-              <w:rPr>
-                <w:rFonts w:ascii="Arial" w:hAnsi="Arial" w:cs="Arial"/>
-                <w:lang w:val="id-ID"/>
-              </w:rPr>
-              <w:t>Nama</w:t>
-            </w:r>
-          </w:p>
-        </w:tc>
-        <w:tc>
-          <w:tcPr>
-            <w:tcW w:w="360" w:type="dxa"/>
-            <w:vAlign w:val="center"/>
-          </w:tcPr>
-          <w:p>
-            <w:pPr>
-              <w:pStyle w:val="BodyTextIndent"/>
-              <w:tabs>
-                <w:tab w:val="left" w:pos="0"/>
-                <w:tab w:val="left" w:pos="6946"/>
-              </w:tabs>
-              <w:spacing w:after="0" w:line="288" w:lineRule="auto"/>
-              <w:ind w:left="0"/>
-              <w:jc w:val="center"/>
-              <w:rPr>
-                <w:rFonts w:ascii="Arial" w:hAnsi="Arial" w:cs="Arial"/>
-              </w:rPr>
-            </w:pPr>
-            <w:r>
-              <w:rPr>
-                <w:rFonts w:ascii="Arial" w:hAnsi="Arial" w:cs="Arial"/>
-              </w:rPr>
-              <w:t>:</w:t>
-            </w:r>
-          </w:p>
-        </w:tc>
-        <w:tc>
-          <w:tcPr>
-            <w:tcW w:w="4430" w:type="dxa"/>
-          </w:tcPr>
-          <w:p>
-            <w:pPr>
-              <w:pStyle w:val="BodyTextIndent"/>
-              <w:tabs>
-                <w:tab w:val="left" w:pos="0"/>
-                <w:tab w:val="left" w:pos="6946"/>
-              </w:tabs>
-              <w:spacing w:after="0" w:line="288" w:lineRule="auto"/>
-              <w:ind w:left="0"/>
-              <w:rPr>
-                <w:rFonts w:ascii="Arial" w:hAnsi="Arial" w:cs="Arial"/>
-              </w:rPr>
-            </w:pPr>
-            <w:r>
-              <w:rPr>
-                <w:rFonts w:ascii="Arial" w:hAnsi="Arial" w:cs="Arial"/>
-              </w:rPr>
-              <w:t>{namapegawai10}</w:t>
-            </w:r>
-          </w:p>
-        </w:tc>
-      </w:tr>
-      <w:tr>
-        <w:trPr>
-          <w:trHeight w:val="171"/>
-        </w:trPr>
-        <w:tc>
-          <w:tcPr>
-            <w:tcW w:w="1075" w:type="dxa"/>
-            <w:vMerge/>
-            <w:vAlign w:val="center"/>
-          </w:tcPr>
-          <w:p>
-            <w:pPr>
-              <w:pStyle w:val="BodyTextIndent"/>
-              <w:tabs>
-                <w:tab w:val="left" w:pos="0"/>
-                <w:tab w:val="left" w:pos="6946"/>
-              </w:tabs>
-              <w:spacing w:after="0" w:line="288" w:lineRule="auto"/>
-              <w:ind w:left="0" w:right="144"/>
-              <w:jc w:val="right"/>
-              <w:rPr>
-                <w:rFonts w:ascii="Arial" w:hAnsi="Arial" w:cs="Arial"/>
-                <w:bCs/>
-                <w:lang w:val="it-IT"/>
-              </w:rPr>
-            </w:pPr>
-          </w:p>
-        </w:tc>
-        <w:tc>
-          <w:tcPr>
-            <w:tcW w:w="2340" w:type="dxa"/>
-            <w:vAlign w:val="center"/>
-          </w:tcPr>
-          <w:p>
-            <w:pPr>
-              <w:pStyle w:val="BodyTextIndent"/>
-              <w:tabs>
-                <w:tab w:val="left" w:pos="0"/>
-                <w:tab w:val="left" w:pos="6946"/>
-              </w:tabs>
-              <w:spacing w:after="0" w:line="288" w:lineRule="auto"/>
-              <w:ind w:left="0"/>
-              <w:rPr>
-                <w:rFonts w:ascii="Arial" w:hAnsi="Arial" w:cs="Arial"/>
-                <w:lang w:val="id-ID"/>
-              </w:rPr>
-            </w:pPr>
-            <w:r>
-              <w:rPr>
-                <w:rFonts w:ascii="Arial" w:hAnsi="Arial" w:cs="Arial"/>
-                <w:lang w:val="id-ID"/>
-              </w:rPr>
-              <w:t>Pangkat/Gol</w:t>
-            </w:r>
-            <w:r>
-              <w:rPr>
-                <w:rFonts w:ascii="Arial" w:hAnsi="Arial" w:cs="Arial"/>
-              </w:rPr>
-              <w:t>.</w:t>
-            </w:r>
-          </w:p>
-        </w:tc>
-        <w:tc>
-          <w:tcPr>
-            <w:tcW w:w="360" w:type="dxa"/>
-            <w:vAlign w:val="center"/>
-          </w:tcPr>
-          <w:p>
-            <w:pPr>
-              <w:pStyle w:val="BodyTextIndent"/>
-              <w:tabs>
-                <w:tab w:val="left" w:pos="0"/>
-                <w:tab w:val="left" w:pos="6946"/>
-              </w:tabs>
-              <w:spacing w:after="0" w:line="288" w:lineRule="auto"/>
-              <w:ind w:left="0"/>
-              <w:jc w:val="center"/>
-              <w:rPr>
-                <w:rFonts w:ascii="Arial" w:hAnsi="Arial" w:cs="Arial"/>
-              </w:rPr>
-            </w:pPr>
-            <w:r>
-              <w:rPr>
-                <w:rFonts w:ascii="Arial" w:hAnsi="Arial" w:cs="Arial"/>
-              </w:rPr>
-              <w:t>:</w:t>
-            </w:r>
-          </w:p>
-        </w:tc>
-        <w:tc>
-          <w:tcPr>
-            <w:tcW w:w="4430" w:type="dxa"/>
-          </w:tcPr>
-          <w:p>
-            <w:pPr>
-              <w:pStyle w:val="BodyTextIndent"/>
-              <w:tabs>
-                <w:tab w:val="left" w:pos="0"/>
-                <w:tab w:val="left" w:pos="6946"/>
-              </w:tabs>
-              <w:spacing w:after="0" w:line="288" w:lineRule="auto"/>
-              <w:ind w:left="0"/>
-              <w:rPr>
-                <w:rFonts w:ascii="Arial" w:hAnsi="Arial" w:cs="Arial"/>
-              </w:rPr>
-            </w:pPr>
-            <w:r>
-              <w:rPr>
-                <w:rFonts w:ascii="Arial" w:hAnsi="Arial" w:cs="Arial"/>
-                <w:lang w:val="en-US"/>
-              </w:rPr>
-              <w:t>{pangkatpegawai10}</w:t>
-            </w:r>
-            <w:r>
-              <w:rPr>
-                <w:rFonts w:ascii="Arial" w:hAnsi="Arial" w:cs="Arial"/>
-                <w:lang w:val="id-ID"/>
-              </w:rPr>
-              <w:t xml:space="preserve"> </w:t>
-            </w:r>
-          </w:p>
-        </w:tc>
-      </w:tr>
-      <w:tr>
-        <w:trPr>
-          <w:trHeight w:val="171"/>
-        </w:trPr>
-        <w:tc>
-          <w:tcPr>
-            <w:tcW w:w="1075" w:type="dxa"/>
-            <w:vMerge/>
-            <w:vAlign w:val="center"/>
-          </w:tcPr>
-          <w:p>
-            <w:pPr>
-              <w:pStyle w:val="BodyTextIndent"/>
-              <w:tabs>
-                <w:tab w:val="left" w:pos="0"/>
-                <w:tab w:val="left" w:pos="6946"/>
-              </w:tabs>
-              <w:spacing w:after="0" w:line="288" w:lineRule="auto"/>
-              <w:ind w:left="0" w:right="144"/>
-              <w:jc w:val="right"/>
-              <w:rPr>
-                <w:rFonts w:ascii="Arial" w:hAnsi="Arial" w:cs="Arial"/>
-                <w:bCs/>
-                <w:lang w:val="it-IT"/>
-              </w:rPr>
-            </w:pPr>
-          </w:p>
-        </w:tc>
-        <w:tc>
-          <w:tcPr>
-            <w:tcW w:w="2340" w:type="dxa"/>
-            <w:vAlign w:val="center"/>
-          </w:tcPr>
-          <w:p>
-            <w:pPr>
-              <w:pStyle w:val="BodyTextIndent"/>
-              <w:tabs>
-                <w:tab w:val="left" w:pos="0"/>
-                <w:tab w:val="left" w:pos="6946"/>
-              </w:tabs>
-              <w:spacing w:after="0" w:line="288" w:lineRule="auto"/>
-              <w:ind w:left="0"/>
-              <w:rPr>
-                <w:rFonts w:ascii="Arial" w:hAnsi="Arial" w:cs="Arial"/>
-                <w:lang w:val="id-ID"/>
-              </w:rPr>
-            </w:pPr>
-            <w:r>
-              <w:rPr>
-                <w:rFonts w:ascii="Arial" w:hAnsi="Arial" w:cs="Arial"/>
-                <w:lang w:val="id-ID"/>
-              </w:rPr>
-              <w:t>NIP</w:t>
-            </w:r>
-            <w:r>
-              <w:rPr>
-                <w:rFonts w:ascii="Arial" w:hAnsi="Arial" w:cs="Arial"/>
-                <w:lang w:val="en-US"/>
-              </w:rPr>
-              <w:t>.</w:t>
-            </w:r>
-          </w:p>
-        </w:tc>
-        <w:tc>
-          <w:tcPr>
-            <w:tcW w:w="360" w:type="dxa"/>
-            <w:vAlign w:val="center"/>
-          </w:tcPr>
-          <w:p>
-            <w:pPr>
-              <w:pStyle w:val="BodyTextIndent"/>
-              <w:tabs>
-                <w:tab w:val="left" w:pos="0"/>
-                <w:tab w:val="left" w:pos="6946"/>
-              </w:tabs>
-              <w:spacing w:after="0" w:line="288" w:lineRule="auto"/>
-              <w:ind w:left="0"/>
-              <w:jc w:val="center"/>
-              <w:rPr>
-                <w:rFonts w:ascii="Arial" w:hAnsi="Arial" w:cs="Arial"/>
-              </w:rPr>
-            </w:pPr>
-            <w:r>
-              <w:rPr>
-                <w:rFonts w:ascii="Arial" w:hAnsi="Arial" w:cs="Arial"/>
-              </w:rPr>
-              <w:t>:</w:t>
-            </w:r>
-          </w:p>
-        </w:tc>
-        <w:tc>
-          <w:tcPr>
-            <w:tcW w:w="4430" w:type="dxa"/>
-          </w:tcPr>
-          <w:p>
-            <w:pPr>
-              <w:pStyle w:val="BodyTextIndent"/>
-              <w:tabs>
-                <w:tab w:val="left" w:pos="0"/>
-                <w:tab w:val="left" w:pos="6946"/>
-              </w:tabs>
-              <w:spacing w:after="0" w:line="288" w:lineRule="auto"/>
-              <w:ind w:left="0"/>
-              <w:rPr>
-                <w:rFonts w:ascii="Arial" w:hAnsi="Arial" w:cs="Arial"/>
-              </w:rPr>
-            </w:pPr>
-            <w:r>
-              <w:rPr>
-                <w:rFonts w:ascii="Arial" w:hAnsi="Arial" w:cs="Arial"/>
-              </w:rPr>
-              <w:t>{nippegawai10}</w:t>
-            </w:r>
-          </w:p>
-        </w:tc>
-      </w:tr>
-      <w:tr>
-        <w:trPr>
-          <w:trHeight w:val="171"/>
-        </w:trPr>
-        <w:tc>
-          <w:tcPr>
-            <w:tcW w:w="1075" w:type="dxa"/>
-            <w:vMerge/>
-            <w:vAlign w:val="center"/>
-          </w:tcPr>
-          <w:p>
-            <w:pPr>
-              <w:pStyle w:val="BodyTextIndent"/>
-              <w:tabs>
-                <w:tab w:val="left" w:pos="0"/>
-                <w:tab w:val="left" w:pos="6946"/>
-              </w:tabs>
-              <w:spacing w:after="0" w:line="288" w:lineRule="auto"/>
-              <w:ind w:left="0" w:right="144"/>
-              <w:jc w:val="right"/>
-              <w:rPr>
-                <w:rFonts w:ascii="Arial" w:hAnsi="Arial" w:cs="Arial"/>
-                <w:bCs/>
-                <w:lang w:val="it-IT"/>
-              </w:rPr>
-            </w:pPr>
-          </w:p>
-        </w:tc>
-        <w:tc>
-          <w:tcPr>
-            <w:tcW w:w="2340" w:type="dxa"/>
-            <w:vAlign w:val="center"/>
-          </w:tcPr>
-          <w:p>
-            <w:pPr>
-              <w:pStyle w:val="BodyTextIndent"/>
-              <w:tabs>
-                <w:tab w:val="left" w:pos="0"/>
-                <w:tab w:val="left" w:pos="6946"/>
-              </w:tabs>
-              <w:spacing w:after="0" w:line="288" w:lineRule="auto"/>
-              <w:ind w:left="0"/>
-              <w:rPr>
-                <w:rFonts w:ascii="Arial" w:hAnsi="Arial" w:cs="Arial"/>
-                <w:lang w:val="id-ID"/>
-              </w:rPr>
-            </w:pPr>
-            <w:r>
-              <w:rPr>
-                <w:rFonts w:ascii="Arial" w:hAnsi="Arial" w:cs="Arial"/>
-                <w:lang w:val="id-ID"/>
-              </w:rPr>
-              <w:t>Jabatan</w:t>
-            </w:r>
-          </w:p>
-        </w:tc>
-        <w:tc>
-          <w:tcPr>
-            <w:tcW w:w="360" w:type="dxa"/>
-            <w:vAlign w:val="center"/>
-          </w:tcPr>
-          <w:p>
-            <w:pPr>
-              <w:pStyle w:val="BodyTextIndent"/>
-              <w:tabs>
-                <w:tab w:val="left" w:pos="0"/>
-                <w:tab w:val="left" w:pos="6946"/>
-              </w:tabs>
-              <w:spacing w:after="0" w:line="288" w:lineRule="auto"/>
-              <w:ind w:left="0"/>
-              <w:jc w:val="center"/>
-              <w:rPr>
-                <w:rFonts w:ascii="Arial" w:hAnsi="Arial" w:cs="Arial"/>
-              </w:rPr>
-            </w:pPr>
-            <w:r>
-              <w:rPr>
-                <w:rFonts w:ascii="Arial" w:hAnsi="Arial" w:cs="Arial"/>
-              </w:rPr>
-              <w:t>:</w:t>
-            </w:r>
-          </w:p>
-        </w:tc>
-        <w:tc>
-          <w:tcPr>
-            <w:tcW w:w="4430" w:type="dxa"/>
-          </w:tcPr>
-          <w:p>
-            <w:pPr>
-              <w:pStyle w:val="BodyTextIndent"/>
-              <w:tabs>
-                <w:tab w:val="left" w:pos="0"/>
-                <w:tab w:val="left" w:pos="6946"/>
-              </w:tabs>
-              <w:spacing w:after="0" w:line="288" w:lineRule="auto"/>
-              <w:ind w:left="0"/>
-              <w:rPr>
-                <w:rFonts w:ascii="Arial" w:hAnsi="Arial" w:cs="Arial"/>
-              </w:rPr>
-            </w:pPr>
-            <w:r>
-              <w:rPr>
-                <w:rFonts w:ascii="Arial" w:hAnsi="Arial" w:cs="Arial"/>
-              </w:rPr>
-              <w:t>{jabatanpegawai10}</w:t>
-            </w:r>
-          </w:p>
-        </w:tc>
-      </w:tr>
     </w:tbl>
     <w:tbl>
       <w:tblPr>
         <w:tblStyle w:val="TableGrid"/>
-        <w:tblpPr w:leftFromText="180" w:rightFromText="180" w:vertAnchor="text" w:horzAnchor="page" w:tblpX="1026" w:tblpY="33"/>
+        <w:tblpPr w:leftFromText="180" w:rightFromText="180" w:vertAnchor="text" w:horzAnchor="page" w:tblpX="987" w:tblpY="50"/>
         <w:tblW w:w="0" w:type="auto"/>
         <w:tblBorders>
           <w:top w:val="none" w:sz="0" w:space="0" w:color="auto"/>
@@ -5668,13 +2380,13 @@
         <w:tblLook w:val="04A0" w:firstRow="1" w:lastRow="0" w:firstColumn="1" w:lastColumn="0" w:noHBand="0" w:noVBand="1"/>
       </w:tblPr>
       <w:tblGrid>
-        <w:gridCol w:w="1165"/>
-        <w:gridCol w:w="283"/>
+        <w:gridCol w:w="1435"/>
+        <w:gridCol w:w="296"/>
       </w:tblGrid>
       <w:tr>
         <w:tc>
           <w:tcPr>
-            <w:tcW w:w="1165" w:type="dxa"/>
+            <w:tcW w:w="1435" w:type="dxa"/>
             <w:vAlign w:val="center"/>
           </w:tcPr>
           <w:p>
@@ -5691,7 +2403,6 @@
               <w:rPr>
                 <w:rFonts w:ascii="Arial" w:hAnsi="Arial" w:cs="Arial"/>
               </w:rPr>
-              <w:lastRenderedPageBreak/>
               <w:t>Kepada</w:t>
             </w:r>
             <w:proofErr w:type="spellEnd"/>
@@ -5699,7 +2410,7 @@
         </w:tc>
         <w:tc>
           <w:tcPr>
-            <w:tcW w:w="283" w:type="dxa"/>
+            <w:tcW w:w="296" w:type="dxa"/>
             <w:vAlign w:val="center"/>
           </w:tcPr>
           <w:p>
@@ -5873,348 +2584,6 @@
           <w:lang w:val="en-US"/>
         </w:rPr>
       </w:pPr>
-    </w:p>
-    <w:p>
-      <w:pPr>
-        <w:rPr>
-          <w:rFonts w:ascii="Arial" w:hAnsi="Arial" w:cs="Arial"/>
-          <w:b/>
-          <w:u w:val="single"/>
-          <w:lang w:val="en-US"/>
-        </w:rPr>
-      </w:pPr>
-    </w:p>
-    <w:p>
-      <w:pPr>
-        <w:rPr>
-          <w:rFonts w:ascii="Arial" w:hAnsi="Arial" w:cs="Arial"/>
-          <w:b/>
-          <w:u w:val="single"/>
-          <w:lang w:val="en-US"/>
-        </w:rPr>
-      </w:pPr>
-    </w:p>
-    <w:p>
-      <w:pPr>
-        <w:rPr>
-          <w:rFonts w:ascii="Arial" w:hAnsi="Arial" w:cs="Arial"/>
-          <w:b/>
-          <w:u w:val="single"/>
-          <w:lang w:val="en-US"/>
-        </w:rPr>
-      </w:pPr>
-    </w:p>
-    <w:p>
-      <w:pPr>
-        <w:rPr>
-          <w:rFonts w:ascii="Arial" w:hAnsi="Arial" w:cs="Arial"/>
-          <w:b/>
-          <w:u w:val="single"/>
-          <w:lang w:val="en-US"/>
-        </w:rPr>
-      </w:pPr>
-    </w:p>
-    <w:p>
-      <w:pPr>
-        <w:rPr>
-          <w:rFonts w:ascii="Arial" w:hAnsi="Arial" w:cs="Arial"/>
-          <w:b/>
-          <w:u w:val="single"/>
-          <w:lang w:val="en-US"/>
-        </w:rPr>
-      </w:pPr>
-    </w:p>
-    <w:p>
-      <w:pPr>
-        <w:rPr>
-          <w:rFonts w:ascii="Arial" w:hAnsi="Arial" w:cs="Arial"/>
-          <w:b/>
-          <w:u w:val="single"/>
-          <w:lang w:val="en-US"/>
-        </w:rPr>
-      </w:pPr>
-    </w:p>
-    <w:p>
-      <w:pPr>
-        <w:rPr>
-          <w:rFonts w:ascii="Arial" w:hAnsi="Arial" w:cs="Arial"/>
-          <w:b/>
-          <w:u w:val="single"/>
-          <w:lang w:val="en-US"/>
-        </w:rPr>
-      </w:pPr>
-    </w:p>
-    <w:p>
-      <w:pPr>
-        <w:rPr>
-          <w:rFonts w:ascii="Arial" w:hAnsi="Arial" w:cs="Arial"/>
-          <w:b/>
-          <w:u w:val="single"/>
-          <w:lang w:val="en-US"/>
-        </w:rPr>
-      </w:pPr>
-    </w:p>
-    <w:p>
-      <w:pPr>
-        <w:rPr>
-          <w:rFonts w:ascii="Arial" w:hAnsi="Arial" w:cs="Arial"/>
-          <w:b/>
-          <w:u w:val="single"/>
-          <w:lang w:val="en-US"/>
-        </w:rPr>
-      </w:pPr>
-    </w:p>
-    <w:p>
-      <w:pPr>
-        <w:rPr>
-          <w:rFonts w:ascii="Arial" w:hAnsi="Arial" w:cs="Arial"/>
-          <w:b/>
-          <w:u w:val="single"/>
-          <w:lang w:val="en-US"/>
-        </w:rPr>
-      </w:pPr>
-    </w:p>
-    <w:p>
-      <w:pPr>
-        <w:rPr>
-          <w:rFonts w:ascii="Arial" w:hAnsi="Arial" w:cs="Arial"/>
-          <w:b/>
-          <w:u w:val="single"/>
-          <w:lang w:val="en-US"/>
-        </w:rPr>
-      </w:pPr>
-    </w:p>
-    <w:p>
-      <w:pPr>
-        <w:rPr>
-          <w:rFonts w:ascii="Arial" w:hAnsi="Arial" w:cs="Arial"/>
-          <w:b/>
-          <w:u w:val="single"/>
-          <w:lang w:val="en-US"/>
-        </w:rPr>
-      </w:pPr>
-    </w:p>
-    <w:p>
-      <w:pPr>
-        <w:rPr>
-          <w:rFonts w:ascii="Arial" w:hAnsi="Arial" w:cs="Arial"/>
-          <w:b/>
-          <w:u w:val="single"/>
-          <w:lang w:val="en-US"/>
-        </w:rPr>
-      </w:pPr>
-    </w:p>
-    <w:p>
-      <w:pPr>
-        <w:rPr>
-          <w:rFonts w:ascii="Arial" w:hAnsi="Arial" w:cs="Arial"/>
-          <w:b/>
-          <w:u w:val="single"/>
-          <w:lang w:val="en-US"/>
-        </w:rPr>
-      </w:pPr>
-    </w:p>
-    <w:p>
-      <w:pPr>
-        <w:rPr>
-          <w:rFonts w:ascii="Arial" w:hAnsi="Arial" w:cs="Arial"/>
-          <w:b/>
-          <w:u w:val="single"/>
-          <w:lang w:val="en-US"/>
-        </w:rPr>
-      </w:pPr>
-    </w:p>
-    <w:p>
-      <w:pPr>
-        <w:rPr>
-          <w:rFonts w:ascii="Arial" w:hAnsi="Arial" w:cs="Arial"/>
-          <w:b/>
-          <w:u w:val="single"/>
-          <w:lang w:val="en-US"/>
-        </w:rPr>
-      </w:pPr>
-    </w:p>
-    <w:p>
-      <w:pPr>
-        <w:rPr>
-          <w:rFonts w:ascii="Arial" w:hAnsi="Arial" w:cs="Arial"/>
-          <w:b/>
-          <w:u w:val="single"/>
-          <w:lang w:val="en-US"/>
-        </w:rPr>
-      </w:pPr>
-    </w:p>
-    <w:p>
-      <w:pPr>
-        <w:rPr>
-          <w:rFonts w:ascii="Arial" w:hAnsi="Arial" w:cs="Arial"/>
-          <w:b/>
-          <w:u w:val="single"/>
-          <w:lang w:val="en-US"/>
-        </w:rPr>
-      </w:pPr>
-    </w:p>
-    <w:p>
-      <w:pPr>
-        <w:rPr>
-          <w:rFonts w:ascii="Arial" w:hAnsi="Arial" w:cs="Arial"/>
-          <w:b/>
-          <w:u w:val="single"/>
-          <w:lang w:val="en-US"/>
-        </w:rPr>
-      </w:pPr>
-    </w:p>
-    <w:p>
-      <w:pPr>
-        <w:rPr>
-          <w:rFonts w:ascii="Arial" w:hAnsi="Arial" w:cs="Arial"/>
-          <w:b/>
-          <w:u w:val="single"/>
-          <w:lang w:val="en-US"/>
-        </w:rPr>
-      </w:pPr>
-    </w:p>
-    <w:p>
-      <w:pPr>
-        <w:rPr>
-          <w:rFonts w:ascii="Arial" w:hAnsi="Arial" w:cs="Arial"/>
-          <w:b/>
-          <w:u w:val="single"/>
-          <w:lang w:val="en-US"/>
-        </w:rPr>
-      </w:pPr>
-    </w:p>
-    <w:p>
-      <w:pPr>
-        <w:rPr>
-          <w:rFonts w:ascii="Arial" w:hAnsi="Arial" w:cs="Arial"/>
-          <w:b/>
-          <w:u w:val="single"/>
-          <w:lang w:val="en-US"/>
-        </w:rPr>
-      </w:pPr>
-    </w:p>
-    <w:p>
-      <w:pPr>
-        <w:rPr>
-          <w:rFonts w:ascii="Arial" w:hAnsi="Arial" w:cs="Arial"/>
-          <w:b/>
-          <w:u w:val="single"/>
-          <w:lang w:val="en-US"/>
-        </w:rPr>
-      </w:pPr>
-    </w:p>
-    <w:p>
-      <w:pPr>
-        <w:rPr>
-          <w:rFonts w:ascii="Arial" w:hAnsi="Arial" w:cs="Arial"/>
-          <w:b/>
-          <w:u w:val="single"/>
-          <w:lang w:val="en-US"/>
-        </w:rPr>
-      </w:pPr>
-    </w:p>
-    <w:p>
-      <w:pPr>
-        <w:rPr>
-          <w:rFonts w:ascii="Arial" w:hAnsi="Arial" w:cs="Arial"/>
-          <w:b/>
-          <w:u w:val="single"/>
-          <w:lang w:val="en-US"/>
-        </w:rPr>
-      </w:pPr>
-    </w:p>
-    <w:p>
-      <w:pPr>
-        <w:rPr>
-          <w:rFonts w:ascii="Arial" w:hAnsi="Arial" w:cs="Arial"/>
-          <w:b/>
-          <w:u w:val="single"/>
-          <w:lang w:val="en-US"/>
-        </w:rPr>
-      </w:pPr>
-    </w:p>
-    <w:p>
-      <w:pPr>
-        <w:rPr>
-          <w:rFonts w:ascii="Arial" w:hAnsi="Arial" w:cs="Arial"/>
-          <w:b/>
-          <w:u w:val="single"/>
-          <w:lang w:val="en-US"/>
-        </w:rPr>
-      </w:pPr>
-    </w:p>
-    <w:p>
-      <w:pPr>
-        <w:rPr>
-          <w:rFonts w:ascii="Arial" w:hAnsi="Arial" w:cs="Arial"/>
-          <w:b/>
-          <w:u w:val="single"/>
-          <w:lang w:val="en-US"/>
-        </w:rPr>
-      </w:pPr>
-    </w:p>
-    <w:p>
-      <w:pPr>
-        <w:rPr>
-          <w:rFonts w:ascii="Arial" w:hAnsi="Arial" w:cs="Arial"/>
-          <w:b/>
-          <w:u w:val="single"/>
-          <w:lang w:val="en-US"/>
-        </w:rPr>
-      </w:pPr>
-    </w:p>
-    <w:p>
-      <w:pPr>
-        <w:rPr>
-          <w:rFonts w:ascii="Arial" w:hAnsi="Arial" w:cs="Arial"/>
-          <w:b/>
-          <w:u w:val="single"/>
-          <w:lang w:val="en-US"/>
-        </w:rPr>
-      </w:pPr>
-    </w:p>
-    <w:p>
-      <w:pPr>
-        <w:rPr>
-          <w:rFonts w:ascii="Arial" w:hAnsi="Arial" w:cs="Arial"/>
-          <w:b/>
-          <w:u w:val="single"/>
-          <w:lang w:val="en-US"/>
-        </w:rPr>
-      </w:pPr>
-    </w:p>
-    <w:p>
-      <w:pPr>
-        <w:rPr>
-          <w:rFonts w:ascii="Arial" w:hAnsi="Arial" w:cs="Arial"/>
-          <w:b/>
-          <w:u w:val="single"/>
-          <w:lang w:val="en-US"/>
-        </w:rPr>
-      </w:pPr>
-    </w:p>
-    <w:p>
-      <w:pPr>
-        <w:rPr>
-          <w:rFonts w:ascii="Arial" w:hAnsi="Arial" w:cs="Arial"/>
-          <w:b/>
-          <w:u w:val="single"/>
-          <w:lang w:val="en-US"/>
-        </w:rPr>
-      </w:pPr>
-    </w:p>
-    <w:p>
-      <w:pPr>
-        <w:rPr>
-          <w:rFonts w:ascii="Arial" w:hAnsi="Arial" w:cs="Arial"/>
-          <w:b/>
-          <w:u w:val="single"/>
-          <w:lang w:val="en-US"/>
-        </w:rPr>
-      </w:pPr>
-      <w:bookmarkStart w:id="1" w:name="_GoBack"/>
-      <w:bookmarkEnd w:id="1"/>
     </w:p>
     <w:tbl>
       <w:tblPr>
@@ -6623,6 +2992,8 @@
           <w:lang w:val="en-US"/>
         </w:rPr>
       </w:pPr>
+      <w:bookmarkStart w:id="1" w:name="_GoBack"/>
+      <w:bookmarkEnd w:id="1"/>
     </w:p>
     <w:p>
       <w:pPr>
@@ -7153,7 +3524,6 @@
           <w:rFonts w:ascii="Arial" w:hAnsi="Arial" w:cs="Arial"/>
           <w:lang w:val="id-ID"/>
         </w:rPr>
-        <w:lastRenderedPageBreak/>
         <w:t>Tembusan :</w:t>
       </w:r>
     </w:p>
@@ -12590,7 +8960,7 @@
 </file>
 
 <file path=customXml/itemProps1.xml><?xml version="1.0" encoding="utf-8"?>
-<ds:datastoreItem xmlns:ds="http://schemas.openxmlformats.org/officeDocument/2006/customXml" ds:itemID="{FFEF984C-4C27-465F-B22B-CF06C9232506}">
+<ds:datastoreItem xmlns:ds="http://schemas.openxmlformats.org/officeDocument/2006/customXml" ds:itemID="{1A2F2AB6-AC87-473D-A80F-C05F75DF3BA2}">
   <ds:schemaRefs>
     <ds:schemaRef ds:uri="http://schemas.openxmlformats.org/officeDocument/2006/bibliography"/>
   </ds:schemaRefs>

</xml_diff>